<commit_message>
Standard Excel file setup guide is now out!
</commit_message>
<xml_diff>
--- a/documentation/in development/Standard Excel file.docx
+++ b/documentation/in development/Standard Excel file.docx
@@ -182,6 +182,19 @@
         <w:p>
           <w:pPr>
             <w:pStyle w:val="TOCHeading"/>
+            <w:rPr>
+              <w:rFonts w:asciiTheme="minorHAnsi" w:eastAsiaTheme="minorHAnsi" w:hAnsiTheme="minorHAnsi" w:cstheme="minorBidi"/>
+              <w:color w:val="auto"/>
+              <w:sz w:val="22"/>
+              <w:szCs w:val="22"/>
+              <w:lang w:val="pl-PL"/>
+            </w:rPr>
+          </w:pPr>
+        </w:p>
+        <w:p>
+          <w:pPr>
+            <w:pStyle w:val="TOCHeading"/>
+            <w:spacing w:after="240"/>
           </w:pPr>
           <w:r>
             <w:t>Table of Contents</w:t>
@@ -194,6 +207,7 @@
               <w:tab w:val="left" w:pos="440"/>
               <w:tab w:val="right" w:leader="dot" w:pos="10194"/>
             </w:tabs>
+            <w:spacing w:before="240" w:after="240"/>
             <w:rPr>
               <w:rFonts w:eastAsiaTheme="minorEastAsia"/>
               <w:noProof/>
@@ -209,7 +223,7 @@
           <w:r>
             <w:fldChar w:fldCharType="separate"/>
           </w:r>
-          <w:hyperlink w:anchor="_Toc115356483" w:history="1">
+          <w:hyperlink w:anchor="_Toc115454733" w:history="1">
             <w:r>
               <w:rPr>
                 <w:rStyle w:val="Hyperlink"/>
@@ -225,6 +239,7 @@
                 <w:lang w:eastAsia="pl-PL"/>
               </w:rPr>
               <w:tab/>
+              <w:t xml:space="preserve">    </w:t>
             </w:r>
             <w:r>
               <w:rPr>
@@ -271,7 +286,7 @@
                 <w:noProof/>
                 <w:webHidden/>
               </w:rPr>
-              <w:instrText xml:space="preserve"> PAGEREF _Toc115356483 \h </w:instrText>
+              <w:instrText xml:space="preserve"> PAGEREF _Toc115454733 \h </w:instrText>
             </w:r>
             <w:r>
               <w:rPr>
@@ -309,13 +324,14 @@
               <w:tab w:val="left" w:pos="440"/>
               <w:tab w:val="right" w:leader="dot" w:pos="10194"/>
             </w:tabs>
+            <w:spacing w:before="240" w:after="240"/>
             <w:rPr>
               <w:rFonts w:eastAsiaTheme="minorEastAsia"/>
               <w:noProof/>
               <w:lang w:eastAsia="pl-PL"/>
             </w:rPr>
           </w:pPr>
-          <w:hyperlink w:anchor="_Toc115356484" w:history="1">
+          <w:hyperlink w:anchor="_Toc115454734" w:history="1">
             <w:r>
               <w:rPr>
                 <w:rStyle w:val="Hyperlink"/>
@@ -331,6 +347,7 @@
                 <w:lang w:eastAsia="pl-PL"/>
               </w:rPr>
               <w:tab/>
+              <w:t xml:space="preserve">    </w:t>
             </w:r>
             <w:r>
               <w:rPr>
@@ -359,7 +376,7 @@
                 <w:noProof/>
                 <w:webHidden/>
               </w:rPr>
-              <w:instrText xml:space="preserve"> PAGEREF _Toc115356484 \h </w:instrText>
+              <w:instrText xml:space="preserve"> PAGEREF _Toc115454734 \h </w:instrText>
             </w:r>
             <w:r>
               <w:rPr>
@@ -397,13 +414,14 @@
               <w:tab w:val="left" w:pos="660"/>
               <w:tab w:val="right" w:leader="dot" w:pos="10194"/>
             </w:tabs>
+            <w:spacing w:before="240" w:after="240"/>
             <w:rPr>
               <w:rFonts w:eastAsiaTheme="minorEastAsia"/>
               <w:noProof/>
               <w:lang w:eastAsia="pl-PL"/>
             </w:rPr>
           </w:pPr>
-          <w:hyperlink w:anchor="_Toc115356485" w:history="1">
+          <w:hyperlink w:anchor="_Toc115454735" w:history="1">
             <w:r>
               <w:rPr>
                 <w:rStyle w:val="Hyperlink"/>
@@ -457,7 +475,7 @@
                 <w:noProof/>
                 <w:webHidden/>
               </w:rPr>
-              <w:instrText xml:space="preserve"> PAGEREF _Toc115356485 \h </w:instrText>
+              <w:instrText xml:space="preserve"> PAGEREF _Toc115454735 \h </w:instrText>
             </w:r>
             <w:r>
               <w:rPr>
@@ -495,13 +513,14 @@
               <w:tab w:val="left" w:pos="660"/>
               <w:tab w:val="right" w:leader="dot" w:pos="10194"/>
             </w:tabs>
+            <w:spacing w:before="240" w:after="240"/>
             <w:rPr>
               <w:rFonts w:eastAsiaTheme="minorEastAsia"/>
               <w:noProof/>
               <w:lang w:eastAsia="pl-PL"/>
             </w:rPr>
           </w:pPr>
-          <w:hyperlink w:anchor="_Toc115356486" w:history="1">
+          <w:hyperlink w:anchor="_Toc115454736" w:history="1">
             <w:r>
               <w:rPr>
                 <w:rStyle w:val="Hyperlink"/>
@@ -545,7 +564,7 @@
                 <w:noProof/>
                 <w:webHidden/>
               </w:rPr>
-              <w:instrText xml:space="preserve"> PAGEREF _Toc115356486 \h </w:instrText>
+              <w:instrText xml:space="preserve"> PAGEREF _Toc115454736 \h </w:instrText>
             </w:r>
             <w:r>
               <w:rPr>
@@ -583,13 +602,14 @@
               <w:tab w:val="left" w:pos="440"/>
               <w:tab w:val="right" w:leader="dot" w:pos="10194"/>
             </w:tabs>
+            <w:spacing w:before="240" w:after="240"/>
             <w:rPr>
               <w:rFonts w:eastAsiaTheme="minorEastAsia"/>
               <w:noProof/>
               <w:lang w:eastAsia="pl-PL"/>
             </w:rPr>
           </w:pPr>
-          <w:hyperlink w:anchor="_Toc115356487" w:history="1">
+          <w:hyperlink w:anchor="_Toc115454737" w:history="1">
             <w:r>
               <w:rPr>
                 <w:rStyle w:val="Hyperlink"/>
@@ -605,6 +625,7 @@
                 <w:lang w:eastAsia="pl-PL"/>
               </w:rPr>
               <w:tab/>
+              <w:t xml:space="preserve">    </w:t>
             </w:r>
             <w:r>
               <w:rPr>
@@ -633,7 +654,7 @@
                 <w:noProof/>
                 <w:webHidden/>
               </w:rPr>
-              <w:instrText xml:space="preserve"> PAGEREF _Toc115356487 \h </w:instrText>
+              <w:instrText xml:space="preserve"> PAGEREF _Toc115454737 \h </w:instrText>
             </w:r>
             <w:r>
               <w:rPr>
@@ -653,7 +674,7 @@
                 <w:noProof/>
                 <w:webHidden/>
               </w:rPr>
-              <w:t>5</w:t>
+              <w:t>6</w:t>
             </w:r>
             <w:r>
               <w:rPr>
@@ -671,13 +692,14 @@
               <w:tab w:val="left" w:pos="660"/>
               <w:tab w:val="right" w:leader="dot" w:pos="10194"/>
             </w:tabs>
+            <w:spacing w:before="240" w:after="240"/>
             <w:rPr>
               <w:rFonts w:eastAsiaTheme="minorEastAsia"/>
               <w:noProof/>
               <w:lang w:eastAsia="pl-PL"/>
             </w:rPr>
           </w:pPr>
-          <w:hyperlink w:anchor="_Toc115356488" w:history="1">
+          <w:hyperlink w:anchor="_Toc115454738" w:history="1">
             <w:r>
               <w:rPr>
                 <w:rStyle w:val="Hyperlink"/>
@@ -700,17 +722,7 @@
                 <w:noProof/>
                 <w:lang w:val="en-US"/>
               </w:rPr>
-              <w:t xml:space="preserve">Example </w:t>
-            </w:r>
-            <w:r>
-              <w:rPr>
-                <w:rStyle w:val="Hyperlink"/>
-                <w:i/>
-                <w:iCs/>
-                <w:noProof/>
-                <w:lang w:val="en-US"/>
-              </w:rPr>
-              <w:t>Standard Excel file</w:t>
+              <w:t>File implementation</w:t>
             </w:r>
             <w:r>
               <w:rPr>
@@ -731,7 +743,7 @@
                 <w:noProof/>
                 <w:webHidden/>
               </w:rPr>
-              <w:instrText xml:space="preserve"> PAGEREF _Toc115356488 \h </w:instrText>
+              <w:instrText xml:space="preserve"> PAGEREF _Toc115454738 \h </w:instrText>
             </w:r>
             <w:r>
               <w:rPr>
@@ -751,7 +763,7 @@
                 <w:noProof/>
                 <w:webHidden/>
               </w:rPr>
-              <w:t>5</w:t>
+              <w:t>7</w:t>
             </w:r>
             <w:r>
               <w:rPr>
@@ -763,6 +775,9 @@
           </w:hyperlink>
         </w:p>
         <w:p>
+          <w:pPr>
+            <w:spacing w:before="240" w:after="240"/>
+          </w:pPr>
           <w:r>
             <w:rPr>
               <w:b/>
@@ -815,7 +830,7 @@
           <w:lang w:val="en-US"/>
         </w:rPr>
       </w:pPr>
-      <w:bookmarkStart w:id="0" w:name="_Toc115356483"/>
+      <w:bookmarkStart w:id="0" w:name="_Toc115454733"/>
       <w:r>
         <w:rPr>
           <w:lang w:val="en-US"/>
@@ -1037,7 +1052,14 @@
               <w:t xml:space="preserve"> using </w:t>
             </w:r>
             <w:r>
-              <w:t>ICE,</w:t>
+              <w:rPr>
+                <w:i/>
+                <w:iCs/>
+              </w:rPr>
+              <w:t>ICE</w:t>
+            </w:r>
+            <w:r>
+              <w:t>,</w:t>
             </w:r>
             <w:r>
               <w:t xml:space="preserve"> you can import data from </w:t>
@@ -1112,7 +1134,7 @@
           <w:lang w:val="en-US"/>
         </w:rPr>
       </w:pPr>
-      <w:bookmarkStart w:id="1" w:name="_Toc115356484"/>
+      <w:bookmarkStart w:id="1" w:name="_Toc115454734"/>
       <w:r>
         <w:rPr>
           <w:lang w:val="en-US"/>
@@ -1197,18 +1219,19 @@
     <w:p>
       <w:pPr>
         <w:pStyle w:val="Normalbutlarger"/>
-        <w:spacing w:before="360"/>
+        <w:spacing w:before="120"/>
         <w:ind w:left="927" w:right="567"/>
         <w:jc w:val="both"/>
       </w:pPr>
       <w:r>
-        <w:t xml:space="preserve">In the central frame of </w:t>
-      </w:r>
-      <w:proofErr w:type="gramStart"/>
-      <w:r>
-        <w:t>website</w:t>
-      </w:r>
-      <w:proofErr w:type="gramEnd"/>
+        <w:t xml:space="preserve">A GitHub repository will appear on your screen. </w:t>
+      </w:r>
+      <w:r>
+        <w:t>In the central frame</w:t>
+      </w:r>
+      <w:r>
+        <w:t>,</w:t>
+      </w:r>
       <w:r>
         <w:t xml:space="preserve"> you can access any file of the software. Among those files there is a </w:t>
       </w:r>
@@ -1275,25 +1298,63 @@
         <w:ind w:right="567"/>
       </w:pPr>
       <w:r>
-        <w:t xml:space="preserve">Download </w:t>
-      </w:r>
-      <w:r>
-        <w:t xml:space="preserve">the files you </w:t>
-      </w:r>
-      <w:commentRangeStart w:id="2"/>
-      <w:r>
-        <w:t>need</w:t>
-      </w:r>
-      <w:commentRangeEnd w:id="2"/>
-      <w:r>
-        <w:rPr>
-          <w:rStyle w:val="CommentReference"/>
-          <w:lang w:val="pl-PL"/>
-        </w:rPr>
-        <w:commentReference w:id="2"/>
-      </w:r>
-      <w:r>
-        <w:t>.</w:t>
+        <w:t xml:space="preserve">Choose files you are interested in and click on the </w:t>
+      </w:r>
+      <w:r>
+        <w:rPr>
+          <w:noProof/>
+        </w:rPr>
+        <w:drawing>
+          <wp:inline distT="0" distB="0" distL="0" distR="0" wp14:anchorId="0A67B854" wp14:editId="616067C4">
+            <wp:extent cx="629957" cy="216000"/>
+            <wp:effectExtent l="0" t="0" r="0" b="0"/>
+            <wp:docPr id="3" name="Picture 3"/>
+            <wp:cNvGraphicFramePr>
+              <a:graphicFrameLocks xmlns:a="http://schemas.openxmlformats.org/drawingml/2006/main" noChangeAspect="1"/>
+            </wp:cNvGraphicFramePr>
+            <a:graphic xmlns:a="http://schemas.openxmlformats.org/drawingml/2006/main">
+              <a:graphicData uri="http://schemas.openxmlformats.org/drawingml/2006/picture">
+                <pic:pic xmlns:pic="http://schemas.openxmlformats.org/drawingml/2006/picture">
+                  <pic:nvPicPr>
+                    <pic:cNvPr id="0" name="Picture 1"/>
+                    <pic:cNvPicPr>
+                      <a:picLocks noChangeAspect="1" noChangeArrowheads="1"/>
+                    </pic:cNvPicPr>
+                  </pic:nvPicPr>
+                  <pic:blipFill>
+                    <a:blip r:embed="rId11">
+                      <a:extLst>
+                        <a:ext uri="{28A0092B-C50C-407E-A947-70E740481C1C}">
+                          <a14:useLocalDpi xmlns:a14="http://schemas.microsoft.com/office/drawing/2010/main" val="0"/>
+                        </a:ext>
+                      </a:extLst>
+                    </a:blip>
+                    <a:srcRect/>
+                    <a:stretch>
+                      <a:fillRect/>
+                    </a:stretch>
+                  </pic:blipFill>
+                  <pic:spPr bwMode="auto">
+                    <a:xfrm>
+                      <a:off x="0" y="0"/>
+                      <a:ext cx="629957" cy="216000"/>
+                    </a:xfrm>
+                    <a:prstGeom prst="rect">
+                      <a:avLst/>
+                    </a:prstGeom>
+                    <a:noFill/>
+                    <a:ln>
+                      <a:noFill/>
+                    </a:ln>
+                  </pic:spPr>
+                </pic:pic>
+              </a:graphicData>
+            </a:graphic>
+          </wp:inline>
+        </w:drawing>
+      </w:r>
+      <w:r>
+        <w:t xml:space="preserve"> button.</w:t>
       </w:r>
     </w:p>
     <w:p>
@@ -1327,7 +1388,7 @@
           <w:lang w:val="en-US"/>
         </w:rPr>
       </w:pPr>
-      <w:bookmarkStart w:id="3" w:name="_Toc115356485"/>
+      <w:bookmarkStart w:id="2" w:name="_Toc115454735"/>
       <w:r>
         <w:rPr>
           <w:lang w:val="en-US"/>
@@ -1354,14 +1415,7 @@
         </w:rPr>
         <w:t>Standard Excel file</w:t>
       </w:r>
-      <w:bookmarkEnd w:id="3"/>
-    </w:p>
-    <w:p>
-      <w:pPr>
-        <w:rPr>
-          <w:lang w:val="en-US"/>
-        </w:rPr>
-      </w:pPr>
+      <w:bookmarkEnd w:id="2"/>
     </w:p>
     <w:p>
       <w:pPr>
@@ -1441,7 +1495,24 @@
         <w:jc w:val="both"/>
       </w:pPr>
       <w:r>
-        <w:t xml:space="preserve">To illustrate the appearance of the standard Excel file format, the columns and rows are </w:t>
+        <w:t xml:space="preserve">To illustrate the appearance of the </w:t>
+      </w:r>
+      <w:r>
+        <w:rPr>
+          <w:i/>
+          <w:iCs/>
+        </w:rPr>
+        <w:t>S</w:t>
+      </w:r>
+      <w:r>
+        <w:rPr>
+          <w:i/>
+          <w:iCs/>
+        </w:rPr>
+        <w:t>tandard Excel file</w:t>
+      </w:r>
+      <w:r>
+        <w:t xml:space="preserve"> format, the columns and rows are </w:t>
       </w:r>
       <w:r>
         <w:t>highlighted</w:t>
@@ -1695,7 +1766,7 @@
                     </pic:cNvPicPr>
                   </pic:nvPicPr>
                   <pic:blipFill>
-                    <a:blip r:embed="rId15">
+                    <a:blip r:embed="rId12">
                       <a:extLst>
                         <a:ext uri="{28A0092B-C50C-407E-A947-70E740481C1C}">
                           <a14:useLocalDpi xmlns:a14="http://schemas.microsoft.com/office/drawing/2010/main" val="0"/>
@@ -1772,7 +1843,7 @@
           <w:lang w:val="en-US"/>
         </w:rPr>
       </w:pPr>
-      <w:bookmarkStart w:id="4" w:name="_Toc115356486"/>
+      <w:bookmarkStart w:id="3" w:name="_Toc115454736"/>
       <w:r>
         <w:rPr>
           <w:lang w:val="en-US"/>
@@ -1797,7 +1868,7 @@
         </w:rPr>
         <w:t>se</w:t>
       </w:r>
-      <w:bookmarkEnd w:id="4"/>
+      <w:bookmarkEnd w:id="3"/>
     </w:p>
     <w:p>
       <w:pPr>
@@ -1806,7 +1877,7 @@
         <w:ind w:left="567" w:right="567"/>
         <w:jc w:val="both"/>
       </w:pPr>
-      <w:bookmarkStart w:id="5" w:name="_Hlk115355310"/>
+      <w:bookmarkStart w:id="4" w:name="_Hlk115355310"/>
       <w:r>
         <w:t xml:space="preserve">In the </w:t>
       </w:r>
@@ -1820,7 +1891,7 @@
       <w:r>
         <w:t xml:space="preserve"> format we can distinguish</w:t>
       </w:r>
-      <w:bookmarkEnd w:id="5"/>
+      <w:bookmarkEnd w:id="4"/>
       <w:r>
         <w:t xml:space="preserve"> two main </w:t>
       </w:r>
@@ -1844,6 +1915,14 @@
         <w:tblStyle w:val="TableGrid"/>
         <w:tblW w:w="9355" w:type="dxa"/>
         <w:tblInd w:w="534" w:type="dxa"/>
+        <w:tblBorders>
+          <w:top w:val="none" w:sz="0" w:space="0" w:color="auto"/>
+          <w:left w:val="none" w:sz="0" w:space="0" w:color="auto"/>
+          <w:bottom w:val="none" w:sz="0" w:space="0" w:color="auto"/>
+          <w:right w:val="none" w:sz="0" w:space="0" w:color="auto"/>
+          <w:insideH w:val="none" w:sz="0" w:space="0" w:color="auto"/>
+          <w:insideV w:val="none" w:sz="0" w:space="0" w:color="auto"/>
+        </w:tblBorders>
         <w:tblLook w:val="04A0" w:firstRow="1" w:lastRow="0" w:firstColumn="1" w:lastColumn="0" w:noHBand="0" w:noVBand="1"/>
       </w:tblPr>
       <w:tblGrid>
@@ -1864,24 +1943,16 @@
               <w:rPr>
                 <w:b/>
                 <w:bCs/>
-                <w:color w:val="FF0000"/>
               </w:rPr>
             </w:pPr>
+            <w:bookmarkStart w:id="5" w:name="_Hlk115448915"/>
             <w:r>
               <w:rPr>
                 <w:b/>
                 <w:bCs/>
-                <w:color w:val="FF0000"/>
+                <w:highlight w:val="red"/>
               </w:rPr>
               <w:t>Header</w:t>
-            </w:r>
-            <w:r>
-              <w:rPr>
-                <w:b/>
-                <w:bCs/>
-                <w:color w:val="FF0000"/>
-              </w:rPr>
-              <w:t xml:space="preserve"> </w:t>
             </w:r>
           </w:p>
         </w:tc>
@@ -1999,9 +2070,133 @@
           <w:p>
             <w:pPr>
               <w:pStyle w:val="Normalbutlarger"/>
+              <w:jc w:val="both"/>
             </w:pPr>
             <w:r>
-              <w:t xml:space="preserve">Each row that happened to be next after header </w:t>
+              <w:t xml:space="preserve">Each row </w:t>
+            </w:r>
+            <w:r>
+              <w:t xml:space="preserve">after the header is interpreted by </w:t>
+            </w:r>
+            <w:r>
+              <w:rPr>
+                <w:i/>
+                <w:iCs/>
+              </w:rPr>
+              <w:t>ICE</w:t>
+            </w:r>
+            <w:r>
+              <w:t xml:space="preserve"> as a row containing</w:t>
+            </w:r>
+            <w:r>
+              <w:t xml:space="preserve"> values used to build the mathematical model. </w:t>
+            </w:r>
+            <w:r>
+              <w:t xml:space="preserve">The cells in these rows contain data of a specific type depending on which column </w:t>
+            </w:r>
+            <w:r>
+              <w:t>they are</w:t>
+            </w:r>
+            <w:r>
+              <w:t xml:space="preserve"> in. </w:t>
+            </w:r>
+            <w:r>
+              <w:t xml:space="preserve">The </w:t>
+            </w:r>
+            <w:r>
+              <w:rPr>
+                <w:i/>
+                <w:iCs/>
+              </w:rPr>
+              <w:t>ICE</w:t>
+            </w:r>
+            <w:r>
+              <w:t xml:space="preserve"> software does not specify a maximum number of rows, it will build a model using each row containing data.</w:t>
+            </w:r>
+          </w:p>
+          <w:p>
+            <w:pPr>
+              <w:pStyle w:val="Normalbutlarger"/>
+            </w:pPr>
+          </w:p>
+        </w:tc>
+      </w:tr>
+      <w:bookmarkEnd w:id="5"/>
+    </w:tbl>
+    <w:p>
+      <w:pPr>
+        <w:pStyle w:val="Normalbutlarger"/>
+        <w:spacing w:before="360"/>
+        <w:ind w:left="567" w:right="567"/>
+        <w:jc w:val="both"/>
+      </w:pPr>
+    </w:p>
+    <w:tbl>
+      <w:tblPr>
+        <w:tblStyle w:val="TableGrid"/>
+        <w:tblW w:w="0" w:type="auto"/>
+        <w:tblInd w:w="108" w:type="dxa"/>
+        <w:tblBorders>
+          <w:left w:val="none" w:sz="0" w:space="0" w:color="auto"/>
+          <w:right w:val="none" w:sz="0" w:space="0" w:color="auto"/>
+        </w:tblBorders>
+        <w:tblLook w:val="04A0" w:firstRow="1" w:lastRow="0" w:firstColumn="1" w:lastColumn="0" w:noHBand="0" w:noVBand="1"/>
+      </w:tblPr>
+      <w:tblGrid>
+        <w:gridCol w:w="10312"/>
+      </w:tblGrid>
+      <w:tr>
+        <w:tc>
+          <w:tcPr>
+            <w:tcW w:w="10312" w:type="dxa"/>
+          </w:tcPr>
+          <w:p>
+            <w:pPr>
+              <w:pStyle w:val="Normalbutlarger"/>
+              <w:spacing w:before="120" w:after="120"/>
+              <w:rPr>
+                <w:rFonts w:asciiTheme="majorHAnsi" w:hAnsiTheme="majorHAnsi"/>
+                <w:i/>
+                <w:iCs/>
+              </w:rPr>
+            </w:pPr>
+            <w:r>
+              <w:rPr>
+                <w:rFonts w:asciiTheme="majorHAnsi" w:hAnsiTheme="majorHAnsi"/>
+                <w:i/>
+                <w:iCs/>
+              </w:rPr>
+              <w:t>NOTE</w:t>
+            </w:r>
+          </w:p>
+        </w:tc>
+      </w:tr>
+      <w:tr>
+        <w:tc>
+          <w:tcPr>
+            <w:tcW w:w="10312" w:type="dxa"/>
+          </w:tcPr>
+          <w:p>
+            <w:pPr>
+              <w:pStyle w:val="Normalbutlarger"/>
+              <w:spacing w:before="240" w:after="240"/>
+              <w:ind w:left="567" w:right="567"/>
+              <w:jc w:val="both"/>
+            </w:pPr>
+            <w:r>
+              <w:t>Th</w:t>
+            </w:r>
+            <w:r>
+              <w:t>e latest software version does not allow importing files with incomplete data. In case there is empty row, it should be removed from the file</w:t>
+            </w:r>
+            <w:r>
+              <w:t>.</w:t>
+            </w:r>
+            <w:r>
+              <w:t xml:space="preserve"> </w:t>
+            </w:r>
+            <w:r>
+              <w:t>This may be changed in future versions.</w:t>
             </w:r>
           </w:p>
         </w:tc>
@@ -2017,13 +2212,34 @@
     </w:p>
     <w:p>
       <w:pPr>
+        <w:rPr>
+          <w:sz w:val="24"/>
+          <w:lang w:val="en-US"/>
+        </w:rPr>
+      </w:pPr>
+      <w:r>
+        <w:br w:type="page"/>
+      </w:r>
+    </w:p>
+    <w:p>
+      <w:pPr>
+        <w:pStyle w:val="Normalbutlarger"/>
+        <w:jc w:val="both"/>
+        <w:rPr>
+          <w:sz w:val="40"/>
+          <w:szCs w:val="40"/>
+        </w:rPr>
+      </w:pPr>
+    </w:p>
+    <w:p>
+      <w:pPr>
         <w:pStyle w:val="Heading1"/>
-        <w:spacing w:before="840"/>
-        <w:rPr>
-          <w:lang w:val="en-US"/>
-        </w:rPr>
-      </w:pPr>
-      <w:bookmarkStart w:id="6" w:name="_Toc115356487"/>
+        <w:spacing w:before="360"/>
+        <w:rPr>
+          <w:lang w:val="en-US"/>
+        </w:rPr>
+      </w:pPr>
+      <w:bookmarkStart w:id="6" w:name="_Toc115454737"/>
       <w:r>
         <w:rPr>
           <w:lang w:val="en-US"/>
@@ -2075,6 +2291,15 @@
       <w:r>
         <w:t>five types of columns.</w:t>
       </w:r>
+      <w:r>
+        <w:t xml:space="preserve"> Only two </w:t>
+      </w:r>
+      <w:r>
+        <w:t>of them</w:t>
+      </w:r>
+      <w:r>
+        <w:t xml:space="preserve"> are used to create mathematical model.</w:t>
+      </w:r>
     </w:p>
     <w:p>
       <w:pPr>
@@ -2082,18 +2307,458 @@
         <w:spacing w:before="360"/>
         <w:ind w:left="567" w:right="567"/>
       </w:pPr>
-      <w:r>
-        <w:t xml:space="preserve">Date – </w:t>
-      </w:r>
     </w:p>
+    <w:tbl>
+      <w:tblPr>
+        <w:tblStyle w:val="TableGrid"/>
+        <w:tblW w:w="9355" w:type="dxa"/>
+        <w:tblInd w:w="534" w:type="dxa"/>
+        <w:tblBorders>
+          <w:top w:val="none" w:sz="0" w:space="0" w:color="auto"/>
+          <w:left w:val="none" w:sz="0" w:space="0" w:color="auto"/>
+          <w:bottom w:val="none" w:sz="0" w:space="0" w:color="auto"/>
+          <w:right w:val="none" w:sz="0" w:space="0" w:color="auto"/>
+          <w:insideH w:val="none" w:sz="0" w:space="0" w:color="auto"/>
+          <w:insideV w:val="none" w:sz="0" w:space="0" w:color="auto"/>
+        </w:tblBorders>
+        <w:tblLook w:val="04A0" w:firstRow="1" w:lastRow="0" w:firstColumn="1" w:lastColumn="0" w:noHBand="0" w:noVBand="1"/>
+      </w:tblPr>
+      <w:tblGrid>
+        <w:gridCol w:w="2835"/>
+        <w:gridCol w:w="6520"/>
+      </w:tblGrid>
+      <w:tr>
+        <w:trPr>
+          <w:trHeight w:val="567"/>
+        </w:trPr>
+        <w:tc>
+          <w:tcPr>
+            <w:tcW w:w="2835" w:type="dxa"/>
+          </w:tcPr>
+          <w:p>
+            <w:pPr>
+              <w:pStyle w:val="Normalbutlarger"/>
+              <w:rPr>
+                <w:b/>
+                <w:bCs/>
+              </w:rPr>
+            </w:pPr>
+            <w:r>
+              <w:rPr>
+                <w:b/>
+                <w:bCs/>
+                <w:shd w:val="clear" w:color="auto" w:fill="FFC000"/>
+              </w:rPr>
+              <w:t>Date</w:t>
+            </w:r>
+            <w:r>
+              <w:rPr>
+                <w:b/>
+                <w:bCs/>
+                <w:shd w:val="clear" w:color="auto" w:fill="FFC000"/>
+              </w:rPr>
+              <w:t xml:space="preserve"> </w:t>
+            </w:r>
+          </w:p>
+        </w:tc>
+        <w:tc>
+          <w:tcPr>
+            <w:tcW w:w="6520" w:type="dxa"/>
+          </w:tcPr>
+          <w:p>
+            <w:pPr>
+              <w:pStyle w:val="Normalbutlarger"/>
+              <w:spacing w:after="120"/>
+              <w:jc w:val="both"/>
+            </w:pPr>
+            <w:r>
+              <w:t>The column named Date can contain days</w:t>
+            </w:r>
+            <w:r>
+              <w:t xml:space="preserve"> of week</w:t>
+            </w:r>
+            <w:r>
+              <w:t xml:space="preserve"> and dates in the Long Date format of an Excel cell. </w:t>
+            </w:r>
+            <w:proofErr w:type="gramStart"/>
+            <w:r>
+              <w:t>At the moment</w:t>
+            </w:r>
+            <w:proofErr w:type="gramEnd"/>
+            <w:r>
+              <w:t xml:space="preserve">, this column is not interpreted by the </w:t>
+            </w:r>
+            <w:r>
+              <w:rPr>
+                <w:i/>
+                <w:iCs/>
+              </w:rPr>
+              <w:t>ICE</w:t>
+            </w:r>
+            <w:r>
+              <w:t xml:space="preserve"> software. This functionality will appear in a future version.</w:t>
+            </w:r>
+          </w:p>
+          <w:p>
+            <w:pPr>
+              <w:pStyle w:val="Normalbutlarger"/>
+              <w:spacing w:after="120"/>
+              <w:jc w:val="both"/>
+            </w:pPr>
+          </w:p>
+        </w:tc>
+      </w:tr>
+      <w:tr>
+        <w:trPr>
+          <w:trHeight w:val="567"/>
+        </w:trPr>
+        <w:tc>
+          <w:tcPr>
+            <w:tcW w:w="2835" w:type="dxa"/>
+          </w:tcPr>
+          <w:p>
+            <w:pPr>
+              <w:pStyle w:val="Normalbutlarger"/>
+              <w:rPr>
+                <w:b/>
+                <w:bCs/>
+              </w:rPr>
+            </w:pPr>
+            <w:r>
+              <w:rPr>
+                <w:b/>
+                <w:bCs/>
+                <w:highlight w:val="yellow"/>
+              </w:rPr>
+              <w:t>Time</w:t>
+            </w:r>
+            <w:r>
+              <w:rPr>
+                <w:b/>
+                <w:bCs/>
+              </w:rPr>
+              <w:t xml:space="preserve"> </w:t>
+            </w:r>
+          </w:p>
+        </w:tc>
+        <w:tc>
+          <w:tcPr>
+            <w:tcW w:w="6520" w:type="dxa"/>
+          </w:tcPr>
+          <w:p>
+            <w:pPr>
+              <w:pStyle w:val="Normalbutlarger"/>
+              <w:jc w:val="both"/>
+            </w:pPr>
+            <w:r>
+              <w:t xml:space="preserve">The Time column indicates exact time when the data was collected. Those cells are in Excel Time format. </w:t>
+            </w:r>
+            <w:proofErr w:type="gramStart"/>
+            <w:r>
+              <w:t>At the moment</w:t>
+            </w:r>
+            <w:proofErr w:type="gramEnd"/>
+            <w:r>
+              <w:t xml:space="preserve">, this column is not interpreted by the </w:t>
+            </w:r>
+            <w:r>
+              <w:rPr>
+                <w:i/>
+                <w:iCs/>
+              </w:rPr>
+              <w:t>ICE</w:t>
+            </w:r>
+            <w:r>
+              <w:t xml:space="preserve"> software. This functionality will appear in a future version.</w:t>
+            </w:r>
+          </w:p>
+          <w:p>
+            <w:pPr>
+              <w:pStyle w:val="Normalbutlarger"/>
+            </w:pPr>
+          </w:p>
+        </w:tc>
+      </w:tr>
+      <w:tr>
+        <w:trPr>
+          <w:trHeight w:val="567"/>
+        </w:trPr>
+        <w:tc>
+          <w:tcPr>
+            <w:tcW w:w="2835" w:type="dxa"/>
+          </w:tcPr>
+          <w:p>
+            <w:pPr>
+              <w:pStyle w:val="Normalbutlarger"/>
+              <w:rPr>
+                <w:b/>
+                <w:bCs/>
+                <w:highlight w:val="darkGreen"/>
+              </w:rPr>
+            </w:pPr>
+            <w:r>
+              <w:rPr>
+                <w:b/>
+                <w:bCs/>
+                <w:highlight w:val="darkGreen"/>
+              </w:rPr>
+              <w:t>Optimal value</w:t>
+            </w:r>
+            <w:r>
+              <w:rPr>
+                <w:b/>
+                <w:bCs/>
+                <w:highlight w:val="darkGreen"/>
+              </w:rPr>
+              <w:t xml:space="preserve"> </w:t>
+            </w:r>
+          </w:p>
+        </w:tc>
+        <w:tc>
+          <w:tcPr>
+            <w:tcW w:w="6520" w:type="dxa"/>
+          </w:tcPr>
+          <w:p>
+            <w:pPr>
+              <w:pStyle w:val="Normalbutlarger"/>
+              <w:spacing w:after="120"/>
+              <w:jc w:val="both"/>
+              <w:rPr>
+                <w:i/>
+                <w:iCs/>
+              </w:rPr>
+            </w:pPr>
+            <w:r>
+              <w:t xml:space="preserve">The </w:t>
+            </w:r>
+            <w:r>
+              <w:t>Optimal value</w:t>
+            </w:r>
+            <w:r>
+              <w:t xml:space="preserve"> column is reserved for values that are assumed to be the ideal output values for given input values. Correctly assuming the optimal value is </w:t>
+            </w:r>
+            <w:r>
+              <w:t>the</w:t>
+            </w:r>
+            <w:r>
+              <w:t xml:space="preserve"> key to </w:t>
+            </w:r>
+            <w:r>
+              <w:t xml:space="preserve">getting the </w:t>
+            </w:r>
+            <w:r>
+              <w:t>most accurate final values from</w:t>
+            </w:r>
+            <w:r>
+              <w:t xml:space="preserve"> </w:t>
+            </w:r>
+            <w:r>
+              <w:rPr>
+                <w:i/>
+                <w:iCs/>
+              </w:rPr>
+              <w:t>ICE</w:t>
+            </w:r>
+            <w:r>
+              <w:t>.</w:t>
+            </w:r>
+            <w:r>
+              <w:t xml:space="preserve"> The values in this column are crucial to the proper operation of the software.</w:t>
+            </w:r>
+          </w:p>
+          <w:p>
+            <w:pPr>
+              <w:pStyle w:val="Normalbutlarger"/>
+              <w:spacing w:after="120"/>
+              <w:jc w:val="both"/>
+            </w:pPr>
+          </w:p>
+        </w:tc>
+      </w:tr>
+      <w:tr>
+        <w:trPr>
+          <w:trHeight w:val="567"/>
+        </w:trPr>
+        <w:tc>
+          <w:tcPr>
+            <w:tcW w:w="2835" w:type="dxa"/>
+          </w:tcPr>
+          <w:p>
+            <w:pPr>
+              <w:pStyle w:val="Normalbutlarger"/>
+              <w:rPr>
+                <w:b/>
+                <w:bCs/>
+                <w:highlight w:val="darkGreen"/>
+              </w:rPr>
+            </w:pPr>
+            <w:r>
+              <w:rPr>
+                <w:b/>
+                <w:bCs/>
+                <w:highlight w:val="green"/>
+              </w:rPr>
+              <w:t>Input values</w:t>
+            </w:r>
+            <w:r>
+              <w:rPr>
+                <w:b/>
+                <w:bCs/>
+                <w:highlight w:val="green"/>
+              </w:rPr>
+              <w:t xml:space="preserve"> </w:t>
+            </w:r>
+          </w:p>
+        </w:tc>
+        <w:tc>
+          <w:tcPr>
+            <w:tcW w:w="6520" w:type="dxa"/>
+          </w:tcPr>
+          <w:p>
+            <w:pPr>
+              <w:pStyle w:val="Normalbutlarger"/>
+              <w:jc w:val="both"/>
+            </w:pPr>
+            <w:r>
+              <w:t xml:space="preserve">In the </w:t>
+            </w:r>
+            <w:r>
+              <w:rPr>
+                <w:i/>
+                <w:iCs/>
+              </w:rPr>
+              <w:t>Standard</w:t>
+            </w:r>
+            <w:r>
+              <w:t xml:space="preserve"> there are five columns reserved for input values. </w:t>
+            </w:r>
+            <w:r>
+              <w:t xml:space="preserve">They are not required to be filled in all, but </w:t>
+            </w:r>
+            <w:r>
+              <w:t>empty columns</w:t>
+            </w:r>
+            <w:r>
+              <w:t xml:space="preserve"> must be filled with zeros for the program to work properly.</w:t>
+            </w:r>
+            <w:r>
+              <w:t xml:space="preserve"> The n</w:t>
+            </w:r>
+            <w:r>
+              <w:t>ames of columns</w:t>
+            </w:r>
+            <w:r>
+              <w:t xml:space="preserve"> containing input values</w:t>
+            </w:r>
+            <w:r>
+              <w:t xml:space="preserve"> are </w:t>
+            </w:r>
+            <w:r>
+              <w:t xml:space="preserve">called by the software to request the user to enter </w:t>
+            </w:r>
+            <w:r>
+              <w:t>those</w:t>
+            </w:r>
+            <w:r>
+              <w:t xml:space="preserve"> values.</w:t>
+            </w:r>
+          </w:p>
+          <w:p>
+            <w:pPr>
+              <w:pStyle w:val="Normalbutlarger"/>
+            </w:pPr>
+          </w:p>
+        </w:tc>
+      </w:tr>
+      <w:tr>
+        <w:trPr>
+          <w:trHeight w:val="567"/>
+        </w:trPr>
+        <w:tc>
+          <w:tcPr>
+            <w:tcW w:w="2835" w:type="dxa"/>
+          </w:tcPr>
+          <w:p>
+            <w:pPr>
+              <w:pStyle w:val="Normalbutlarger"/>
+              <w:rPr>
+                <w:b/>
+                <w:bCs/>
+              </w:rPr>
+            </w:pPr>
+            <w:r>
+              <w:rPr>
+                <w:b/>
+                <w:bCs/>
+                <w:highlight w:val="cyan"/>
+              </w:rPr>
+              <w:t>Comments</w:t>
+            </w:r>
+            <w:r>
+              <w:rPr>
+                <w:b/>
+                <w:bCs/>
+              </w:rPr>
+              <w:t xml:space="preserve"> </w:t>
+            </w:r>
+          </w:p>
+        </w:tc>
+        <w:tc>
+          <w:tcPr>
+            <w:tcW w:w="6520" w:type="dxa"/>
+          </w:tcPr>
+          <w:p>
+            <w:pPr>
+              <w:pStyle w:val="Normalbutlarger"/>
+              <w:spacing w:after="120"/>
+              <w:jc w:val="both"/>
+            </w:pPr>
+            <w:r>
+              <w:t xml:space="preserve">This column will never be interpreted by </w:t>
+            </w:r>
+            <w:r>
+              <w:rPr>
+                <w:i/>
+                <w:iCs/>
+              </w:rPr>
+              <w:t>ICE</w:t>
+            </w:r>
+            <w:r>
+              <w:t xml:space="preserve"> software. I</w:t>
+            </w:r>
+            <w:r>
+              <w:t>ts purpose is to contain explanation of any unexpected occurrence in data.</w:t>
+            </w:r>
+          </w:p>
+          <w:p>
+            <w:pPr>
+              <w:pStyle w:val="Normalbutlarger"/>
+              <w:spacing w:after="120"/>
+              <w:jc w:val="both"/>
+            </w:pPr>
+          </w:p>
+        </w:tc>
+      </w:tr>
+    </w:tbl>
     <w:p>
       <w:pPr>
         <w:pStyle w:val="Normalbutlarger"/>
         <w:spacing w:before="360"/>
         <w:ind w:left="567" w:right="567"/>
       </w:pPr>
-      <w:r>
-        <w:t xml:space="preserve">Time – </w:t>
+    </w:p>
+    <w:p>
+      <w:pPr>
+        <w:rPr>
+          <w:sz w:val="24"/>
+          <w:lang w:val="en-US"/>
+        </w:rPr>
+      </w:pPr>
+      <w:r>
+        <w:rPr>
+          <w:lang w:val="en-US"/>
+        </w:rPr>
+        <w:br w:type="page"/>
       </w:r>
     </w:p>
     <w:p>
@@ -2102,101 +2767,86 @@
         <w:spacing w:before="360"/>
         <w:ind w:left="567" w:right="567"/>
       </w:pPr>
-      <w:r>
-        <w:t xml:space="preserve">Optimal value – </w:t>
-      </w:r>
+    </w:p>
+    <w:p>
+      <w:pPr>
+        <w:pStyle w:val="Heading1"/>
+        <w:rPr>
+          <w:lang w:val="en-US"/>
+        </w:rPr>
+      </w:pPr>
+    </w:p>
+    <w:p>
+      <w:pPr>
+        <w:pStyle w:val="Heading1"/>
+        <w:rPr>
+          <w:i/>
+          <w:iCs/>
+          <w:lang w:val="en-US"/>
+        </w:rPr>
+      </w:pPr>
+      <w:bookmarkStart w:id="7" w:name="_Toc115454738"/>
+      <w:r>
+        <w:rPr>
+          <w:lang w:val="en-US"/>
+        </w:rPr>
+        <w:t>VI.</w:t>
+      </w:r>
+      <w:r>
+        <w:rPr>
+          <w:lang w:val="en-US"/>
+        </w:rPr>
+        <w:tab/>
+      </w:r>
+      <w:r>
+        <w:rPr>
+          <w:lang w:val="en-US"/>
+        </w:rPr>
+        <w:t>File implementation</w:t>
+      </w:r>
+      <w:bookmarkEnd w:id="7"/>
     </w:p>
     <w:p>
       <w:pPr>
         <w:pStyle w:val="Normalbutlarger"/>
         <w:spacing w:before="360"/>
         <w:ind w:left="567" w:right="567"/>
-      </w:pPr>
-      <w:r>
-        <w:t xml:space="preserve">Input value – </w:t>
-      </w:r>
-    </w:p>
-    <w:p>
-      <w:pPr>
-        <w:pStyle w:val="Normalbutlarger"/>
-        <w:spacing w:before="360"/>
-        <w:ind w:left="567" w:right="567"/>
-      </w:pPr>
-      <w:r>
-        <w:t xml:space="preserve">Comments – </w:t>
-      </w:r>
-    </w:p>
-    <w:p>
-      <w:pPr>
-        <w:rPr>
-          <w:rFonts w:asciiTheme="majorHAnsi" w:eastAsiaTheme="majorEastAsia" w:hAnsiTheme="majorHAnsi" w:cstheme="majorBidi"/>
-          <w:color w:val="374C80" w:themeColor="accent1" w:themeShade="BF"/>
-          <w:sz w:val="40"/>
-          <w:szCs w:val="32"/>
-          <w:lang w:val="en-US"/>
-        </w:rPr>
-      </w:pPr>
-      <w:bookmarkStart w:id="7" w:name="_Toc115356488"/>
-      <w:r>
-        <w:rPr>
-          <w:lang w:val="en-US"/>
-        </w:rPr>
-        <w:br w:type="page"/>
-      </w:r>
-    </w:p>
-    <w:p>
-      <w:pPr>
-        <w:pStyle w:val="Heading1"/>
-        <w:rPr>
-          <w:lang w:val="en-US"/>
-        </w:rPr>
-      </w:pPr>
-    </w:p>
-    <w:p>
-      <w:pPr>
-        <w:pStyle w:val="Heading1"/>
+        <w:jc w:val="both"/>
+      </w:pPr>
+      <w:r>
+        <w:t>Once you have configured your file, you can compare it with the sample file shown below</w:t>
+      </w:r>
+      <w:r>
+        <w:t>.</w:t>
+      </w:r>
+      <w:r>
+        <w:t xml:space="preserve"> If everything looks </w:t>
+      </w:r>
+      <w:r>
+        <w:t>similar</w:t>
+      </w:r>
+      <w:r>
+        <w:t xml:space="preserve">, you can run </w:t>
+      </w:r>
+      <w:r>
         <w:rPr>
           <w:i/>
           <w:iCs/>
-          <w:lang w:val="en-US"/>
-        </w:rPr>
-      </w:pPr>
-      <w:r>
-        <w:rPr>
-          <w:lang w:val="en-US"/>
-        </w:rPr>
-        <w:t>VI.</w:t>
-      </w:r>
-      <w:r>
-        <w:rPr>
-          <w:lang w:val="en-US"/>
-        </w:rPr>
-        <w:tab/>
-      </w:r>
-      <w:r>
-        <w:rPr>
-          <w:lang w:val="en-US"/>
-        </w:rPr>
-        <w:t xml:space="preserve">Example </w:t>
+        </w:rPr>
+        <w:t>ICE</w:t>
+      </w:r>
+      <w:r>
+        <w:t xml:space="preserve"> software and apply your file. For additional information please reach out to the </w:t>
       </w:r>
       <w:r>
         <w:rPr>
           <w:i/>
           <w:iCs/>
-          <w:lang w:val="en-US"/>
-        </w:rPr>
-        <w:t>Standard Excel file</w:t>
-      </w:r>
-      <w:bookmarkEnd w:id="7"/>
-    </w:p>
-    <w:p>
-      <w:pPr>
-        <w:pStyle w:val="Normalbutlarger"/>
-        <w:spacing w:before="360"/>
-        <w:ind w:left="567" w:right="567"/>
-      </w:pPr>
-      <w:r>
-        <w:t>After configuring your file, you can compare it to the example file shown below.</w:t>
+        </w:rPr>
+        <w:t>Help</w:t>
+      </w:r>
+      <w:r>
+        <w:t xml:space="preserve"> documentation.</w:t>
       </w:r>
     </w:p>
     <w:p>
@@ -2227,7 +2877,7 @@
                     </pic:cNvPicPr>
                   </pic:nvPicPr>
                   <pic:blipFill>
-                    <a:blip r:embed="rId16">
+                    <a:blip r:embed="rId13">
                       <a:extLst>
                         <a:ext uri="{28A0092B-C50C-407E-A947-70E740481C1C}">
                           <a14:useLocalDpi xmlns:a14="http://schemas.microsoft.com/office/drawing/2010/main" val="0"/>
@@ -2259,6 +2909,24 @@
         </w:drawing>
       </w:r>
     </w:p>
+    <w:p>
+      <w:pPr>
+        <w:jc w:val="center"/>
+        <w:rPr>
+          <w:lang w:val="en-US"/>
+        </w:rPr>
+      </w:pPr>
+      <w:r>
+        <w:rPr>
+          <w:i/>
+          <w:iCs/>
+          <w:sz w:val="20"/>
+          <w:szCs w:val="20"/>
+          <w:lang w:val="en-US"/>
+        </w:rPr>
+        <w:t>Example file configuration.</w:t>
+      </w:r>
+    </w:p>
     <w:sectPr>
       <w:pgSz w:w="11906" w:h="16838" w:code="9"/>
       <w:pgMar w:top="851" w:right="851" w:bottom="851" w:left="851" w:header="567" w:footer="0" w:gutter="0"/>
@@ -2267,45 +2935,6 @@
     </w:sectPr>
   </w:body>
 </w:document>
-</file>
-
-<file path=word/comments.xml><?xml version="1.0" encoding="utf-8"?>
-<w:comments xmlns:wpc="http://schemas.microsoft.com/office/word/2010/wordprocessingCanvas" xmlns:cx="http://schemas.microsoft.com/office/drawing/2014/chartex" xmlns:cx1="http://schemas.microsoft.com/office/drawing/2015/9/8/chartex" xmlns:cx2="http://schemas.microsoft.com/office/drawing/2015/10/21/chartex" xmlns:cx3="http://schemas.microsoft.com/office/drawing/2016/5/9/chartex" xmlns:cx4="http://schemas.microsoft.com/office/drawing/2016/5/10/chartex" xmlns:cx5="http://schemas.microsoft.com/office/drawing/2016/5/11/chartex" xmlns:cx6="http://schemas.microsoft.com/office/drawing/2016/5/12/chartex" xmlns:cx7="http://schemas.microsoft.com/office/drawing/2016/5/13/chartex" xmlns:cx8="http://schemas.microsoft.com/office/drawing/2016/5/14/chartex" xmlns:mc="http://schemas.openxmlformats.org/markup-compatibility/2006" xmlns:aink="http://schemas.microsoft.com/office/drawing/2016/ink" xmlns:am3d="http://schemas.microsoft.com/office/drawing/2017/model3d" xmlns:o="urn:schemas-microsoft-com:office:office" xmlns:oel="http://schemas.microsoft.com/office/2019/extlst" xmlns:r="http://schemas.openxmlformats.org/officeDocument/2006/relationships" xmlns:m="http://schemas.openxmlformats.org/officeDocument/2006/math" xmlns:v="urn:schemas-microsoft-com:vml" xmlns:wp14="http://schemas.microsoft.com/office/word/2010/wordprocessingDrawing" xmlns:wp="http://schemas.openxmlformats.org/drawingml/2006/wordprocessingDrawing" xmlns:w10="urn:schemas-microsoft-com:office:word" xmlns:w="http://schemas.openxmlformats.org/wordprocessingml/2006/main" xmlns:w14="http://schemas.microsoft.com/office/word/2010/wordml" xmlns:w15="http://schemas.microsoft.com/office/word/2012/wordml" xmlns:w16cex="http://schemas.microsoft.com/office/word/2018/wordml/cex" xmlns:w16cid="http://schemas.microsoft.com/office/word/2016/wordml/cid" xmlns:w16="http://schemas.microsoft.com/office/word/2018/wordml" xmlns:w16sdtdh="http://schemas.microsoft.com/office/word/2020/wordml/sdtdatahash" xmlns:w16se="http://schemas.microsoft.com/office/word/2015/wordml/symex" xmlns:wpg="http://schemas.microsoft.com/office/word/2010/wordprocessingGroup" xmlns:wpi="http://schemas.microsoft.com/office/word/2010/wordprocessingInk" xmlns:wne="http://schemas.microsoft.com/office/word/2006/wordml" xmlns:wps="http://schemas.microsoft.com/office/word/2010/wordprocessingShape" mc:Ignorable="w14 w15 w16se w16cid w16 w16cex w16sdtdh wp14">
-  <w:comment w:id="2" w:author="Mariusz Malinka" w:date="2022-09-29T13:28:00Z" w:initials="MM">
-    <w:p>
-      <w:pPr>
-        <w:pStyle w:val="CommentText"/>
-      </w:pPr>
-      <w:r>
-        <w:rPr>
-          <w:rStyle w:val="CommentReference"/>
-        </w:rPr>
-        <w:annotationRef/>
-      </w:r>
-      <w:r>
-        <w:t>Section needs polishing.</w:t>
-      </w:r>
-    </w:p>
-  </w:comment>
-</w:comments>
-</file>
-
-<file path=word/commentsExtended.xml><?xml version="1.0" encoding="utf-8"?>
-<w15:commentsEx xmlns:wpc="http://schemas.microsoft.com/office/word/2010/wordprocessingCanvas" xmlns:cx="http://schemas.microsoft.com/office/drawing/2014/chartex" xmlns:cx1="http://schemas.microsoft.com/office/drawing/2015/9/8/chartex" xmlns:cx2="http://schemas.microsoft.com/office/drawing/2015/10/21/chartex" xmlns:cx3="http://schemas.microsoft.com/office/drawing/2016/5/9/chartex" xmlns:cx4="http://schemas.microsoft.com/office/drawing/2016/5/10/chartex" xmlns:cx5="http://schemas.microsoft.com/office/drawing/2016/5/11/chartex" xmlns:cx6="http://schemas.microsoft.com/office/drawing/2016/5/12/chartex" xmlns:cx7="http://schemas.microsoft.com/office/drawing/2016/5/13/chartex" xmlns:cx8="http://schemas.microsoft.com/office/drawing/2016/5/14/chartex" xmlns:mc="http://schemas.openxmlformats.org/markup-compatibility/2006" xmlns:aink="http://schemas.microsoft.com/office/drawing/2016/ink" xmlns:am3d="http://schemas.microsoft.com/office/drawing/2017/model3d" xmlns:o="urn:schemas-microsoft-com:office:office" xmlns:oel="http://schemas.microsoft.com/office/2019/extlst" xmlns:r="http://schemas.openxmlformats.org/officeDocument/2006/relationships" xmlns:m="http://schemas.openxmlformats.org/officeDocument/2006/math" xmlns:v="urn:schemas-microsoft-com:vml" xmlns:wp14="http://schemas.microsoft.com/office/word/2010/wordprocessingDrawing" xmlns:wp="http://schemas.openxmlformats.org/drawingml/2006/wordprocessingDrawing" xmlns:w10="urn:schemas-microsoft-com:office:word" xmlns:w="http://schemas.openxmlformats.org/wordprocessingml/2006/main" xmlns:w14="http://schemas.microsoft.com/office/word/2010/wordml" xmlns:w15="http://schemas.microsoft.com/office/word/2012/wordml" xmlns:w16cex="http://schemas.microsoft.com/office/word/2018/wordml/cex" xmlns:w16cid="http://schemas.microsoft.com/office/word/2016/wordml/cid" xmlns:w16="http://schemas.microsoft.com/office/word/2018/wordml" xmlns:w16sdtdh="http://schemas.microsoft.com/office/word/2020/wordml/sdtdatahash" xmlns:w16se="http://schemas.microsoft.com/office/word/2015/wordml/symex" xmlns:wpg="http://schemas.microsoft.com/office/word/2010/wordprocessingGroup" xmlns:wpi="http://schemas.microsoft.com/office/word/2010/wordprocessingInk" xmlns:wne="http://schemas.microsoft.com/office/word/2006/wordml" xmlns:wps="http://schemas.microsoft.com/office/word/2010/wordprocessingShape" mc:Ignorable="w14 w15 w16se w16cid w16 w16cex w16sdtdh wp14">
-  <w15:commentEx w15:paraId="6A40BA1E" w15:done="0"/>
-</w15:commentsEx>
-</file>
-
-<file path=word/commentsExtensible.xml><?xml version="1.0" encoding="utf-8"?>
-<w16cex:commentsExtensible xmlns:wpc="http://schemas.microsoft.com/office/word/2010/wordprocessingCanvas" xmlns:cx="http://schemas.microsoft.com/office/drawing/2014/chartex" xmlns:cx1="http://schemas.microsoft.com/office/drawing/2015/9/8/chartex" xmlns:cx2="http://schemas.microsoft.com/office/drawing/2015/10/21/chartex" xmlns:cx3="http://schemas.microsoft.com/office/drawing/2016/5/9/chartex" xmlns:cx4="http://schemas.microsoft.com/office/drawing/2016/5/10/chartex" xmlns:cx5="http://schemas.microsoft.com/office/drawing/2016/5/11/chartex" xmlns:cx6="http://schemas.microsoft.com/office/drawing/2016/5/12/chartex" xmlns:cx7="http://schemas.microsoft.com/office/drawing/2016/5/13/chartex" xmlns:cx8="http://schemas.microsoft.com/office/drawing/2016/5/14/chartex" xmlns:mc="http://schemas.openxmlformats.org/markup-compatibility/2006" xmlns:aink="http://schemas.microsoft.com/office/drawing/2016/ink" xmlns:am3d="http://schemas.microsoft.com/office/drawing/2017/model3d" xmlns:o="urn:schemas-microsoft-com:office:office" xmlns:oel="http://schemas.microsoft.com/office/2019/extlst" xmlns:r="http://schemas.openxmlformats.org/officeDocument/2006/relationships" xmlns:m="http://schemas.openxmlformats.org/officeDocument/2006/math" xmlns:v="urn:schemas-microsoft-com:vml" xmlns:wp14="http://schemas.microsoft.com/office/word/2010/wordprocessingDrawing" xmlns:wp="http://schemas.openxmlformats.org/drawingml/2006/wordprocessingDrawing" xmlns:w10="urn:schemas-microsoft-com:office:word" xmlns:w="http://schemas.openxmlformats.org/wordprocessingml/2006/main" xmlns:w14="http://schemas.microsoft.com/office/word/2010/wordml" xmlns:w15="http://schemas.microsoft.com/office/word/2012/wordml" xmlns:w16cex="http://schemas.microsoft.com/office/word/2018/wordml/cex" xmlns:w16cid="http://schemas.microsoft.com/office/word/2016/wordml/cid" xmlns:w16="http://schemas.microsoft.com/office/word/2018/wordml" xmlns:w16sdtdh="http://schemas.microsoft.com/office/word/2020/wordml/sdtdatahash" xmlns:w16se="http://schemas.microsoft.com/office/word/2015/wordml/symex" xmlns:wpg="http://schemas.microsoft.com/office/word/2010/wordprocessingGroup" xmlns:wpi="http://schemas.microsoft.com/office/word/2010/wordprocessingInk" xmlns:wne="http://schemas.microsoft.com/office/word/2006/wordml" xmlns:wps="http://schemas.microsoft.com/office/word/2010/wordprocessingShape" mc:Ignorable="w14 w15 w16se w16cid w16 w16cex w16sdtdh wp14">
-  <w16cex:commentExtensible w16cex:durableId="26E01C05" w16cex:dateUtc="2022-09-29T11:28:00Z"/>
-</w16cex:commentsExtensible>
-</file>
-
-<file path=word/commentsIds.xml><?xml version="1.0" encoding="utf-8"?>
-<w16cid:commentsIds xmlns:wpc="http://schemas.microsoft.com/office/word/2010/wordprocessingCanvas" xmlns:cx="http://schemas.microsoft.com/office/drawing/2014/chartex" xmlns:cx1="http://schemas.microsoft.com/office/drawing/2015/9/8/chartex" xmlns:cx2="http://schemas.microsoft.com/office/drawing/2015/10/21/chartex" xmlns:cx3="http://schemas.microsoft.com/office/drawing/2016/5/9/chartex" xmlns:cx4="http://schemas.microsoft.com/office/drawing/2016/5/10/chartex" xmlns:cx5="http://schemas.microsoft.com/office/drawing/2016/5/11/chartex" xmlns:cx6="http://schemas.microsoft.com/office/drawing/2016/5/12/chartex" xmlns:cx7="http://schemas.microsoft.com/office/drawing/2016/5/13/chartex" xmlns:cx8="http://schemas.microsoft.com/office/drawing/2016/5/14/chartex" xmlns:mc="http://schemas.openxmlformats.org/markup-compatibility/2006" xmlns:aink="http://schemas.microsoft.com/office/drawing/2016/ink" xmlns:am3d="http://schemas.microsoft.com/office/drawing/2017/model3d" xmlns:o="urn:schemas-microsoft-com:office:office" xmlns:oel="http://schemas.microsoft.com/office/2019/extlst" xmlns:r="http://schemas.openxmlformats.org/officeDocument/2006/relationships" xmlns:m="http://schemas.openxmlformats.org/officeDocument/2006/math" xmlns:v="urn:schemas-microsoft-com:vml" xmlns:wp14="http://schemas.microsoft.com/office/word/2010/wordprocessingDrawing" xmlns:wp="http://schemas.openxmlformats.org/drawingml/2006/wordprocessingDrawing" xmlns:w10="urn:schemas-microsoft-com:office:word" xmlns:w="http://schemas.openxmlformats.org/wordprocessingml/2006/main" xmlns:w14="http://schemas.microsoft.com/office/word/2010/wordml" xmlns:w15="http://schemas.microsoft.com/office/word/2012/wordml" xmlns:w16cex="http://schemas.microsoft.com/office/word/2018/wordml/cex" xmlns:w16cid="http://schemas.microsoft.com/office/word/2016/wordml/cid" xmlns:w16="http://schemas.microsoft.com/office/word/2018/wordml" xmlns:w16sdtdh="http://schemas.microsoft.com/office/word/2020/wordml/sdtdatahash" xmlns:w16se="http://schemas.microsoft.com/office/word/2015/wordml/symex" xmlns:wpg="http://schemas.microsoft.com/office/word/2010/wordprocessingGroup" xmlns:wpi="http://schemas.microsoft.com/office/word/2010/wordprocessingInk" xmlns:wne="http://schemas.microsoft.com/office/word/2006/wordml" xmlns:wps="http://schemas.microsoft.com/office/word/2010/wordprocessingShape" mc:Ignorable="w14 w15 w16se w16cid w16 w16cex w16sdtdh wp14">
-  <w16cid:commentId w16cid:paraId="6A40BA1E" w16cid:durableId="26E01C05"/>
-</w16cid:commentsIds>
 </file>
 
 <file path=word/endnotes.xml><?xml version="1.0" encoding="utf-8"?>
@@ -2918,14 +3547,6 @@
     <w:abstractNumId w:val="0"/>
   </w:num>
 </w:numbering>
-</file>
-
-<file path=word/people.xml><?xml version="1.0" encoding="utf-8"?>
-<w15:people xmlns:wpc="http://schemas.microsoft.com/office/word/2010/wordprocessingCanvas" xmlns:cx="http://schemas.microsoft.com/office/drawing/2014/chartex" xmlns:cx1="http://schemas.microsoft.com/office/drawing/2015/9/8/chartex" xmlns:cx2="http://schemas.microsoft.com/office/drawing/2015/10/21/chartex" xmlns:cx3="http://schemas.microsoft.com/office/drawing/2016/5/9/chartex" xmlns:cx4="http://schemas.microsoft.com/office/drawing/2016/5/10/chartex" xmlns:cx5="http://schemas.microsoft.com/office/drawing/2016/5/11/chartex" xmlns:cx6="http://schemas.microsoft.com/office/drawing/2016/5/12/chartex" xmlns:cx7="http://schemas.microsoft.com/office/drawing/2016/5/13/chartex" xmlns:cx8="http://schemas.microsoft.com/office/drawing/2016/5/14/chartex" xmlns:mc="http://schemas.openxmlformats.org/markup-compatibility/2006" xmlns:aink="http://schemas.microsoft.com/office/drawing/2016/ink" xmlns:am3d="http://schemas.microsoft.com/office/drawing/2017/model3d" xmlns:o="urn:schemas-microsoft-com:office:office" xmlns:oel="http://schemas.microsoft.com/office/2019/extlst" xmlns:r="http://schemas.openxmlformats.org/officeDocument/2006/relationships" xmlns:m="http://schemas.openxmlformats.org/officeDocument/2006/math" xmlns:v="urn:schemas-microsoft-com:vml" xmlns:wp14="http://schemas.microsoft.com/office/word/2010/wordprocessingDrawing" xmlns:wp="http://schemas.openxmlformats.org/drawingml/2006/wordprocessingDrawing" xmlns:w10="urn:schemas-microsoft-com:office:word" xmlns:w="http://schemas.openxmlformats.org/wordprocessingml/2006/main" xmlns:w14="http://schemas.microsoft.com/office/word/2010/wordml" xmlns:w15="http://schemas.microsoft.com/office/word/2012/wordml" xmlns:w16cex="http://schemas.microsoft.com/office/word/2018/wordml/cex" xmlns:w16cid="http://schemas.microsoft.com/office/word/2016/wordml/cid" xmlns:w16="http://schemas.microsoft.com/office/word/2018/wordml" xmlns:w16sdtdh="http://schemas.microsoft.com/office/word/2020/wordml/sdtdatahash" xmlns:w16se="http://schemas.microsoft.com/office/word/2015/wordml/symex" xmlns:wpg="http://schemas.microsoft.com/office/word/2010/wordprocessingGroup" xmlns:wpi="http://schemas.microsoft.com/office/word/2010/wordprocessingInk" xmlns:wne="http://schemas.microsoft.com/office/word/2006/wordml" xmlns:wps="http://schemas.microsoft.com/office/word/2010/wordprocessingShape" mc:Ignorable="w14 w15 w16se w16cid w16 w16cex w16sdtdh wp14">
-  <w15:person w15:author="Mariusz Malinka">
-    <w15:presenceInfo w15:providerId="None" w15:userId="Mariusz Malinka"/>
-  </w15:person>
-</w15:people>
 </file>
 
 <file path=word/styles.xml><?xml version="1.0" encoding="utf-8"?>
@@ -3326,7 +3947,7 @@
   <w:style w:type="paragraph" w:default="1" w:styleId="Normal">
     <w:name w:val="Normal"/>
     <w:qFormat/>
-    <w:rsid w:val="00520597"/>
+    <w:rsid w:val="002A316E"/>
   </w:style>
   <w:style w:type="paragraph" w:styleId="Heading1">
     <w:name w:val="heading 1"/>
@@ -3777,6 +4398,7 @@
   </w:compat>
   <w:rsids>
     <w:rsidRoot w:val="00FB39BA"/>
+    <w:rsid w:val="003E545D"/>
     <w:rsid w:val="004606D3"/>
     <w:rsid w:val="007D3944"/>
     <w:rsid w:val="008F4DA9"/>

</xml_diff>

<commit_message>
Release notes for v.1.0.0
</commit_message>
<xml_diff>
--- a/documentation/in development/Standard Excel file.docx
+++ b/documentation/in development/Standard Excel file.docx
@@ -7,6 +7,7 @@
         <w:tabs>
           <w:tab w:val="left" w:pos="4189"/>
         </w:tabs>
+        <w:spacing w:line="276" w:lineRule="auto"/>
         <w:jc w:val="center"/>
         <w:rPr>
           <w:rFonts w:ascii="Franklin Gothic Medium" w:hAnsi="Franklin Gothic Medium"/>
@@ -30,6 +31,7 @@
         <w:tabs>
           <w:tab w:val="left" w:pos="4189"/>
         </w:tabs>
+        <w:spacing w:line="276" w:lineRule="auto"/>
         <w:jc w:val="center"/>
         <w:rPr>
           <w:rFonts w:ascii="Franklin Gothic Medium" w:hAnsi="Franklin Gothic Medium"/>
@@ -54,7 +56,25 @@
           <w:szCs w:val="72"/>
           <w:lang w:val="en-US"/>
         </w:rPr>
-        <w:t>tandard Excel file</w:t>
+        <w:t xml:space="preserve">tandard Excel </w:t>
+      </w:r>
+      <w:r>
+        <w:rPr>
+          <w:rFonts w:ascii="Franklin Gothic Medium" w:hAnsi="Franklin Gothic Medium"/>
+          <w:sz w:val="72"/>
+          <w:szCs w:val="72"/>
+          <w:lang w:val="en-US"/>
+        </w:rPr>
+        <w:t>F</w:t>
+      </w:r>
+      <w:r>
+        <w:rPr>
+          <w:rFonts w:ascii="Franklin Gothic Medium" w:hAnsi="Franklin Gothic Medium"/>
+          <w:sz w:val="72"/>
+          <w:szCs w:val="72"/>
+          <w:lang w:val="en-US"/>
+        </w:rPr>
+        <w:t>ile</w:t>
       </w:r>
     </w:p>
     <w:p>
@@ -62,6 +82,7 @@
         <w:tabs>
           <w:tab w:val="left" w:pos="4189"/>
         </w:tabs>
+        <w:spacing w:line="276" w:lineRule="auto"/>
         <w:jc w:val="center"/>
         <w:rPr>
           <w:rFonts w:ascii="Ravie" w:hAnsi="Ravie"/>
@@ -96,6 +117,7 @@
         <w:tabs>
           <w:tab w:val="left" w:pos="4189"/>
         </w:tabs>
+        <w:spacing w:line="276" w:lineRule="auto"/>
         <w:jc w:val="center"/>
         <w:rPr>
           <w:rFonts w:ascii="Ravie" w:hAnsi="Ravie"/>
@@ -110,6 +132,7 @@
         <w:tabs>
           <w:tab w:val="left" w:pos="4189"/>
         </w:tabs>
+        <w:spacing w:line="276" w:lineRule="auto"/>
         <w:jc w:val="center"/>
         <w:rPr>
           <w:rFonts w:ascii="Ravie" w:hAnsi="Ravie"/>
@@ -130,6 +153,7 @@
     </w:p>
     <w:p>
       <w:pPr>
+        <w:spacing w:line="276" w:lineRule="auto"/>
         <w:rPr>
           <w:rFonts w:ascii="Ravie" w:hAnsi="Ravie"/>
           <w:sz w:val="144"/>
@@ -182,6 +206,7 @@
         <w:p>
           <w:pPr>
             <w:pStyle w:val="TOCHeading"/>
+            <w:spacing w:line="276" w:lineRule="auto"/>
             <w:rPr>
               <w:rFonts w:asciiTheme="minorHAnsi" w:eastAsiaTheme="minorHAnsi" w:hAnsiTheme="minorHAnsi" w:cstheme="minorBidi"/>
               <w:color w:val="auto"/>
@@ -194,7 +219,7 @@
         <w:p>
           <w:pPr>
             <w:pStyle w:val="TOCHeading"/>
-            <w:spacing w:after="240"/>
+            <w:spacing w:after="240" w:line="276" w:lineRule="auto"/>
           </w:pPr>
           <w:r>
             <w:t>Table of Contents</w:t>
@@ -207,7 +232,7 @@
               <w:tab w:val="left" w:pos="440"/>
               <w:tab w:val="right" w:leader="dot" w:pos="10194"/>
             </w:tabs>
-            <w:spacing w:before="240" w:after="240"/>
+            <w:spacing w:before="240" w:after="240" w:line="276" w:lineRule="auto"/>
             <w:rPr>
               <w:rFonts w:eastAsiaTheme="minorEastAsia"/>
               <w:noProof/>
@@ -257,7 +282,27 @@
                 <w:noProof/>
                 <w:lang w:val="en-US"/>
               </w:rPr>
-              <w:t>Standard Excel file</w:t>
+              <w:t xml:space="preserve">Standard Excel </w:t>
+            </w:r>
+            <w:r>
+              <w:rPr>
+                <w:rStyle w:val="Hyperlink"/>
+                <w:i/>
+                <w:iCs/>
+                <w:noProof/>
+                <w:lang w:val="en-US"/>
+              </w:rPr>
+              <w:t>F</w:t>
+            </w:r>
+            <w:r>
+              <w:rPr>
+                <w:rStyle w:val="Hyperlink"/>
+                <w:i/>
+                <w:iCs/>
+                <w:noProof/>
+                <w:lang w:val="en-US"/>
+              </w:rPr>
+              <w:t>ile</w:t>
             </w:r>
             <w:r>
               <w:rPr>
@@ -324,7 +369,7 @@
               <w:tab w:val="left" w:pos="440"/>
               <w:tab w:val="right" w:leader="dot" w:pos="10194"/>
             </w:tabs>
-            <w:spacing w:before="240" w:after="240"/>
+            <w:spacing w:before="240" w:after="240" w:line="276" w:lineRule="auto"/>
             <w:rPr>
               <w:rFonts w:eastAsiaTheme="minorEastAsia"/>
               <w:noProof/>
@@ -414,7 +459,7 @@
               <w:tab w:val="left" w:pos="660"/>
               <w:tab w:val="right" w:leader="dot" w:pos="10194"/>
             </w:tabs>
-            <w:spacing w:before="240" w:after="240"/>
+            <w:spacing w:before="240" w:after="240" w:line="276" w:lineRule="auto"/>
             <w:rPr>
               <w:rFonts w:eastAsiaTheme="minorEastAsia"/>
               <w:noProof/>
@@ -454,7 +499,27 @@
                 <w:noProof/>
                 <w:lang w:val="en-US"/>
               </w:rPr>
-              <w:t>Standard Excel file</w:t>
+              <w:t xml:space="preserve">Standard Excel </w:t>
+            </w:r>
+            <w:r>
+              <w:rPr>
+                <w:rStyle w:val="Hyperlink"/>
+                <w:i/>
+                <w:iCs/>
+                <w:noProof/>
+                <w:lang w:val="en-US"/>
+              </w:rPr>
+              <w:t>F</w:t>
+            </w:r>
+            <w:r>
+              <w:rPr>
+                <w:rStyle w:val="Hyperlink"/>
+                <w:i/>
+                <w:iCs/>
+                <w:noProof/>
+                <w:lang w:val="en-US"/>
+              </w:rPr>
+              <w:t>ile</w:t>
             </w:r>
             <w:r>
               <w:rPr>
@@ -513,7 +578,7 @@
               <w:tab w:val="left" w:pos="660"/>
               <w:tab w:val="right" w:leader="dot" w:pos="10194"/>
             </w:tabs>
-            <w:spacing w:before="240" w:after="240"/>
+            <w:spacing w:before="240" w:after="240" w:line="276" w:lineRule="auto"/>
             <w:rPr>
               <w:rFonts w:eastAsiaTheme="minorEastAsia"/>
               <w:noProof/>
@@ -584,7 +649,7 @@
                 <w:noProof/>
                 <w:webHidden/>
               </w:rPr>
-              <w:t>5</w:t>
+              <w:t>6</w:t>
             </w:r>
             <w:r>
               <w:rPr>
@@ -602,7 +667,7 @@
               <w:tab w:val="left" w:pos="440"/>
               <w:tab w:val="right" w:leader="dot" w:pos="10194"/>
             </w:tabs>
-            <w:spacing w:before="240" w:after="240"/>
+            <w:spacing w:before="240" w:after="240" w:line="276" w:lineRule="auto"/>
             <w:rPr>
               <w:rFonts w:eastAsiaTheme="minorEastAsia"/>
               <w:noProof/>
@@ -674,7 +739,7 @@
                 <w:noProof/>
                 <w:webHidden/>
               </w:rPr>
-              <w:t>6</w:t>
+              <w:t>7</w:t>
             </w:r>
             <w:r>
               <w:rPr>
@@ -692,7 +757,7 @@
               <w:tab w:val="left" w:pos="660"/>
               <w:tab w:val="right" w:leader="dot" w:pos="10194"/>
             </w:tabs>
-            <w:spacing w:before="240" w:after="240"/>
+            <w:spacing w:before="240" w:after="240" w:line="276" w:lineRule="auto"/>
             <w:rPr>
               <w:rFonts w:eastAsiaTheme="minorEastAsia"/>
               <w:noProof/>
@@ -763,7 +828,7 @@
                 <w:noProof/>
                 <w:webHidden/>
               </w:rPr>
-              <w:t>7</w:t>
+              <w:t>8</w:t>
             </w:r>
             <w:r>
               <w:rPr>
@@ -776,7 +841,7 @@
         </w:p>
         <w:p>
           <w:pPr>
-            <w:spacing w:before="240" w:after="240"/>
+            <w:spacing w:before="240" w:after="240" w:line="276" w:lineRule="auto"/>
           </w:pPr>
           <w:r>
             <w:rPr>
@@ -791,6 +856,7 @@
     </w:sdt>
     <w:p>
       <w:pPr>
+        <w:spacing w:line="276" w:lineRule="auto"/>
         <w:rPr>
           <w:rFonts w:asciiTheme="majorHAnsi" w:hAnsiTheme="majorHAnsi"/>
           <w:sz w:val="40"/>
@@ -810,6 +876,7 @@
     </w:p>
     <w:p>
       <w:pPr>
+        <w:spacing w:line="276" w:lineRule="auto"/>
         <w:rPr>
           <w:rFonts w:asciiTheme="majorHAnsi" w:hAnsiTheme="majorHAnsi"/>
           <w:sz w:val="40"/>
@@ -825,6 +892,7 @@
           <w:ilvl w:val="0"/>
           <w:numId w:val="1"/>
         </w:numPr>
+        <w:spacing w:line="276" w:lineRule="auto"/>
         <w:ind w:left="720"/>
         <w:rPr>
           <w:lang w:val="en-US"/>
@@ -835,7 +903,7 @@
         <w:rPr>
           <w:lang w:val="en-US"/>
         </w:rPr>
-        <w:t xml:space="preserve">What is a </w:t>
+        <w:t xml:space="preserve">What a </w:t>
       </w:r>
       <w:r>
         <w:rPr>
@@ -843,7 +911,29 @@
           <w:iCs/>
           <w:lang w:val="en-US"/>
         </w:rPr>
-        <w:t>Standard Excel file</w:t>
+        <w:t xml:space="preserve">Standard Excel </w:t>
+      </w:r>
+      <w:r>
+        <w:rPr>
+          <w:i/>
+          <w:iCs/>
+          <w:lang w:val="en-US"/>
+        </w:rPr>
+        <w:t>F</w:t>
+      </w:r>
+      <w:r>
+        <w:rPr>
+          <w:i/>
+          <w:iCs/>
+          <w:lang w:val="en-US"/>
+        </w:rPr>
+        <w:t>ile</w:t>
+      </w:r>
+      <w:r>
+        <w:rPr>
+          <w:lang w:val="en-US"/>
+        </w:rPr>
+        <w:t xml:space="preserve"> is</w:t>
       </w:r>
       <w:r>
         <w:rPr>
@@ -856,7 +946,7 @@
     <w:p>
       <w:pPr>
         <w:pStyle w:val="Normalbutlarger"/>
-        <w:spacing w:before="360"/>
+        <w:spacing w:before="360" w:line="276" w:lineRule="auto"/>
         <w:ind w:left="567" w:right="567"/>
         <w:jc w:val="both"/>
       </w:pPr>
@@ -872,64 +962,49 @@
           <w:i/>
           <w:iCs/>
         </w:rPr>
-        <w:t>dard Excel file</w:t>
-      </w:r>
-      <w:r>
-        <w:t xml:space="preserve"> is a Microsoft Excel Worksheet </w:t>
-      </w:r>
-      <w:r>
-        <w:t xml:space="preserve">with a very specific format. </w:t>
-      </w:r>
-      <w:r>
-        <w:t xml:space="preserve">It is used by </w:t>
+        <w:t xml:space="preserve">dard Excel </w:t>
       </w:r>
       <w:r>
         <w:rPr>
           <w:i/>
           <w:iCs/>
         </w:rPr>
-        <w:t>ICE</w:t>
-      </w:r>
-      <w:r>
-        <w:t xml:space="preserve"> to import data for further analysis. </w:t>
-      </w:r>
-      <w:r>
-        <w:t>Columns and rows have strictly defined roles</w:t>
-      </w:r>
-      <w:r>
-        <w:t xml:space="preserve"> and should contain data according to </w:t>
+        <w:t>F</w:t>
       </w:r>
       <w:r>
         <w:rPr>
           <w:i/>
           <w:iCs/>
         </w:rPr>
-        <w:t>Standard</w:t>
+        <w:t>ile</w:t>
+      </w:r>
+      <w:r>
+        <w:t xml:space="preserve"> (later referred as </w:t>
       </w:r>
       <w:r>
         <w:rPr>
           <w:i/>
           <w:iCs/>
         </w:rPr>
-        <w:t>.</w:t>
+        <w:t>SEF</w:t>
+      </w:r>
+      <w:r>
+        <w:t>)</w:t>
+      </w:r>
+      <w:r>
+        <w:t xml:space="preserve"> is a Microsoft Excel Worksheet </w:t>
+      </w:r>
+      <w:r>
+        <w:t xml:space="preserve">with a </w:t>
+      </w:r>
+      <w:r>
+        <w:t>certain</w:t>
+      </w:r>
+      <w:r>
+        <w:t xml:space="preserve"> format.</w:t>
       </w:r>
       <w:r>
         <w:t xml:space="preserve"> </w:t>
-      </w:r>
-      <w:r>
-        <w:t xml:space="preserve">It is vital that </w:t>
-      </w:r>
-      <w:r>
-        <w:t xml:space="preserve">in order to </w:t>
-      </w:r>
-      <w:r>
-        <w:t xml:space="preserve">import data </w:t>
-      </w:r>
-      <w:r>
-        <w:t>in</w:t>
-      </w:r>
-      <w:r>
-        <w:t xml:space="preserve">to </w:t>
       </w:r>
       <w:r>
         <w:rPr>
@@ -939,13 +1014,62 @@
         <w:t>ICE</w:t>
       </w:r>
       <w:r>
-        <w:t xml:space="preserve"> e</w:t>
-      </w:r>
-      <w:r>
-        <w:t>ach</w:t>
-      </w:r>
-      <w:r>
-        <w:t xml:space="preserve"> row and column </w:t>
+        <w:t xml:space="preserve"> uses it to import data for analysis. In the </w:t>
+      </w:r>
+      <w:r>
+        <w:rPr>
+          <w:i/>
+          <w:iCs/>
+        </w:rPr>
+        <w:t>SE</w:t>
+      </w:r>
+      <w:r>
+        <w:rPr>
+          <w:i/>
+          <w:iCs/>
+        </w:rPr>
+        <w:t>F,</w:t>
+      </w:r>
+      <w:r>
+        <w:t xml:space="preserve"> c</w:t>
+      </w:r>
+      <w:r>
+        <w:t>olumns</w:t>
+      </w:r>
+      <w:r>
+        <w:t xml:space="preserve"> and rows have roles</w:t>
+      </w:r>
+      <w:r>
+        <w:t xml:space="preserve"> and contain data </w:t>
+      </w:r>
+      <w:r>
+        <w:t>depending on their role</w:t>
+      </w:r>
+      <w:r>
+        <w:rPr>
+          <w:i/>
+          <w:iCs/>
+        </w:rPr>
+        <w:t>.</w:t>
+      </w:r>
+      <w:r>
+        <w:t xml:space="preserve"> Cells do not have to be filled with data, but there are two exceptions.</w:t>
+      </w:r>
+      <w:r>
+        <w:t xml:space="preserve"> </w:t>
+      </w:r>
+      <w:r>
+        <w:rPr>
+          <w:i/>
+          <w:iCs/>
+        </w:rPr>
+        <w:t xml:space="preserve">ICE </w:t>
+      </w:r>
+      <w:r>
+        <w:t xml:space="preserve">does not support files with missing </w:t>
+      </w:r>
+      <w:r>
+        <w:t xml:space="preserve">input or output values. Cells containing those values </w:t>
       </w:r>
       <w:r>
         <w:rPr>
@@ -955,38 +1079,32 @@
         <w:t>must be filled</w:t>
       </w:r>
       <w:r>
-        <w:rPr>
-          <w:b/>
-          <w:bCs/>
-        </w:rPr>
+        <w:t xml:space="preserve"> with data. </w:t>
+      </w:r>
+      <w:r>
+        <w:t xml:space="preserve">A sample </w:t>
+      </w:r>
+      <w:r>
+        <w:rPr>
+          <w:i/>
+          <w:iCs/>
+        </w:rPr>
+        <w:t>SEF</w:t>
+      </w:r>
+      <w:r>
         <w:t xml:space="preserve"> </w:t>
       </w:r>
       <w:r>
-        <w:t xml:space="preserve">with data, </w:t>
-      </w:r>
-      <w:r>
-        <w:t xml:space="preserve">the </w:t>
-      </w:r>
-      <w:r>
-        <w:t>software does not support importing from</w:t>
-      </w:r>
-      <w:r>
-        <w:t xml:space="preserve"> an</w:t>
-      </w:r>
-      <w:r>
-        <w:t xml:space="preserve"> Excel file with missing values.</w:t>
-      </w:r>
-      <w:r>
-        <w:t xml:space="preserve"> </w:t>
-      </w:r>
-      <w:r>
-        <w:t>A sample file properly formatted can be found in the GitHub software repository and can be used as a template.</w:t>
+        <w:t>and template</w:t>
+      </w:r>
+      <w:r>
+        <w:t xml:space="preserve"> can be found in the GitHub software repository.</w:t>
       </w:r>
     </w:p>
     <w:p>
       <w:pPr>
         <w:pStyle w:val="Normalbutlarger"/>
-        <w:spacing w:before="360"/>
+        <w:spacing w:before="360" w:line="276" w:lineRule="auto"/>
         <w:ind w:left="567" w:right="567"/>
         <w:jc w:val="both"/>
       </w:pPr>
@@ -1013,7 +1131,7 @@
           <w:p>
             <w:pPr>
               <w:pStyle w:val="Normalbutlarger"/>
-              <w:spacing w:before="120" w:after="120"/>
+              <w:spacing w:before="120" w:after="120" w:line="276" w:lineRule="auto"/>
               <w:rPr>
                 <w:rFonts w:asciiTheme="majorHAnsi" w:hAnsiTheme="majorHAnsi"/>
                 <w:i/>
@@ -1039,19 +1157,10 @@
           <w:p>
             <w:pPr>
               <w:pStyle w:val="Normalbutlarger"/>
-              <w:spacing w:before="240" w:after="240"/>
+              <w:spacing w:before="240" w:after="240" w:line="276" w:lineRule="auto"/>
               <w:ind w:left="567" w:right="567"/>
             </w:pPr>
             <w:r>
-              <w:t>Wh</w:t>
-            </w:r>
-            <w:r>
-              <w:t>en</w:t>
-            </w:r>
-            <w:r>
-              <w:t xml:space="preserve"> using </w:t>
-            </w:r>
-            <w:r>
               <w:rPr>
                 <w:i/>
                 <w:iCs/>
@@ -1059,10 +1168,7 @@
               <w:t>ICE</w:t>
             </w:r>
             <w:r>
-              <w:t>,</w:t>
-            </w:r>
-            <w:r>
-              <w:t xml:space="preserve"> you can import data from </w:t>
+              <w:t xml:space="preserve"> can import data from </w:t>
             </w:r>
             <w:r>
               <w:t xml:space="preserve">an </w:t>
@@ -1081,28 +1187,19 @@
               <w:t>.xlsx</w:t>
             </w:r>
             <w:r>
-              <w:t xml:space="preserve"> extension. To use </w:t>
-            </w:r>
-            <w:r>
-              <w:t xml:space="preserve">a </w:t>
-            </w:r>
-            <w:r>
-              <w:t xml:space="preserve">file with </w:t>
-            </w:r>
-            <w:r>
-              <w:t xml:space="preserve">a </w:t>
-            </w:r>
-            <w:r>
-              <w:t>different extension</w:t>
-            </w:r>
-            <w:r>
-              <w:t>,</w:t>
+              <w:t xml:space="preserve"> extension. </w:t>
+            </w:r>
+            <w:r>
+              <w:t>You can use file with different extension to create a proper file.</w:t>
             </w:r>
             <w:r>
               <w:t xml:space="preserve"> </w:t>
             </w:r>
             <w:r>
-              <w:t xml:space="preserve">open it in Excel or another program and save it as file with </w:t>
+              <w:t>O</w:t>
+            </w:r>
+            <w:r>
+              <w:t xml:space="preserve">pen it in Excel or another program and save it as file with </w:t>
             </w:r>
             <w:r>
               <w:rPr>
@@ -1121,7 +1218,7 @@
     <w:p>
       <w:pPr>
         <w:pStyle w:val="Normalbutlarger"/>
-        <w:spacing w:before="360"/>
+        <w:spacing w:before="360" w:line="276" w:lineRule="auto"/>
         <w:ind w:left="567" w:right="567"/>
         <w:jc w:val="both"/>
       </w:pPr>
@@ -1129,7 +1226,7 @@
     <w:p>
       <w:pPr>
         <w:pStyle w:val="Heading1"/>
-        <w:spacing w:before="840"/>
+        <w:spacing w:before="840" w:line="276" w:lineRule="auto"/>
         <w:rPr>
           <w:lang w:val="en-US"/>
         </w:rPr>
@@ -1158,7 +1255,7 @@
     <w:p>
       <w:pPr>
         <w:pStyle w:val="Normalbutlarger"/>
-        <w:spacing w:before="360"/>
+        <w:spacing w:before="360" w:line="276" w:lineRule="auto"/>
         <w:ind w:left="567" w:right="567"/>
         <w:jc w:val="both"/>
       </w:pPr>
@@ -1170,10 +1267,29 @@
           <w:i/>
           <w:iCs/>
         </w:rPr>
-        <w:t>Standard Excel file</w:t>
-      </w:r>
-      <w:r>
-        <w:t xml:space="preserve"> from software GitHub repository by following instructions below.</w:t>
+        <w:t>S</w:t>
+      </w:r>
+      <w:r>
+        <w:rPr>
+          <w:i/>
+          <w:iCs/>
+        </w:rPr>
+        <w:t>EF</w:t>
+      </w:r>
+      <w:r>
+        <w:t xml:space="preserve"> from software GitHub repository</w:t>
+      </w:r>
+      <w:r>
+        <w:t>.</w:t>
+      </w:r>
+      <w:r>
+        <w:t xml:space="preserve"> </w:t>
+      </w:r>
+      <w:r>
+        <w:t>Just follow the</w:t>
+      </w:r>
+      <w:r>
+        <w:t xml:space="preserve"> instructions below.</w:t>
       </w:r>
     </w:p>
     <w:p>
@@ -1183,7 +1299,7 @@
           <w:ilvl w:val="0"/>
           <w:numId w:val="2"/>
         </w:numPr>
-        <w:spacing w:before="360"/>
+        <w:spacing w:before="360" w:line="276" w:lineRule="auto"/>
         <w:ind w:right="567"/>
       </w:pPr>
       <w:r>
@@ -1219,7 +1335,7 @@
     <w:p>
       <w:pPr>
         <w:pStyle w:val="Normalbutlarger"/>
-        <w:spacing w:before="120"/>
+        <w:spacing w:before="120" w:line="276" w:lineRule="auto"/>
         <w:ind w:left="927" w:right="567"/>
         <w:jc w:val="both"/>
       </w:pPr>
@@ -1256,7 +1372,7 @@
           <w:ilvl w:val="0"/>
           <w:numId w:val="2"/>
         </w:numPr>
-        <w:spacing w:before="360"/>
+        <w:spacing w:before="360" w:line="276" w:lineRule="auto"/>
         <w:ind w:right="567"/>
       </w:pPr>
       <w:r>
@@ -1280,7 +1396,7 @@
           <w:ilvl w:val="0"/>
           <w:numId w:val="2"/>
         </w:numPr>
-        <w:spacing w:before="360"/>
+        <w:spacing w:before="360" w:line="276" w:lineRule="auto"/>
         <w:ind w:right="567"/>
       </w:pPr>
       <w:r>
@@ -1294,7 +1410,7 @@
           <w:ilvl w:val="0"/>
           <w:numId w:val="2"/>
         </w:numPr>
-        <w:spacing w:before="360"/>
+        <w:spacing w:before="360" w:line="276" w:lineRule="auto"/>
         <w:ind w:right="567"/>
       </w:pPr>
       <w:r>
@@ -1359,6 +1475,7 @@
     </w:p>
     <w:p>
       <w:pPr>
+        <w:spacing w:line="276" w:lineRule="auto"/>
         <w:rPr>
           <w:lang w:val="en-US"/>
         </w:rPr>
@@ -1372,6 +1489,7 @@
     </w:p>
     <w:p>
       <w:pPr>
+        <w:spacing w:line="276" w:lineRule="auto"/>
         <w:rPr>
           <w:sz w:val="40"/>
           <w:szCs w:val="40"/>
@@ -1382,6 +1500,7 @@
     <w:p>
       <w:pPr>
         <w:pStyle w:val="Heading1"/>
+        <w:spacing w:line="276" w:lineRule="auto"/>
         <w:rPr>
           <w:i/>
           <w:iCs/>
@@ -1413,14 +1532,30 @@
           <w:iCs/>
           <w:lang w:val="en-US"/>
         </w:rPr>
-        <w:t>Standard Excel file</w:t>
+        <w:t xml:space="preserve">Standard Excel </w:t>
+      </w:r>
+      <w:r>
+        <w:rPr>
+          <w:i/>
+          <w:iCs/>
+          <w:lang w:val="en-US"/>
+        </w:rPr>
+        <w:t>F</w:t>
+      </w:r>
+      <w:r>
+        <w:rPr>
+          <w:i/>
+          <w:iCs/>
+          <w:lang w:val="en-US"/>
+        </w:rPr>
+        <w:t>ile</w:t>
       </w:r>
       <w:bookmarkEnd w:id="2"/>
     </w:p>
     <w:p>
       <w:pPr>
         <w:pStyle w:val="Normalbutlarger"/>
-        <w:spacing w:before="360"/>
+        <w:spacing w:before="360" w:line="276" w:lineRule="auto"/>
         <w:ind w:left="567" w:right="567"/>
         <w:jc w:val="both"/>
       </w:pPr>
@@ -1441,13 +1576,16 @@
         <w:t>regardless of the number of columns</w:t>
       </w:r>
       <w:r>
-        <w:t>,</w:t>
-      </w:r>
-      <w:r>
-        <w:t xml:space="preserve"> but </w:t>
-      </w:r>
-      <w:r>
-        <w:t>due to expectation of our</w:t>
+        <w:t>.</w:t>
+      </w:r>
+      <w:r>
+        <w:t xml:space="preserve"> </w:t>
+      </w:r>
+      <w:r>
+        <w:t>D</w:t>
+      </w:r>
+      <w:r>
+        <w:t>ue to expectation of our</w:t>
       </w:r>
       <w:r>
         <w:t xml:space="preserve"> c</w:t>
@@ -1463,7 +1601,14 @@
           <w:i/>
           <w:iCs/>
         </w:rPr>
-        <w:t>Standard Excel file</w:t>
+        <w:t>S</w:t>
+      </w:r>
+      <w:r>
+        <w:rPr>
+          <w:i/>
+          <w:iCs/>
+        </w:rPr>
+        <w:t>EF</w:t>
       </w:r>
       <w:r>
         <w:t xml:space="preserve"> </w:t>
@@ -1490,26 +1635,263 @@
     <w:p>
       <w:pPr>
         <w:pStyle w:val="Normalbutlarger"/>
-        <w:spacing w:before="360"/>
+        <w:spacing w:before="360" w:line="276" w:lineRule="auto"/>
         <w:ind w:left="567" w:right="567"/>
         <w:jc w:val="both"/>
       </w:pPr>
       <w:r>
-        <w:t xml:space="preserve">To illustrate the appearance of the </w:t>
+        <w:t xml:space="preserve">To create a </w:t>
       </w:r>
       <w:r>
         <w:rPr>
           <w:i/>
           <w:iCs/>
         </w:rPr>
-        <w:t>S</w:t>
+        <w:t>SEF,</w:t>
+      </w:r>
+      <w:r>
+        <w:t xml:space="preserve"> follow these steps:</w:t>
+      </w:r>
+      <w:r>
+        <w:t xml:space="preserve"> </w:t>
+      </w:r>
+    </w:p>
+    <w:p>
+      <w:pPr>
+        <w:pStyle w:val="Normalbutlarger"/>
+        <w:numPr>
+          <w:ilvl w:val="0"/>
+          <w:numId w:val="3"/>
+        </w:numPr>
+        <w:spacing w:before="360" w:line="276" w:lineRule="auto"/>
+        <w:ind w:right="567"/>
+        <w:jc w:val="both"/>
+      </w:pPr>
+      <w:r>
+        <w:t>Open</w:t>
+      </w:r>
+      <w:r>
+        <w:t xml:space="preserve"> a</w:t>
+      </w:r>
+      <w:r>
+        <w:t xml:space="preserve"> new Excel</w:t>
+      </w:r>
+      <w:r>
+        <w:t xml:space="preserve"> </w:t>
+      </w:r>
+      <w:r>
+        <w:t>sheet.</w:t>
+      </w:r>
+    </w:p>
+    <w:p>
+      <w:pPr>
+        <w:pStyle w:val="Normalbutlarger"/>
+        <w:numPr>
+          <w:ilvl w:val="0"/>
+          <w:numId w:val="3"/>
+        </w:numPr>
+        <w:spacing w:before="360" w:line="276" w:lineRule="auto"/>
+        <w:ind w:right="567"/>
+        <w:jc w:val="both"/>
+      </w:pPr>
+      <w:r>
+        <w:t>In the first row</w:t>
+      </w:r>
+      <w:r>
+        <w:t>,</w:t>
+      </w:r>
+      <w:r>
+        <w:t xml:space="preserve"> insert header names.</w:t>
+      </w:r>
+    </w:p>
+    <w:p>
+      <w:pPr>
+        <w:pStyle w:val="Normalbutlarger"/>
+        <w:numPr>
+          <w:ilvl w:val="0"/>
+          <w:numId w:val="3"/>
+        </w:numPr>
+        <w:spacing w:before="360" w:line="276" w:lineRule="auto"/>
+        <w:ind w:right="567"/>
+        <w:jc w:val="both"/>
+      </w:pPr>
+      <w:r>
+        <w:t>In first two columns</w:t>
+      </w:r>
+      <w:r>
+        <w:t>,</w:t>
+      </w:r>
+      <w:r>
+        <w:t xml:space="preserve"> insert</w:t>
+      </w:r>
+      <w:r>
+        <w:t xml:space="preserve"> the</w:t>
+      </w:r>
+      <w:r>
+        <w:t xml:space="preserve"> date and time.</w:t>
+      </w:r>
+    </w:p>
+    <w:p>
+      <w:pPr>
+        <w:pStyle w:val="Normalbutlarger"/>
+        <w:numPr>
+          <w:ilvl w:val="0"/>
+          <w:numId w:val="3"/>
+        </w:numPr>
+        <w:spacing w:before="360" w:line="276" w:lineRule="auto"/>
+        <w:ind w:right="567"/>
+        <w:jc w:val="both"/>
+      </w:pPr>
+      <w:r>
+        <w:t>In the third column</w:t>
+      </w:r>
+      <w:r>
+        <w:t>,</w:t>
+      </w:r>
+      <w:r>
+        <w:t xml:space="preserve"> insert optimal value.</w:t>
+      </w:r>
+    </w:p>
+    <w:p>
+      <w:pPr>
+        <w:pStyle w:val="Normalbutlarger"/>
+        <w:numPr>
+          <w:ilvl w:val="0"/>
+          <w:numId w:val="3"/>
+        </w:numPr>
+        <w:spacing w:before="360" w:line="276" w:lineRule="auto"/>
+        <w:ind w:right="567"/>
+        <w:jc w:val="both"/>
+      </w:pPr>
+      <w:r>
+        <w:t>In the fourth to eighth columns</w:t>
+      </w:r>
+      <w:r>
+        <w:t>,</w:t>
+      </w:r>
+      <w:r>
+        <w:t xml:space="preserve"> insert input values.</w:t>
+      </w:r>
+    </w:p>
+    <w:p>
+      <w:pPr>
+        <w:pStyle w:val="Normalbutlarger"/>
+        <w:spacing w:before="360" w:line="276" w:lineRule="auto"/>
+        <w:ind w:left="927" w:right="567"/>
+        <w:jc w:val="both"/>
+      </w:pPr>
+      <w:r>
+        <w:t>In case you want to enter less than five input values, leave the redundant cells with zeroes.</w:t>
+      </w:r>
+    </w:p>
+    <w:p>
+      <w:pPr>
+        <w:pStyle w:val="Normalbutlarger"/>
+        <w:numPr>
+          <w:ilvl w:val="0"/>
+          <w:numId w:val="3"/>
+        </w:numPr>
+        <w:spacing w:before="360" w:line="276" w:lineRule="auto"/>
+        <w:ind w:right="567"/>
+        <w:jc w:val="both"/>
+      </w:pPr>
+      <w:r>
+        <w:t>In the last column</w:t>
+      </w:r>
+      <w:r>
+        <w:t>,</w:t>
+      </w:r>
+      <w:r>
+        <w:t xml:space="preserve"> insert additional comments.</w:t>
+      </w:r>
+    </w:p>
+    <w:p>
+      <w:pPr>
+        <w:pStyle w:val="Normalbutlarger"/>
+        <w:spacing w:before="360" w:line="276" w:lineRule="auto"/>
+        <w:ind w:left="927" w:right="567"/>
+        <w:jc w:val="both"/>
+      </w:pPr>
+      <w:r>
+        <w:t>Repeat</w:t>
+      </w:r>
+      <w:r>
+        <w:t xml:space="preserve"> steps 3 - 6 until you have inserted all your data.</w:t>
+      </w:r>
+    </w:p>
+    <w:p>
+      <w:pPr>
+        <w:pStyle w:val="Normalbutlarger"/>
+        <w:numPr>
+          <w:ilvl w:val="0"/>
+          <w:numId w:val="3"/>
+        </w:numPr>
+        <w:spacing w:before="360" w:line="276" w:lineRule="auto"/>
+        <w:ind w:right="567"/>
+        <w:jc w:val="both"/>
+      </w:pPr>
+      <w:r>
+        <w:t xml:space="preserve">Save your file with </w:t>
+      </w:r>
+      <w:r>
+        <w:t xml:space="preserve">an </w:t>
+      </w:r>
+      <w:r>
+        <w:rPr>
+          <w:b/>
+          <w:bCs/>
+        </w:rPr>
+        <w:t>.xlsx</w:t>
+      </w:r>
+      <w:r>
+        <w:t xml:space="preserve"> extension.</w:t>
+      </w:r>
+    </w:p>
+    <w:p>
+      <w:pPr>
+        <w:rPr>
+          <w:sz w:val="24"/>
+          <w:lang w:val="en-US"/>
+        </w:rPr>
+      </w:pPr>
+      <w:r>
+        <w:rPr>
+          <w:lang w:val="en-US"/>
+        </w:rPr>
+        <w:br w:type="page"/>
+      </w:r>
+    </w:p>
+    <w:p>
+      <w:pPr>
+        <w:pStyle w:val="Normalbutlarger"/>
+        <w:spacing w:before="360" w:line="276" w:lineRule="auto"/>
+        <w:ind w:left="927" w:right="567"/>
+        <w:jc w:val="both"/>
+      </w:pPr>
+    </w:p>
+    <w:p>
+      <w:pPr>
+        <w:pStyle w:val="Normalbutlarger"/>
+        <w:spacing w:before="360" w:line="276" w:lineRule="auto"/>
+        <w:ind w:left="567" w:right="567"/>
+        <w:jc w:val="both"/>
+      </w:pPr>
+      <w:r>
+        <w:t xml:space="preserve">To illustrate the appearance of the </w:t>
       </w:r>
       <w:r>
         <w:rPr>
           <w:i/>
           <w:iCs/>
         </w:rPr>
-        <w:t>tandard Excel file</w:t>
+        <w:t>S</w:t>
+      </w:r>
+      <w:r>
+        <w:rPr>
+          <w:i/>
+          <w:iCs/>
+        </w:rPr>
+        <w:t>EF</w:t>
       </w:r>
       <w:r>
         <w:t xml:space="preserve"> format, the columns and rows are </w:t>
@@ -1529,6 +1911,14 @@
       <w:r>
         <w:t>with colors as follows:</w:t>
       </w:r>
+    </w:p>
+    <w:p>
+      <w:pPr>
+        <w:pStyle w:val="Normalbutlarger"/>
+        <w:spacing w:before="360" w:line="276" w:lineRule="auto"/>
+        <w:ind w:left="567" w:right="567"/>
+        <w:jc w:val="both"/>
+      </w:pPr>
     </w:p>
     <w:tbl>
       <w:tblPr>
@@ -1556,6 +1946,7 @@
           <w:p>
             <w:pPr>
               <w:pStyle w:val="Normalbutlarger"/>
+              <w:spacing w:line="276" w:lineRule="auto"/>
               <w:jc w:val="center"/>
             </w:pPr>
             <w:r>
@@ -1572,6 +1963,7 @@
           <w:p>
             <w:pPr>
               <w:pStyle w:val="Normalbutlarger"/>
+              <w:spacing w:line="276" w:lineRule="auto"/>
               <w:jc w:val="center"/>
             </w:pPr>
             <w:r>
@@ -1588,6 +1980,7 @@
           <w:p>
             <w:pPr>
               <w:pStyle w:val="Normalbutlarger"/>
+              <w:spacing w:line="276" w:lineRule="auto"/>
               <w:jc w:val="center"/>
             </w:pPr>
             <w:r>
@@ -1604,6 +1997,7 @@
           <w:p>
             <w:pPr>
               <w:pStyle w:val="Normalbutlarger"/>
+              <w:spacing w:line="276" w:lineRule="auto"/>
               <w:jc w:val="center"/>
             </w:pPr>
             <w:r>
@@ -1620,6 +2014,7 @@
           <w:p>
             <w:pPr>
               <w:pStyle w:val="Normalbutlarger"/>
+              <w:spacing w:line="276" w:lineRule="auto"/>
               <w:jc w:val="center"/>
             </w:pPr>
             <w:r>
@@ -1636,6 +2031,7 @@
           <w:p>
             <w:pPr>
               <w:pStyle w:val="Normalbutlarger"/>
+              <w:spacing w:line="276" w:lineRule="auto"/>
               <w:jc w:val="center"/>
             </w:pPr>
             <w:r>
@@ -1653,6 +2049,7 @@
           <w:p>
             <w:pPr>
               <w:pStyle w:val="Normalbutlarger"/>
+              <w:spacing w:line="276" w:lineRule="auto"/>
               <w:jc w:val="center"/>
             </w:pPr>
             <w:r>
@@ -1668,6 +2065,7 @@
           <w:p>
             <w:pPr>
               <w:pStyle w:val="Normalbutlarger"/>
+              <w:spacing w:line="276" w:lineRule="auto"/>
               <w:jc w:val="center"/>
             </w:pPr>
             <w:r>
@@ -1683,6 +2081,7 @@
           <w:p>
             <w:pPr>
               <w:pStyle w:val="Normalbutlarger"/>
+              <w:spacing w:line="276" w:lineRule="auto"/>
               <w:jc w:val="center"/>
             </w:pPr>
             <w:r>
@@ -1698,6 +2097,7 @@
           <w:p>
             <w:pPr>
               <w:pStyle w:val="Normalbutlarger"/>
+              <w:spacing w:line="276" w:lineRule="auto"/>
               <w:jc w:val="center"/>
             </w:pPr>
             <w:r>
@@ -1713,6 +2113,7 @@
           <w:p>
             <w:pPr>
               <w:pStyle w:val="Normalbutlarger"/>
+              <w:spacing w:line="276" w:lineRule="auto"/>
               <w:jc w:val="center"/>
             </w:pPr>
             <w:r>
@@ -1728,6 +2129,7 @@
           <w:p>
             <w:pPr>
               <w:pStyle w:val="Normalbutlarger"/>
+              <w:spacing w:line="276" w:lineRule="auto"/>
               <w:jc w:val="center"/>
             </w:pPr>
             <w:r>
@@ -1740,17 +2142,25 @@
     <w:p>
       <w:pPr>
         <w:pStyle w:val="Normalbutlarger"/>
-        <w:spacing w:before="360"/>
+        <w:spacing w:before="360" w:line="276" w:lineRule="auto"/>
         <w:ind w:left="567" w:right="567"/>
         <w:jc w:val="center"/>
       </w:pPr>
+    </w:p>
+    <w:p>
+      <w:pPr>
+        <w:pStyle w:val="Normalbutlarger"/>
+        <w:spacing w:before="360" w:line="276" w:lineRule="auto"/>
+        <w:ind w:left="567" w:right="567"/>
+        <w:jc w:val="center"/>
+      </w:pPr>
       <w:r>
         <w:rPr>
           <w:noProof/>
         </w:rPr>
         <w:drawing>
-          <wp:inline distT="0" distB="0" distL="0" distR="0" wp14:anchorId="76CF14DF" wp14:editId="130A5297">
-            <wp:extent cx="5400000" cy="5400000"/>
+          <wp:inline distT="0" distB="0" distL="0" distR="0" wp14:anchorId="76CF14DF" wp14:editId="25DA39C9">
+            <wp:extent cx="5760000" cy="5760000"/>
             <wp:effectExtent l="0" t="0" r="0" b="0"/>
             <wp:docPr id="1" name="Picture 1"/>
             <wp:cNvGraphicFramePr>
@@ -1781,7 +2191,7 @@
                   <pic:spPr bwMode="auto">
                     <a:xfrm>
                       <a:off x="0" y="0"/>
-                      <a:ext cx="5400000" cy="5400000"/>
+                      <a:ext cx="5760000" cy="5760000"/>
                     </a:xfrm>
                     <a:prstGeom prst="rect">
                       <a:avLst/>
@@ -1800,6 +2210,7 @@
     </w:p>
     <w:p>
       <w:pPr>
+        <w:spacing w:line="276" w:lineRule="auto"/>
         <w:jc w:val="center"/>
         <w:rPr>
           <w:i/>
@@ -1816,12 +2227,22 @@
           <w:szCs w:val="20"/>
           <w:lang w:val="en-US"/>
         </w:rPr>
-        <w:t>Standard Excel file template with colors</w:t>
+        <w:t>SEF</w:t>
       </w:r>
       <w:r>
         <w:rPr>
           <w:i/>
           <w:iCs/>
+          <w:sz w:val="20"/>
+          <w:szCs w:val="20"/>
+          <w:lang w:val="en-US"/>
+        </w:rPr>
+        <w:t xml:space="preserve"> template with colors</w:t>
+      </w:r>
+      <w:r>
+        <w:rPr>
+          <w:i/>
+          <w:iCs/>
           <w:lang w:val="en-US"/>
         </w:rPr>
         <w:br w:type="page"/>
@@ -1829,6 +2250,7 @@
     </w:p>
     <w:p>
       <w:pPr>
+        <w:spacing w:line="276" w:lineRule="auto"/>
         <w:rPr>
           <w:sz w:val="40"/>
           <w:szCs w:val="40"/>
@@ -1839,6 +2261,7 @@
     <w:p>
       <w:pPr>
         <w:pStyle w:val="Heading1"/>
+        <w:spacing w:line="276" w:lineRule="auto"/>
         <w:rPr>
           <w:lang w:val="en-US"/>
         </w:rPr>
@@ -1873,7 +2296,7 @@
     <w:p>
       <w:pPr>
         <w:pStyle w:val="Normalbutlarger"/>
-        <w:spacing w:before="360"/>
+        <w:spacing w:before="360" w:line="276" w:lineRule="auto"/>
         <w:ind w:left="567" w:right="567"/>
         <w:jc w:val="both"/>
       </w:pPr>
@@ -1886,7 +2309,14 @@
           <w:i/>
           <w:iCs/>
         </w:rPr>
-        <w:t>Standard</w:t>
+        <w:t>S</w:t>
+      </w:r>
+      <w:r>
+        <w:rPr>
+          <w:i/>
+          <w:iCs/>
+        </w:rPr>
+        <w:t>EF</w:t>
       </w:r>
       <w:r>
         <w:t xml:space="preserve"> format we can distinguish</w:t>
@@ -1905,7 +2335,7 @@
     <w:p>
       <w:pPr>
         <w:pStyle w:val="Normalbutlarger"/>
-        <w:spacing w:before="360"/>
+        <w:spacing w:before="360" w:line="276" w:lineRule="auto"/>
         <w:ind w:left="567" w:right="567"/>
         <w:jc w:val="both"/>
       </w:pPr>
@@ -1940,6 +2370,7 @@
           <w:p>
             <w:pPr>
               <w:pStyle w:val="Normalbutlarger"/>
+              <w:spacing w:line="276" w:lineRule="auto"/>
               <w:rPr>
                 <w:b/>
                 <w:bCs/>
@@ -1963,17 +2394,39 @@
           <w:p>
             <w:pPr>
               <w:pStyle w:val="Normalbutlarger"/>
-              <w:spacing w:after="120"/>
+              <w:spacing w:after="120" w:line="276" w:lineRule="auto"/>
               <w:jc w:val="both"/>
             </w:pPr>
             <w:r>
-              <w:t>The first row of Excel is reserved for column names. Column names are important for the user interface. These names are called by the software to request the user to enter input values.</w:t>
+              <w:t xml:space="preserve">The first row of Excel is reserved for column names. Column names are called by the software to </w:t>
+            </w:r>
+            <w:r>
+              <w:t>ask</w:t>
+            </w:r>
+            <w:r>
+              <w:t xml:space="preserve"> the user to enter input values.</w:t>
             </w:r>
             <w:r>
               <w:t xml:space="preserve"> </w:t>
             </w:r>
             <w:r>
-              <w:t xml:space="preserve">The headings are not mandatory to enter, but their comprehensive description makes everything much clearer. </w:t>
+              <w:t>The headings are not mandatory to enter, but their comprehensive description makes everything much clearer.</w:t>
+            </w:r>
+            <w:r>
+              <w:t xml:space="preserve"> Empty header cell called by </w:t>
+            </w:r>
+            <w:r>
+              <w:rPr>
+                <w:i/>
+                <w:iCs/>
+              </w:rPr>
+              <w:t>ICE</w:t>
+            </w:r>
+            <w:r>
+              <w:t xml:space="preserve"> is automatically named as “Untitled”.</w:t>
+            </w:r>
+            <w:r>
+              <w:t xml:space="preserve"> </w:t>
             </w:r>
             <w:r>
               <w:t xml:space="preserve">Example header names </w:t>
@@ -2013,12 +2466,15 @@
             </w:r>
             <w:r>
               <w:t>(5 columns) and comments.</w:t>
+            </w:r>
+            <w:r>
+              <w:t xml:space="preserve"> </w:t>
             </w:r>
           </w:p>
           <w:p>
             <w:pPr>
               <w:pStyle w:val="Normalbutlarger"/>
-              <w:spacing w:after="120"/>
+              <w:spacing w:after="120" w:line="276" w:lineRule="auto"/>
               <w:jc w:val="both"/>
             </w:pPr>
           </w:p>
@@ -2035,6 +2491,7 @@
           <w:p>
             <w:pPr>
               <w:pStyle w:val="Normalbutlarger"/>
+              <w:spacing w:line="276" w:lineRule="auto"/>
               <w:rPr>
                 <w:b/>
                 <w:bCs/>
@@ -2070,13 +2527,20 @@
           <w:p>
             <w:pPr>
               <w:pStyle w:val="Normalbutlarger"/>
+              <w:spacing w:line="276" w:lineRule="auto"/>
               <w:jc w:val="both"/>
             </w:pPr>
             <w:r>
               <w:t xml:space="preserve">Each row </w:t>
             </w:r>
             <w:r>
-              <w:t xml:space="preserve">after the header is interpreted by </w:t>
+              <w:t xml:space="preserve">after the header </w:t>
+            </w:r>
+            <w:r>
+              <w:t>contains values</w:t>
+            </w:r>
+            <w:r>
+              <w:t xml:space="preserve"> interpreted by </w:t>
             </w:r>
             <w:r>
               <w:rPr>
@@ -2086,13 +2550,10 @@
               <w:t>ICE</w:t>
             </w:r>
             <w:r>
-              <w:t xml:space="preserve"> as a row containing</w:t>
-            </w:r>
-            <w:r>
-              <w:t xml:space="preserve"> values used to build the mathematical model. </w:t>
-            </w:r>
-            <w:r>
-              <w:t xml:space="preserve">The cells in these rows contain data of a specific type depending on which column </w:t>
+              <w:t xml:space="preserve"> to build the mathematical model. </w:t>
+            </w:r>
+            <w:r>
+              <w:t xml:space="preserve">The cells in these rows contain data depending on which column </w:t>
             </w:r>
             <w:r>
               <w:t>they are</w:t>
@@ -2111,12 +2572,28 @@
               <w:t>ICE</w:t>
             </w:r>
             <w:r>
-              <w:t xml:space="preserve"> software does not specify a maximum number of rows, it will build a model using each row containing data.</w:t>
+              <w:t xml:space="preserve"> software does not specify a maximum number of rows</w:t>
+            </w:r>
+            <w:r>
+              <w:t>.</w:t>
+            </w:r>
+            <w:r>
+              <w:t xml:space="preserve"> </w:t>
+            </w:r>
+            <w:r>
+              <w:t>I</w:t>
+            </w:r>
+            <w:r>
+              <w:t>t will build a model using each row</w:t>
+            </w:r>
+            <w:r>
+              <w:t xml:space="preserve"> until it will reach end of data in the file.</w:t>
             </w:r>
           </w:p>
           <w:p>
             <w:pPr>
               <w:pStyle w:val="Normalbutlarger"/>
+              <w:spacing w:line="276" w:lineRule="auto"/>
             </w:pPr>
           </w:p>
         </w:tc>
@@ -2126,7 +2603,7 @@
     <w:p>
       <w:pPr>
         <w:pStyle w:val="Normalbutlarger"/>
-        <w:spacing w:before="360"/>
+        <w:spacing w:before="360" w:line="276" w:lineRule="auto"/>
         <w:ind w:left="567" w:right="567"/>
         <w:jc w:val="both"/>
       </w:pPr>
@@ -2153,7 +2630,7 @@
           <w:p>
             <w:pPr>
               <w:pStyle w:val="Normalbutlarger"/>
-              <w:spacing w:before="120" w:after="120"/>
+              <w:spacing w:before="120" w:after="120" w:line="276" w:lineRule="auto"/>
               <w:rPr>
                 <w:rFonts w:asciiTheme="majorHAnsi" w:hAnsiTheme="majorHAnsi"/>
                 <w:i/>
@@ -2179,7 +2656,7 @@
           <w:p>
             <w:pPr>
               <w:pStyle w:val="Normalbutlarger"/>
-              <w:spacing w:before="240" w:after="240"/>
+              <w:spacing w:before="240" w:after="240" w:line="276" w:lineRule="auto"/>
               <w:ind w:left="567" w:right="567"/>
               <w:jc w:val="both"/>
             </w:pPr>
@@ -2187,13 +2664,7 @@
               <w:t>Th</w:t>
             </w:r>
             <w:r>
-              <w:t>e latest software version does not allow importing files with incomplete data. In case there is empty row, it should be removed from the file</w:t>
-            </w:r>
-            <w:r>
-              <w:t>.</w:t>
-            </w:r>
-            <w:r>
-              <w:t xml:space="preserve"> </w:t>
+              <w:t xml:space="preserve">e latest software version does not allow importing files with incomplete data. In case there is empty row, it should be removed from the file. </w:t>
             </w:r>
             <w:r>
               <w:t>This may be changed in future versions.</w:t>
@@ -2205,13 +2676,14 @@
     <w:p>
       <w:pPr>
         <w:pStyle w:val="Normalbutlarger"/>
-        <w:spacing w:before="360"/>
+        <w:spacing w:before="360" w:line="276" w:lineRule="auto"/>
         <w:ind w:left="567" w:right="567"/>
         <w:jc w:val="both"/>
       </w:pPr>
     </w:p>
     <w:p>
       <w:pPr>
+        <w:spacing w:line="276" w:lineRule="auto"/>
         <w:rPr>
           <w:sz w:val="24"/>
           <w:lang w:val="en-US"/>
@@ -2224,6 +2696,7 @@
     <w:p>
       <w:pPr>
         <w:pStyle w:val="Normalbutlarger"/>
+        <w:spacing w:line="276" w:lineRule="auto"/>
         <w:jc w:val="both"/>
         <w:rPr>
           <w:sz w:val="40"/>
@@ -2234,7 +2707,7 @@
     <w:p>
       <w:pPr>
         <w:pStyle w:val="Heading1"/>
-        <w:spacing w:before="360"/>
+        <w:spacing w:before="360" w:line="276" w:lineRule="auto"/>
         <w:rPr>
           <w:lang w:val="en-US"/>
         </w:rPr>
@@ -2269,7 +2742,7 @@
     <w:p>
       <w:pPr>
         <w:pStyle w:val="Normalbutlarger"/>
-        <w:spacing w:before="360"/>
+        <w:spacing w:before="360" w:line="276" w:lineRule="auto"/>
         <w:ind w:left="567" w:right="567"/>
       </w:pPr>
       <w:r>
@@ -2280,7 +2753,14 @@
           <w:i/>
           <w:iCs/>
         </w:rPr>
-        <w:t>Standard</w:t>
+        <w:t>S</w:t>
+      </w:r>
+      <w:r>
+        <w:rPr>
+          <w:i/>
+          <w:iCs/>
+        </w:rPr>
+        <w:t>EF</w:t>
       </w:r>
       <w:r>
         <w:t xml:space="preserve"> format we can distinguish</w:t>
@@ -2304,7 +2784,7 @@
     <w:p>
       <w:pPr>
         <w:pStyle w:val="Normalbutlarger"/>
-        <w:spacing w:before="360"/>
+        <w:spacing w:before="360" w:line="276" w:lineRule="auto"/>
         <w:ind w:left="567" w:right="567"/>
       </w:pPr>
     </w:p>
@@ -2338,6 +2818,7 @@
           <w:p>
             <w:pPr>
               <w:pStyle w:val="Normalbutlarger"/>
+              <w:spacing w:line="276" w:lineRule="auto"/>
               <w:rPr>
                 <w:b/>
                 <w:bCs/>
@@ -2349,15 +2830,7 @@
                 <w:bCs/>
                 <w:shd w:val="clear" w:color="auto" w:fill="FFC000"/>
               </w:rPr>
-              <w:t>Date</w:t>
-            </w:r>
-            <w:r>
-              <w:rPr>
-                <w:b/>
-                <w:bCs/>
-                <w:shd w:val="clear" w:color="auto" w:fill="FFC000"/>
-              </w:rPr>
-              <w:t xml:space="preserve"> </w:t>
+              <w:t xml:space="preserve">Date </w:t>
             </w:r>
           </w:p>
         </w:tc>
@@ -2368,7 +2841,7 @@
           <w:p>
             <w:pPr>
               <w:pStyle w:val="Normalbutlarger"/>
-              <w:spacing w:after="120"/>
+              <w:spacing w:after="120" w:line="276" w:lineRule="auto"/>
               <w:jc w:val="both"/>
             </w:pPr>
             <w:r>
@@ -2378,7 +2851,13 @@
               <w:t xml:space="preserve"> of week</w:t>
             </w:r>
             <w:r>
-              <w:t xml:space="preserve"> and dates in the Long Date format of an Excel cell. </w:t>
+              <w:t xml:space="preserve"> </w:t>
+            </w:r>
+            <w:r>
+              <w:t>or</w:t>
+            </w:r>
+            <w:r>
+              <w:t xml:space="preserve"> dates in the Long Date format of an Excel cell. </w:t>
             </w:r>
             <w:proofErr w:type="gramStart"/>
             <w:r>
@@ -2402,7 +2881,7 @@
           <w:p>
             <w:pPr>
               <w:pStyle w:val="Normalbutlarger"/>
-              <w:spacing w:after="120"/>
+              <w:spacing w:after="120" w:line="276" w:lineRule="auto"/>
               <w:jc w:val="both"/>
             </w:pPr>
           </w:p>
@@ -2419,6 +2898,7 @@
           <w:p>
             <w:pPr>
               <w:pStyle w:val="Normalbutlarger"/>
+              <w:spacing w:line="276" w:lineRule="auto"/>
               <w:rPr>
                 <w:b/>
                 <w:bCs/>
@@ -2448,6 +2928,7 @@
           <w:p>
             <w:pPr>
               <w:pStyle w:val="Normalbutlarger"/>
+              <w:spacing w:line="276" w:lineRule="auto"/>
               <w:jc w:val="both"/>
             </w:pPr>
             <w:r>
@@ -2475,6 +2956,7 @@
           <w:p>
             <w:pPr>
               <w:pStyle w:val="Normalbutlarger"/>
+              <w:spacing w:line="276" w:lineRule="auto"/>
             </w:pPr>
           </w:p>
         </w:tc>
@@ -2490,6 +2972,7 @@
           <w:p>
             <w:pPr>
               <w:pStyle w:val="Normalbutlarger"/>
+              <w:spacing w:line="276" w:lineRule="auto"/>
               <w:rPr>
                 <w:b/>
                 <w:bCs/>
@@ -2502,15 +2985,7 @@
                 <w:bCs/>
                 <w:highlight w:val="darkGreen"/>
               </w:rPr>
-              <w:t>Optimal value</w:t>
-            </w:r>
-            <w:r>
-              <w:rPr>
-                <w:b/>
-                <w:bCs/>
-                <w:highlight w:val="darkGreen"/>
-              </w:rPr>
-              <w:t xml:space="preserve"> </w:t>
+              <w:t xml:space="preserve">Optimal value </w:t>
             </w:r>
           </w:p>
         </w:tc>
@@ -2521,7 +2996,7 @@
           <w:p>
             <w:pPr>
               <w:pStyle w:val="Normalbutlarger"/>
-              <w:spacing w:after="120"/>
+              <w:spacing w:after="120" w:line="276" w:lineRule="auto"/>
               <w:jc w:val="both"/>
               <w:rPr>
                 <w:i/>
@@ -2569,7 +3044,7 @@
           <w:p>
             <w:pPr>
               <w:pStyle w:val="Normalbutlarger"/>
-              <w:spacing w:after="120"/>
+              <w:spacing w:after="120" w:line="276" w:lineRule="auto"/>
               <w:jc w:val="both"/>
             </w:pPr>
           </w:p>
@@ -2586,6 +3061,7 @@
           <w:p>
             <w:pPr>
               <w:pStyle w:val="Normalbutlarger"/>
+              <w:spacing w:line="276" w:lineRule="auto"/>
               <w:rPr>
                 <w:b/>
                 <w:bCs/>
@@ -2617,6 +3093,7 @@
           <w:p>
             <w:pPr>
               <w:pStyle w:val="Normalbutlarger"/>
+              <w:spacing w:line="276" w:lineRule="auto"/>
               <w:jc w:val="both"/>
             </w:pPr>
             <w:r>
@@ -2627,7 +3104,14 @@
                 <w:i/>
                 <w:iCs/>
               </w:rPr>
-              <w:t>Standard</w:t>
+              <w:t>S</w:t>
+            </w:r>
+            <w:r>
+              <w:rPr>
+                <w:i/>
+                <w:iCs/>
+              </w:rPr>
+              <w:t>EF</w:t>
             </w:r>
             <w:r>
               <w:t xml:space="preserve"> there are five columns reserved for input values. </w:t>
@@ -2666,6 +3150,7 @@
           <w:p>
             <w:pPr>
               <w:pStyle w:val="Normalbutlarger"/>
+              <w:spacing w:line="276" w:lineRule="auto"/>
             </w:pPr>
           </w:p>
         </w:tc>
@@ -2681,6 +3166,7 @@
           <w:p>
             <w:pPr>
               <w:pStyle w:val="Normalbutlarger"/>
+              <w:spacing w:line="276" w:lineRule="auto"/>
               <w:rPr>
                 <w:b/>
                 <w:bCs/>
@@ -2710,7 +3196,7 @@
           <w:p>
             <w:pPr>
               <w:pStyle w:val="Normalbutlarger"/>
-              <w:spacing w:after="120"/>
+              <w:spacing w:after="120" w:line="276" w:lineRule="auto"/>
               <w:jc w:val="both"/>
             </w:pPr>
             <w:r>
@@ -2733,7 +3219,7 @@
           <w:p>
             <w:pPr>
               <w:pStyle w:val="Normalbutlarger"/>
-              <w:spacing w:after="120"/>
+              <w:spacing w:after="120" w:line="276" w:lineRule="auto"/>
               <w:jc w:val="both"/>
             </w:pPr>
           </w:p>
@@ -2743,12 +3229,13 @@
     <w:p>
       <w:pPr>
         <w:pStyle w:val="Normalbutlarger"/>
-        <w:spacing w:before="360"/>
+        <w:spacing w:before="360" w:line="276" w:lineRule="auto"/>
         <w:ind w:left="567" w:right="567"/>
       </w:pPr>
     </w:p>
     <w:p>
       <w:pPr>
+        <w:spacing w:line="276" w:lineRule="auto"/>
         <w:rPr>
           <w:sz w:val="24"/>
           <w:lang w:val="en-US"/>
@@ -2764,13 +3251,14 @@
     <w:p>
       <w:pPr>
         <w:pStyle w:val="Normalbutlarger"/>
-        <w:spacing w:before="360"/>
+        <w:spacing w:before="360" w:line="276" w:lineRule="auto"/>
         <w:ind w:left="567" w:right="567"/>
       </w:pPr>
     </w:p>
     <w:p>
       <w:pPr>
         <w:pStyle w:val="Heading1"/>
+        <w:spacing w:line="276" w:lineRule="auto"/>
         <w:rPr>
           <w:lang w:val="en-US"/>
         </w:rPr>
@@ -2779,6 +3267,7 @@
     <w:p>
       <w:pPr>
         <w:pStyle w:val="Heading1"/>
+        <w:spacing w:line="276" w:lineRule="auto"/>
         <w:rPr>
           <w:i/>
           <w:iCs/>
@@ -2809,7 +3298,7 @@
     <w:p>
       <w:pPr>
         <w:pStyle w:val="Normalbutlarger"/>
-        <w:spacing w:before="360"/>
+        <w:spacing w:before="360" w:line="276" w:lineRule="auto"/>
         <w:ind w:left="567" w:right="567"/>
         <w:jc w:val="both"/>
       </w:pPr>
@@ -2852,7 +3341,7 @@
     <w:p>
       <w:pPr>
         <w:pStyle w:val="Normalbutlarger"/>
-        <w:spacing w:before="360"/>
+        <w:spacing w:before="360" w:line="276" w:lineRule="auto"/>
         <w:ind w:left="567" w:right="567"/>
       </w:pPr>
       <w:r>
@@ -2911,6 +3400,7 @@
     </w:p>
     <w:p>
       <w:pPr>
+        <w:spacing w:line="276" w:lineRule="auto"/>
         <w:jc w:val="center"/>
         <w:rPr>
           <w:lang w:val="en-US"/>
@@ -3452,16 +3942,16 @@
     </w:lvl>
   </w:abstractNum>
   <w:abstractNum w:abstractNumId="1" w15:restartNumberingAfterBreak="0">
-    <w:nsid w:val="6A4B0ED2"/>
+    <w:nsid w:val="1E0A2F0E"/>
     <w:multiLevelType w:val="hybridMultilevel"/>
-    <w:tmpl w:val="DAC43240"/>
-    <w:lvl w:ilvl="0" w:tplc="062649BA">
+    <w:tmpl w:val="75302D34"/>
+    <w:lvl w:ilvl="0" w:tplc="5EBCC5C4">
       <w:start w:val="1"/>
-      <w:numFmt w:val="upperRoman"/>
+      <w:numFmt w:val="decimal"/>
       <w:lvlText w:val="%1."/>
       <w:lvlJc w:val="left"/>
       <w:pPr>
-        <w:ind w:left="1080" w:hanging="720"/>
+        <w:ind w:left="927" w:hanging="360"/>
       </w:pPr>
       <w:rPr>
         <w:rFonts w:hint="default"/>
@@ -3473,7 +3963,7 @@
       <w:lvlText w:val="%2."/>
       <w:lvlJc w:val="left"/>
       <w:pPr>
-        <w:ind w:left="1440" w:hanging="360"/>
+        <w:ind w:left="1647" w:hanging="360"/>
       </w:pPr>
     </w:lvl>
     <w:lvl w:ilvl="2" w:tplc="0415001B" w:tentative="1">
@@ -3482,7 +3972,7 @@
       <w:lvlText w:val="%3."/>
       <w:lvlJc w:val="right"/>
       <w:pPr>
-        <w:ind w:left="2160" w:hanging="180"/>
+        <w:ind w:left="2367" w:hanging="180"/>
       </w:pPr>
     </w:lvl>
     <w:lvl w:ilvl="3" w:tplc="0415000F" w:tentative="1">
@@ -3491,7 +3981,7 @@
       <w:lvlText w:val="%4."/>
       <w:lvlJc w:val="left"/>
       <w:pPr>
-        <w:ind w:left="2880" w:hanging="360"/>
+        <w:ind w:left="3087" w:hanging="360"/>
       </w:pPr>
     </w:lvl>
     <w:lvl w:ilvl="4" w:tplc="04150019" w:tentative="1">
@@ -3500,7 +3990,7 @@
       <w:lvlText w:val="%5."/>
       <w:lvlJc w:val="left"/>
       <w:pPr>
-        <w:ind w:left="3600" w:hanging="360"/>
+        <w:ind w:left="3807" w:hanging="360"/>
       </w:pPr>
     </w:lvl>
     <w:lvl w:ilvl="5" w:tplc="0415001B" w:tentative="1">
@@ -3509,7 +3999,7 @@
       <w:lvlText w:val="%6."/>
       <w:lvlJc w:val="right"/>
       <w:pPr>
-        <w:ind w:left="4320" w:hanging="180"/>
+        <w:ind w:left="4527" w:hanging="180"/>
       </w:pPr>
     </w:lvl>
     <w:lvl w:ilvl="6" w:tplc="0415000F" w:tentative="1">
@@ -3518,7 +4008,7 @@
       <w:lvlText w:val="%7."/>
       <w:lvlJc w:val="left"/>
       <w:pPr>
-        <w:ind w:left="5040" w:hanging="360"/>
+        <w:ind w:left="5247" w:hanging="360"/>
       </w:pPr>
     </w:lvl>
     <w:lvl w:ilvl="7" w:tplc="04150019" w:tentative="1">
@@ -3527,7 +4017,7 @@
       <w:lvlText w:val="%8."/>
       <w:lvlJc w:val="left"/>
       <w:pPr>
-        <w:ind w:left="5760" w:hanging="360"/>
+        <w:ind w:left="5967" w:hanging="360"/>
       </w:pPr>
     </w:lvl>
     <w:lvl w:ilvl="8" w:tplc="0415001B" w:tentative="1">
@@ -3536,15 +4026,107 @@
       <w:lvlText w:val="%9."/>
       <w:lvlJc w:val="right"/>
       <w:pPr>
+        <w:ind w:left="6687" w:hanging="180"/>
+      </w:pPr>
+    </w:lvl>
+  </w:abstractNum>
+  <w:abstractNum w:abstractNumId="2" w15:restartNumberingAfterBreak="0">
+    <w:nsid w:val="6A4B0ED2"/>
+    <w:multiLevelType w:val="hybridMultilevel"/>
+    <w:tmpl w:val="DAC43240"/>
+    <w:lvl w:ilvl="0" w:tplc="062649BA">
+      <w:start w:val="1"/>
+      <w:numFmt w:val="upperRoman"/>
+      <w:lvlText w:val="%1."/>
+      <w:lvlJc w:val="left"/>
+      <w:pPr>
+        <w:ind w:left="1080" w:hanging="720"/>
+      </w:pPr>
+      <w:rPr>
+        <w:rFonts w:hint="default"/>
+      </w:rPr>
+    </w:lvl>
+    <w:lvl w:ilvl="1" w:tplc="04150019" w:tentative="1">
+      <w:start w:val="1"/>
+      <w:numFmt w:val="lowerLetter"/>
+      <w:lvlText w:val="%2."/>
+      <w:lvlJc w:val="left"/>
+      <w:pPr>
+        <w:ind w:left="1440" w:hanging="360"/>
+      </w:pPr>
+    </w:lvl>
+    <w:lvl w:ilvl="2" w:tplc="0415001B" w:tentative="1">
+      <w:start w:val="1"/>
+      <w:numFmt w:val="lowerRoman"/>
+      <w:lvlText w:val="%3."/>
+      <w:lvlJc w:val="right"/>
+      <w:pPr>
+        <w:ind w:left="2160" w:hanging="180"/>
+      </w:pPr>
+    </w:lvl>
+    <w:lvl w:ilvl="3" w:tplc="0415000F" w:tentative="1">
+      <w:start w:val="1"/>
+      <w:numFmt w:val="decimal"/>
+      <w:lvlText w:val="%4."/>
+      <w:lvlJc w:val="left"/>
+      <w:pPr>
+        <w:ind w:left="2880" w:hanging="360"/>
+      </w:pPr>
+    </w:lvl>
+    <w:lvl w:ilvl="4" w:tplc="04150019" w:tentative="1">
+      <w:start w:val="1"/>
+      <w:numFmt w:val="lowerLetter"/>
+      <w:lvlText w:val="%5."/>
+      <w:lvlJc w:val="left"/>
+      <w:pPr>
+        <w:ind w:left="3600" w:hanging="360"/>
+      </w:pPr>
+    </w:lvl>
+    <w:lvl w:ilvl="5" w:tplc="0415001B" w:tentative="1">
+      <w:start w:val="1"/>
+      <w:numFmt w:val="lowerRoman"/>
+      <w:lvlText w:val="%6."/>
+      <w:lvlJc w:val="right"/>
+      <w:pPr>
+        <w:ind w:left="4320" w:hanging="180"/>
+      </w:pPr>
+    </w:lvl>
+    <w:lvl w:ilvl="6" w:tplc="0415000F" w:tentative="1">
+      <w:start w:val="1"/>
+      <w:numFmt w:val="decimal"/>
+      <w:lvlText w:val="%7."/>
+      <w:lvlJc w:val="left"/>
+      <w:pPr>
+        <w:ind w:left="5040" w:hanging="360"/>
+      </w:pPr>
+    </w:lvl>
+    <w:lvl w:ilvl="7" w:tplc="04150019" w:tentative="1">
+      <w:start w:val="1"/>
+      <w:numFmt w:val="lowerLetter"/>
+      <w:lvlText w:val="%8."/>
+      <w:lvlJc w:val="left"/>
+      <w:pPr>
+        <w:ind w:left="5760" w:hanging="360"/>
+      </w:pPr>
+    </w:lvl>
+    <w:lvl w:ilvl="8" w:tplc="0415001B" w:tentative="1">
+      <w:start w:val="1"/>
+      <w:numFmt w:val="lowerRoman"/>
+      <w:lvlText w:val="%9."/>
+      <w:lvlJc w:val="right"/>
+      <w:pPr>
         <w:ind w:left="6480" w:hanging="180"/>
       </w:pPr>
     </w:lvl>
   </w:abstractNum>
   <w:num w:numId="1" w16cid:durableId="268052762">
-    <w:abstractNumId w:val="1"/>
+    <w:abstractNumId w:val="2"/>
   </w:num>
   <w:num w:numId="2" w16cid:durableId="1048142587">
     <w:abstractNumId w:val="0"/>
+  </w:num>
+  <w:num w:numId="3" w16cid:durableId="1332487908">
+    <w:abstractNumId w:val="1"/>
   </w:num>
 </w:numbering>
 </file>
@@ -4403,6 +4985,8 @@
     <w:rsid w:val="007D3944"/>
     <w:rsid w:val="008F4DA9"/>
     <w:rsid w:val="00921E6D"/>
+    <w:rsid w:val="009530F3"/>
+    <w:rsid w:val="00A2370F"/>
     <w:rsid w:val="00B81484"/>
     <w:rsid w:val="00E915E3"/>
     <w:rsid w:val="00E93351"/>

</xml_diff>

<commit_message>
User manual is now out! Work on v.1.0.0 is closed.
</commit_message>
<xml_diff>
--- a/documentation/in development/Standard Excel file.docx
+++ b/documentation/in development/Standard Excel file.docx
@@ -2857,15 +2857,7 @@
               <w:t>or</w:t>
             </w:r>
             <w:r>
-              <w:t xml:space="preserve"> dates in the Long Date format of an Excel cell. </w:t>
-            </w:r>
-            <w:proofErr w:type="gramStart"/>
-            <w:r>
-              <w:t>At the moment</w:t>
-            </w:r>
-            <w:proofErr w:type="gramEnd"/>
-            <w:r>
-              <w:t xml:space="preserve">, this column is not interpreted by the </w:t>
+              <w:t xml:space="preserve"> dates in the Long Date format of an Excel cell. At the moment, this column is not interpreted by the </w:t>
             </w:r>
             <w:r>
               <w:rPr>
@@ -2934,13 +2926,8 @@
             <w:r>
               <w:t xml:space="preserve">The Time column indicates exact time when the data was collected. Those cells are in Excel Time format. </w:t>
             </w:r>
-            <w:proofErr w:type="gramStart"/>
-            <w:r>
-              <w:t>At the moment</w:t>
-            </w:r>
-            <w:proofErr w:type="gramEnd"/>
-            <w:r>
-              <w:t xml:space="preserve">, this column is not interpreted by the </w:t>
+            <w:r>
+              <w:t xml:space="preserve">At the moment, this column is not interpreted by the </w:t>
             </w:r>
             <w:r>
               <w:rPr>
@@ -3247,13 +3234,6 @@
         </w:rPr>
         <w:br w:type="page"/>
       </w:r>
-    </w:p>
-    <w:p>
-      <w:pPr>
-        <w:pStyle w:val="Normalbutlarger"/>
-        <w:spacing w:before="360" w:line="276" w:lineRule="auto"/>
-        <w:ind w:left="567" w:right="567"/>
-      </w:pPr>
     </w:p>
     <w:p>
       <w:pPr>
@@ -4988,6 +4968,7 @@
     <w:rsid w:val="009530F3"/>
     <w:rsid w:val="00A2370F"/>
     <w:rsid w:val="00B81484"/>
+    <w:rsid w:val="00E844E0"/>
     <w:rsid w:val="00E915E3"/>
     <w:rsid w:val="00E93351"/>
     <w:rsid w:val="00FB39BA"/>

</xml_diff>

<commit_message>
Final release of v.1.1.0
</commit_message>
<xml_diff>
--- a/documentation/in development/Standard Excel file.docx
+++ b/documentation/in development/Standard Excel file.docx
@@ -1,6 +1,6 @@
 
 <file path=word/document.xml><?xml version="1.0" encoding="utf-8"?>
-<w:document xmlns:wpc="http://schemas.microsoft.com/office/word/2010/wordprocessingCanvas" xmlns:cx="http://schemas.microsoft.com/office/drawing/2014/chartex" xmlns:cx1="http://schemas.microsoft.com/office/drawing/2015/9/8/chartex" xmlns:cx2="http://schemas.microsoft.com/office/drawing/2015/10/21/chartex" xmlns:cx3="http://schemas.microsoft.com/office/drawing/2016/5/9/chartex" xmlns:cx4="http://schemas.microsoft.com/office/drawing/2016/5/10/chartex" xmlns:cx5="http://schemas.microsoft.com/office/drawing/2016/5/11/chartex" xmlns:cx6="http://schemas.microsoft.com/office/drawing/2016/5/12/chartex" xmlns:cx7="http://schemas.microsoft.com/office/drawing/2016/5/13/chartex" xmlns:cx8="http://schemas.microsoft.com/office/drawing/2016/5/14/chartex" xmlns:mc="http://schemas.openxmlformats.org/markup-compatibility/2006" xmlns:aink="http://schemas.microsoft.com/office/drawing/2016/ink" xmlns:am3d="http://schemas.microsoft.com/office/drawing/2017/model3d" xmlns:o="urn:schemas-microsoft-com:office:office" xmlns:oel="http://schemas.microsoft.com/office/2019/extlst" xmlns:r="http://schemas.openxmlformats.org/officeDocument/2006/relationships" xmlns:m="http://schemas.openxmlformats.org/officeDocument/2006/math" xmlns:v="urn:schemas-microsoft-com:vml" xmlns:wp14="http://schemas.microsoft.com/office/word/2010/wordprocessingDrawing" xmlns:wp="http://schemas.openxmlformats.org/drawingml/2006/wordprocessingDrawing" xmlns:w10="urn:schemas-microsoft-com:office:word" xmlns:w="http://schemas.openxmlformats.org/wordprocessingml/2006/main" xmlns:w14="http://schemas.microsoft.com/office/word/2010/wordml" xmlns:w15="http://schemas.microsoft.com/office/word/2012/wordml" xmlns:w16cex="http://schemas.microsoft.com/office/word/2018/wordml/cex" xmlns:w16cid="http://schemas.microsoft.com/office/word/2016/wordml/cid" xmlns:w16="http://schemas.microsoft.com/office/word/2018/wordml" xmlns:w16sdtdh="http://schemas.microsoft.com/office/word/2020/wordml/sdtdatahash" xmlns:w16se="http://schemas.microsoft.com/office/word/2015/wordml/symex" xmlns:wpg="http://schemas.microsoft.com/office/word/2010/wordprocessingGroup" xmlns:wpi="http://schemas.microsoft.com/office/word/2010/wordprocessingInk" xmlns:wne="http://schemas.microsoft.com/office/word/2006/wordml" xmlns:wps="http://schemas.microsoft.com/office/word/2010/wordprocessingShape" mc:Ignorable="w14 w15 w16se w16cid w16 w16cex w16sdtdh wp14">
+<w:document xmlns:wpc="http://schemas.microsoft.com/office/word/2010/wordprocessingCanvas" xmlns:cx="http://schemas.microsoft.com/office/drawing/2014/chartex" xmlns:cx1="http://schemas.microsoft.com/office/drawing/2015/9/8/chartex" xmlns:cx2="http://schemas.microsoft.com/office/drawing/2015/10/21/chartex" xmlns:cx3="http://schemas.microsoft.com/office/drawing/2016/5/9/chartex" xmlns:cx4="http://schemas.microsoft.com/office/drawing/2016/5/10/chartex" xmlns:cx5="http://schemas.microsoft.com/office/drawing/2016/5/11/chartex" xmlns:cx6="http://schemas.microsoft.com/office/drawing/2016/5/12/chartex" xmlns:cx7="http://schemas.microsoft.com/office/drawing/2016/5/13/chartex" xmlns:cx8="http://schemas.microsoft.com/office/drawing/2016/5/14/chartex" xmlns:mc="http://schemas.openxmlformats.org/markup-compatibility/2006" xmlns:aink="http://schemas.microsoft.com/office/drawing/2016/ink" xmlns:am3d="http://schemas.microsoft.com/office/drawing/2017/model3d" xmlns:o="urn:schemas-microsoft-com:office:office" xmlns:oel="http://schemas.microsoft.com/office/2019/extlst" xmlns:r="http://schemas.openxmlformats.org/officeDocument/2006/relationships" xmlns:m="http://schemas.openxmlformats.org/officeDocument/2006/math" xmlns:v="urn:schemas-microsoft-com:vml" xmlns:wp14="http://schemas.microsoft.com/office/word/2010/wordprocessingDrawing" xmlns:wp="http://schemas.openxmlformats.org/drawingml/2006/wordprocessingDrawing" xmlns:w10="urn:schemas-microsoft-com:office:word" xmlns:w="http://schemas.openxmlformats.org/wordprocessingml/2006/main" xmlns:w14="http://schemas.microsoft.com/office/word/2010/wordml" xmlns:w15="http://schemas.microsoft.com/office/word/2012/wordml" xmlns:w16cex="http://schemas.microsoft.com/office/word/2018/wordml/cex" xmlns:w16cid="http://schemas.microsoft.com/office/word/2016/wordml/cid" xmlns:w16="http://schemas.microsoft.com/office/word/2018/wordml" xmlns:w16du="http://schemas.microsoft.com/office/word/2023/wordml/word16du" xmlns:w16sdtdh="http://schemas.microsoft.com/office/word/2020/wordml/sdtdatahash" xmlns:w16se="http://schemas.microsoft.com/office/word/2015/wordml/symex" xmlns:wpg="http://schemas.microsoft.com/office/word/2010/wordprocessingGroup" xmlns:wpi="http://schemas.microsoft.com/office/word/2010/wordprocessingInk" xmlns:wne="http://schemas.microsoft.com/office/word/2006/wordml" xmlns:wps="http://schemas.microsoft.com/office/word/2010/wordprocessingShape" mc:Ignorable="w14 w15 w16se w16cid w16 w16cex w16sdtdh wp14">
   <w:body>
     <w:p>
       <w:pPr>
@@ -205,7 +205,7 @@
       <w:sdtContent>
         <w:p>
           <w:pPr>
-            <w:pStyle w:val="TOCHeading"/>
+            <w:pStyle w:val="Nagwekspisutreci"/>
             <w:spacing w:line="276" w:lineRule="auto"/>
             <w:rPr>
               <w:rFonts w:asciiTheme="minorHAnsi" w:eastAsiaTheme="minorHAnsi" w:hAnsiTheme="minorHAnsi" w:cstheme="minorBidi"/>
@@ -218,7 +218,7 @@
         </w:p>
         <w:p>
           <w:pPr>
-            <w:pStyle w:val="TOCHeading"/>
+            <w:pStyle w:val="Nagwekspisutreci"/>
             <w:spacing w:after="240" w:line="276" w:lineRule="auto"/>
           </w:pPr>
           <w:r>
@@ -227,7 +227,7 @@
         </w:p>
         <w:p>
           <w:pPr>
-            <w:pStyle w:val="TOC1"/>
+            <w:pStyle w:val="Spistreci1"/>
             <w:tabs>
               <w:tab w:val="left" w:pos="440"/>
               <w:tab w:val="right" w:leader="dot" w:pos="10194"/>
@@ -251,7 +251,7 @@
           <w:hyperlink w:anchor="_Toc115454733" w:history="1">
             <w:r>
               <w:rPr>
-                <w:rStyle w:val="Hyperlink"/>
+                <w:rStyle w:val="Hipercze"/>
                 <w:noProof/>
                 <w:lang w:val="en-US"/>
               </w:rPr>
@@ -268,15 +268,15 @@
             </w:r>
             <w:r>
               <w:rPr>
-                <w:rStyle w:val="Hyperlink"/>
+                <w:rStyle w:val="Hipercze"/>
                 <w:noProof/>
                 <w:lang w:val="en-US"/>
               </w:rPr>
-              <w:t xml:space="preserve">What is a </w:t>
-            </w:r>
-            <w:r>
-              <w:rPr>
-                <w:rStyle w:val="Hyperlink"/>
+              <w:t xml:space="preserve">What a </w:t>
+            </w:r>
+            <w:r>
+              <w:rPr>
+                <w:rStyle w:val="Hipercze"/>
                 <w:i/>
                 <w:iCs/>
                 <w:noProof/>
@@ -286,7 +286,7 @@
             </w:r>
             <w:r>
               <w:rPr>
-                <w:rStyle w:val="Hyperlink"/>
+                <w:rStyle w:val="Hipercze"/>
                 <w:i/>
                 <w:iCs/>
                 <w:noProof/>
@@ -296,7 +296,7 @@
             </w:r>
             <w:r>
               <w:rPr>
-                <w:rStyle w:val="Hyperlink"/>
+                <w:rStyle w:val="Hipercze"/>
                 <w:i/>
                 <w:iCs/>
                 <w:noProof/>
@@ -306,7 +306,25 @@
             </w:r>
             <w:r>
               <w:rPr>
-                <w:rStyle w:val="Hyperlink"/>
+                <w:rStyle w:val="Hipercze"/>
+                <w:i/>
+                <w:iCs/>
+                <w:noProof/>
+                <w:lang w:val="en-US"/>
+              </w:rPr>
+              <w:t xml:space="preserve"> </w:t>
+            </w:r>
+            <w:r>
+              <w:rPr>
+                <w:rStyle w:val="Hipercze"/>
+                <w:noProof/>
+                <w:lang w:val="en-US"/>
+              </w:rPr>
+              <w:t>is</w:t>
+            </w:r>
+            <w:r>
+              <w:rPr>
+                <w:rStyle w:val="Hipercze"/>
                 <w:noProof/>
                 <w:lang w:val="en-US"/>
               </w:rPr>
@@ -364,7 +382,7 @@
         </w:p>
         <w:p>
           <w:pPr>
-            <w:pStyle w:val="TOC1"/>
+            <w:pStyle w:val="Spistreci1"/>
             <w:tabs>
               <w:tab w:val="left" w:pos="440"/>
               <w:tab w:val="right" w:leader="dot" w:pos="10194"/>
@@ -379,7 +397,7 @@
           <w:hyperlink w:anchor="_Toc115454734" w:history="1">
             <w:r>
               <w:rPr>
-                <w:rStyle w:val="Hyperlink"/>
+                <w:rStyle w:val="Hipercze"/>
                 <w:noProof/>
                 <w:lang w:val="en-US"/>
               </w:rPr>
@@ -396,7 +414,7 @@
             </w:r>
             <w:r>
               <w:rPr>
-                <w:rStyle w:val="Hyperlink"/>
+                <w:rStyle w:val="Hipercze"/>
                 <w:noProof/>
                 <w:lang w:val="en-US"/>
               </w:rPr>
@@ -454,7 +472,7 @@
         </w:p>
         <w:p>
           <w:pPr>
-            <w:pStyle w:val="TOC1"/>
+            <w:pStyle w:val="Spistreci1"/>
             <w:tabs>
               <w:tab w:val="left" w:pos="660"/>
               <w:tab w:val="right" w:leader="dot" w:pos="10194"/>
@@ -469,7 +487,7 @@
           <w:hyperlink w:anchor="_Toc115454735" w:history="1">
             <w:r>
               <w:rPr>
-                <w:rStyle w:val="Hyperlink"/>
+                <w:rStyle w:val="Hipercze"/>
                 <w:noProof/>
                 <w:lang w:val="en-US"/>
               </w:rPr>
@@ -485,7 +503,7 @@
             </w:r>
             <w:r>
               <w:rPr>
-                <w:rStyle w:val="Hyperlink"/>
+                <w:rStyle w:val="Hipercze"/>
                 <w:noProof/>
                 <w:lang w:val="en-US"/>
               </w:rPr>
@@ -493,7 +511,7 @@
             </w:r>
             <w:r>
               <w:rPr>
-                <w:rStyle w:val="Hyperlink"/>
+                <w:rStyle w:val="Hipercze"/>
                 <w:i/>
                 <w:iCs/>
                 <w:noProof/>
@@ -503,7 +521,7 @@
             </w:r>
             <w:r>
               <w:rPr>
-                <w:rStyle w:val="Hyperlink"/>
+                <w:rStyle w:val="Hipercze"/>
                 <w:i/>
                 <w:iCs/>
                 <w:noProof/>
@@ -513,7 +531,7 @@
             </w:r>
             <w:r>
               <w:rPr>
-                <w:rStyle w:val="Hyperlink"/>
+                <w:rStyle w:val="Hipercze"/>
                 <w:i/>
                 <w:iCs/>
                 <w:noProof/>
@@ -573,7 +591,7 @@
         </w:p>
         <w:p>
           <w:pPr>
-            <w:pStyle w:val="TOC1"/>
+            <w:pStyle w:val="Spistreci1"/>
             <w:tabs>
               <w:tab w:val="left" w:pos="660"/>
               <w:tab w:val="right" w:leader="dot" w:pos="10194"/>
@@ -588,7 +606,7 @@
           <w:hyperlink w:anchor="_Toc115454736" w:history="1">
             <w:r>
               <w:rPr>
-                <w:rStyle w:val="Hyperlink"/>
+                <w:rStyle w:val="Hipercze"/>
                 <w:noProof/>
                 <w:lang w:val="en-US"/>
               </w:rPr>
@@ -604,7 +622,7 @@
             </w:r>
             <w:r>
               <w:rPr>
-                <w:rStyle w:val="Hyperlink"/>
+                <w:rStyle w:val="Hipercze"/>
                 <w:noProof/>
                 <w:lang w:val="en-US"/>
               </w:rPr>
@@ -662,7 +680,7 @@
         </w:p>
         <w:p>
           <w:pPr>
-            <w:pStyle w:val="TOC1"/>
+            <w:pStyle w:val="Spistreci1"/>
             <w:tabs>
               <w:tab w:val="left" w:pos="440"/>
               <w:tab w:val="right" w:leader="dot" w:pos="10194"/>
@@ -677,7 +695,7 @@
           <w:hyperlink w:anchor="_Toc115454737" w:history="1">
             <w:r>
               <w:rPr>
-                <w:rStyle w:val="Hyperlink"/>
+                <w:rStyle w:val="Hipercze"/>
                 <w:noProof/>
                 <w:lang w:val="en-US"/>
               </w:rPr>
@@ -694,7 +712,7 @@
             </w:r>
             <w:r>
               <w:rPr>
-                <w:rStyle w:val="Hyperlink"/>
+                <w:rStyle w:val="Hipercze"/>
                 <w:noProof/>
                 <w:lang w:val="en-US"/>
               </w:rPr>
@@ -752,7 +770,7 @@
         </w:p>
         <w:p>
           <w:pPr>
-            <w:pStyle w:val="TOC1"/>
+            <w:pStyle w:val="Spistreci1"/>
             <w:tabs>
               <w:tab w:val="left" w:pos="660"/>
               <w:tab w:val="right" w:leader="dot" w:pos="10194"/>
@@ -767,7 +785,7 @@
           <w:hyperlink w:anchor="_Toc115454738" w:history="1">
             <w:r>
               <w:rPr>
-                <w:rStyle w:val="Hyperlink"/>
+                <w:rStyle w:val="Hipercze"/>
                 <w:noProof/>
                 <w:lang w:val="en-US"/>
               </w:rPr>
@@ -783,7 +801,7 @@
             </w:r>
             <w:r>
               <w:rPr>
-                <w:rStyle w:val="Hyperlink"/>
+                <w:rStyle w:val="Hipercze"/>
                 <w:noProof/>
                 <w:lang w:val="en-US"/>
               </w:rPr>
@@ -887,7 +905,7 @@
     </w:p>
     <w:p>
       <w:pPr>
-        <w:pStyle w:val="Heading1"/>
+        <w:pStyle w:val="Nagwek1"/>
         <w:numPr>
           <w:ilvl w:val="0"/>
           <w:numId w:val="1"/>
@@ -951,154 +969,77 @@
         <w:jc w:val="both"/>
       </w:pPr>
       <w:r>
+        <w:t xml:space="preserve">The </w:t>
+      </w:r>
+      <w:r>
         <w:rPr>
           <w:i/>
           <w:iCs/>
         </w:rPr>
-        <w:t>Stan</w:t>
+        <w:t>Standard Excel File</w:t>
+      </w:r>
+      <w:r>
+        <w:t xml:space="preserve"> (</w:t>
       </w:r>
       <w:r>
         <w:rPr>
           <w:i/>
           <w:iCs/>
         </w:rPr>
-        <w:t xml:space="preserve">dard Excel </w:t>
+        <w:t>SEF</w:t>
+      </w:r>
+      <w:r>
+        <w:t xml:space="preserve">) is a specific file format for Microsoft Excel Worksheets utilized by </w:t>
       </w:r>
       <w:r>
         <w:rPr>
           <w:i/>
           <w:iCs/>
         </w:rPr>
-        <w:t>F</w:t>
+        <w:t>ICE</w:t>
+      </w:r>
+      <w:r>
+        <w:t xml:space="preserve"> for data import and analysis. </w:t>
       </w:r>
       <w:r>
         <w:rPr>
           <w:i/>
           <w:iCs/>
         </w:rPr>
-        <w:t>ile</w:t>
-      </w:r>
-      <w:r>
-        <w:t xml:space="preserve"> (later referred as </w:t>
+        <w:t>SEF</w:t>
+      </w:r>
+      <w:r>
+        <w:t xml:space="preserve"> files have designated roles for each column and row, with corresponding data contained within. While cells do not necessarily need to be filled, it is important to note that </w:t>
       </w:r>
       <w:r>
         <w:rPr>
           <w:i/>
           <w:iCs/>
         </w:rPr>
-        <w:t>SEF</w:t>
-      </w:r>
-      <w:r>
-        <w:t>)</w:t>
-      </w:r>
-      <w:r>
-        <w:t xml:space="preserve"> is a Microsoft Excel Worksheet </w:t>
-      </w:r>
-      <w:r>
-        <w:t xml:space="preserve">with a </w:t>
-      </w:r>
-      <w:r>
-        <w:t>certain</w:t>
-      </w:r>
-      <w:r>
-        <w:t xml:space="preserve"> format.</w:t>
-      </w:r>
-      <w:r>
-        <w:t xml:space="preserve"> </w:t>
+        <w:t>ICE</w:t>
+      </w:r>
+      <w:r>
+        <w:t xml:space="preserve"> requires an .xlsx file extension for import. To create a proper </w:t>
       </w:r>
       <w:r>
         <w:rPr>
           <w:i/>
           <w:iCs/>
         </w:rPr>
-        <w:t>ICE</w:t>
-      </w:r>
-      <w:r>
-        <w:t xml:space="preserve"> uses it to import data for analysis. In the </w:t>
+        <w:t>SEF</w:t>
+      </w:r>
+      <w:r>
+        <w:t xml:space="preserve">, users may convert files with different extensions by opening them in Excel or a similar program and saving them with the .xlsx extension. For reference, a sample </w:t>
       </w:r>
       <w:r>
         <w:rPr>
           <w:i/>
           <w:iCs/>
         </w:rPr>
-        <w:t>SE</w:t>
-      </w:r>
-      <w:r>
-        <w:rPr>
-          <w:i/>
-          <w:iCs/>
-        </w:rPr>
-        <w:t>F,</w:t>
-      </w:r>
-      <w:r>
-        <w:t xml:space="preserve"> c</w:t>
-      </w:r>
-      <w:r>
-        <w:t>olumns</w:t>
-      </w:r>
-      <w:r>
-        <w:t xml:space="preserve"> and rows have roles</w:t>
-      </w:r>
-      <w:r>
-        <w:t xml:space="preserve"> and contain data </w:t>
-      </w:r>
-      <w:r>
-        <w:t>depending on their role</w:t>
-      </w:r>
-      <w:r>
-        <w:rPr>
-          <w:i/>
-          <w:iCs/>
-        </w:rPr>
-        <w:t>.</w:t>
-      </w:r>
-      <w:r>
-        <w:t xml:space="preserve"> Cells do not have to be filled with data, but there are two exceptions.</w:t>
-      </w:r>
-      <w:r>
-        <w:t xml:space="preserve"> </w:t>
-      </w:r>
-      <w:r>
-        <w:rPr>
-          <w:i/>
-          <w:iCs/>
-        </w:rPr>
-        <w:t xml:space="preserve">ICE </w:t>
-      </w:r>
-      <w:r>
-        <w:t xml:space="preserve">does not support files with missing </w:t>
-      </w:r>
-      <w:r>
-        <w:t xml:space="preserve">input or output values. Cells containing those values </w:t>
-      </w:r>
-      <w:r>
-        <w:rPr>
-          <w:b/>
-          <w:bCs/>
-        </w:rPr>
-        <w:t>must be filled</w:t>
-      </w:r>
-      <w:r>
-        <w:t xml:space="preserve"> with data. </w:t>
-      </w:r>
-      <w:r>
-        <w:t xml:space="preserve">A sample </w:t>
-      </w:r>
-      <w:r>
-        <w:rPr>
-          <w:i/>
-          <w:iCs/>
-        </w:rPr>
         <w:t>SEF</w:t>
       </w:r>
       <w:r>
-        <w:t xml:space="preserve"> </w:t>
-      </w:r>
-      <w:r>
-        <w:t>and template</w:t>
-      </w:r>
-      <w:r>
-        <w:t xml:space="preserve"> can be found in the GitHub software repository.</w:t>
+        <w:t xml:space="preserve"> and template can be found on the GitHub software repository.</w:t>
       </w:r>
     </w:p>
     <w:p>
@@ -1109,112 +1050,35 @@
         <w:jc w:val="both"/>
       </w:pPr>
     </w:p>
-    <w:tbl>
-      <w:tblPr>
-        <w:tblStyle w:val="TableGrid"/>
-        <w:tblW w:w="0" w:type="auto"/>
-        <w:tblInd w:w="108" w:type="dxa"/>
-        <w:tblBorders>
-          <w:left w:val="none" w:sz="0" w:space="0" w:color="auto"/>
-          <w:right w:val="none" w:sz="0" w:space="0" w:color="auto"/>
-        </w:tblBorders>
-        <w:tblLook w:val="04A0" w:firstRow="1" w:lastRow="0" w:firstColumn="1" w:lastColumn="0" w:noHBand="0" w:noVBand="1"/>
-      </w:tblPr>
-      <w:tblGrid>
-        <w:gridCol w:w="10312"/>
-      </w:tblGrid>
-      <w:tr>
-        <w:tc>
-          <w:tcPr>
-            <w:tcW w:w="10312" w:type="dxa"/>
-          </w:tcPr>
-          <w:p>
-            <w:pPr>
-              <w:pStyle w:val="Normalbutlarger"/>
-              <w:spacing w:before="120" w:after="120" w:line="276" w:lineRule="auto"/>
-              <w:rPr>
-                <w:rFonts w:asciiTheme="majorHAnsi" w:hAnsiTheme="majorHAnsi"/>
-                <w:i/>
-                <w:iCs/>
-              </w:rPr>
-            </w:pPr>
-            <w:r>
-              <w:rPr>
-                <w:rFonts w:asciiTheme="majorHAnsi" w:hAnsiTheme="majorHAnsi"/>
-                <w:i/>
-                <w:iCs/>
-              </w:rPr>
-              <w:t>IMPORTANT</w:t>
-            </w:r>
-          </w:p>
-        </w:tc>
-      </w:tr>
-      <w:tr>
-        <w:tc>
-          <w:tcPr>
-            <w:tcW w:w="10312" w:type="dxa"/>
-          </w:tcPr>
-          <w:p>
-            <w:pPr>
-              <w:pStyle w:val="Normalbutlarger"/>
-              <w:spacing w:before="240" w:after="240" w:line="276" w:lineRule="auto"/>
-              <w:ind w:left="567" w:right="567"/>
-            </w:pPr>
-            <w:r>
-              <w:rPr>
-                <w:i/>
-                <w:iCs/>
-              </w:rPr>
-              <w:t>ICE</w:t>
-            </w:r>
-            <w:r>
-              <w:t xml:space="preserve"> can import data from </w:t>
-            </w:r>
-            <w:r>
-              <w:t xml:space="preserve">an </w:t>
-            </w:r>
-            <w:r>
-              <w:t xml:space="preserve">Excel file only if it has </w:t>
-            </w:r>
-            <w:r>
-              <w:t xml:space="preserve">an </w:t>
-            </w:r>
-            <w:r>
-              <w:rPr>
-                <w:b/>
-                <w:bCs/>
-              </w:rPr>
-              <w:t>.xlsx</w:t>
-            </w:r>
-            <w:r>
-              <w:t xml:space="preserve"> extension. </w:t>
-            </w:r>
-            <w:r>
-              <w:t>You can use file with different extension to create a proper file.</w:t>
-            </w:r>
-            <w:r>
-              <w:t xml:space="preserve"> </w:t>
-            </w:r>
-            <w:r>
-              <w:t>O</w:t>
-            </w:r>
-            <w:r>
-              <w:t xml:space="preserve">pen it in Excel or another program and save it as file with </w:t>
-            </w:r>
-            <w:r>
-              <w:rPr>
-                <w:b/>
-                <w:bCs/>
-              </w:rPr>
-              <w:t xml:space="preserve">.xlsx </w:t>
-            </w:r>
-            <w:r>
-              <w:t>extension.</w:t>
-            </w:r>
-          </w:p>
-        </w:tc>
-      </w:tr>
-    </w:tbl>
+    <w:p>
+      <w:pPr>
+        <w:pStyle w:val="Nagwek1"/>
+        <w:spacing w:before="840" w:line="276" w:lineRule="auto"/>
+        <w:rPr>
+          <w:lang w:val="en-US"/>
+        </w:rPr>
+      </w:pPr>
+      <w:bookmarkStart w:id="1" w:name="_Toc115454734"/>
+      <w:r>
+        <w:rPr>
+          <w:lang w:val="en-US"/>
+        </w:rPr>
+        <w:t xml:space="preserve">II. </w:t>
+      </w:r>
+      <w:r>
+        <w:rPr>
+          <w:lang w:val="en-US"/>
+        </w:rPr>
+        <w:tab/>
+      </w:r>
+      <w:r>
+        <w:rPr>
+          <w:lang w:val="en-US"/>
+        </w:rPr>
+        <w:t>Sample file and template</w:t>
+      </w:r>
+      <w:bookmarkEnd w:id="1"/>
+    </w:p>
     <w:p>
       <w:pPr>
         <w:pStyle w:val="Normalbutlarger"/>
@@ -1222,74 +1086,18 @@
         <w:ind w:left="567" w:right="567"/>
         <w:jc w:val="both"/>
       </w:pPr>
-    </w:p>
-    <w:p>
-      <w:pPr>
-        <w:pStyle w:val="Heading1"/>
-        <w:spacing w:before="840" w:line="276" w:lineRule="auto"/>
-        <w:rPr>
-          <w:lang w:val="en-US"/>
-        </w:rPr>
-      </w:pPr>
-      <w:bookmarkStart w:id="1" w:name="_Toc115454734"/>
-      <w:r>
-        <w:rPr>
-          <w:lang w:val="en-US"/>
-        </w:rPr>
-        <w:t xml:space="preserve">II. </w:t>
-      </w:r>
-      <w:r>
-        <w:rPr>
-          <w:lang w:val="en-US"/>
-        </w:rPr>
-        <w:tab/>
-      </w:r>
-      <w:r>
-        <w:rPr>
-          <w:lang w:val="en-US"/>
-        </w:rPr>
-        <w:t>Sample file and template</w:t>
-      </w:r>
-      <w:bookmarkEnd w:id="1"/>
-    </w:p>
-    <w:p>
-      <w:pPr>
-        <w:pStyle w:val="Normalbutlarger"/>
-        <w:spacing w:before="360" w:line="276" w:lineRule="auto"/>
-        <w:ind w:left="567" w:right="567"/>
-        <w:jc w:val="both"/>
-      </w:pPr>
-      <w:r>
-        <w:t xml:space="preserve">To get started, you can download the sample file or template of </w:t>
+      <w:r>
+        <w:t xml:space="preserve">To begin using the </w:t>
       </w:r>
       <w:r>
         <w:rPr>
           <w:i/>
           <w:iCs/>
         </w:rPr>
-        <w:t>S</w:t>
-      </w:r>
-      <w:r>
-        <w:rPr>
-          <w:i/>
-          <w:iCs/>
-        </w:rPr>
-        <w:t>EF</w:t>
-      </w:r>
-      <w:r>
-        <w:t xml:space="preserve"> from software GitHub repository</w:t>
-      </w:r>
-      <w:r>
-        <w:t>.</w:t>
-      </w:r>
-      <w:r>
-        <w:t xml:space="preserve"> </w:t>
-      </w:r>
-      <w:r>
-        <w:t>Just follow the</w:t>
-      </w:r>
-      <w:r>
-        <w:t xml:space="preserve"> instructions below.</w:t>
+        <w:t>SEF</w:t>
+      </w:r>
+      <w:r>
+        <w:t>, you can download a sample file or template from the software's GitHub repository by following these steps:</w:t>
       </w:r>
     </w:p>
     <w:p>
@@ -1297,72 +1105,14 @@
         <w:pStyle w:val="Normalbutlarger"/>
         <w:numPr>
           <w:ilvl w:val="0"/>
-          <w:numId w:val="2"/>
+          <w:numId w:val="3"/>
         </w:numPr>
         <w:spacing w:before="360" w:line="276" w:lineRule="auto"/>
         <w:ind w:right="567"/>
-      </w:pPr>
-      <w:r>
-        <w:t>Launch your browser and enter</w:t>
-      </w:r>
-      <w:r>
-        <w:t xml:space="preserve"> link</w:t>
-      </w:r>
-      <w:r>
-        <w:t xml:space="preserve"> </w:t>
-      </w:r>
-      <w:hyperlink r:id="rId10" w:history="1">
-        <w:r>
-          <w:rPr>
-            <w:rStyle w:val="Hyperlink"/>
-            <w:i/>
-            <w:iCs/>
-          </w:rPr>
-          <w:t>https://github.com/MariuszMalinka/ICE</w:t>
-        </w:r>
-      </w:hyperlink>
-      <w:r>
-        <w:rPr>
-          <w:i/>
-          <w:iCs/>
-        </w:rPr>
-        <w:t xml:space="preserve"> </w:t>
-      </w:r>
-      <w:r>
-        <w:t>into address bar.</w:t>
-      </w:r>
-    </w:p>
-    <w:p>
-      <w:pPr>
-        <w:pStyle w:val="Normalbutlarger"/>
-        <w:spacing w:before="120" w:line="276" w:lineRule="auto"/>
-        <w:ind w:left="927" w:right="567"/>
         <w:jc w:val="both"/>
       </w:pPr>
       <w:r>
-        <w:t xml:space="preserve">A GitHub repository will appear on your screen. </w:t>
-      </w:r>
-      <w:r>
-        <w:t>In the central frame</w:t>
-      </w:r>
-      <w:r>
-        <w:t>,</w:t>
-      </w:r>
-      <w:r>
-        <w:t xml:space="preserve"> you can access any file of the software. Among those files there is a </w:t>
-      </w:r>
-      <w:r>
-        <w:rPr>
-          <w:i/>
-          <w:iCs/>
-        </w:rPr>
-        <w:t>documentation</w:t>
-      </w:r>
-      <w:r>
-        <w:t xml:space="preserve"> folder containing sub folders for every </w:t>
-      </w:r>
-      <w:r>
-        <w:t>major software version.</w:t>
+        <w:t>Open your web browser and navigate to https://github.com/MariuszMalinka/ICE.</w:t>
       </w:r>
     </w:p>
     <w:p>
@@ -1370,23 +1120,23 @@
         <w:pStyle w:val="Normalbutlarger"/>
         <w:numPr>
           <w:ilvl w:val="0"/>
-          <w:numId w:val="2"/>
+          <w:numId w:val="3"/>
         </w:numPr>
         <w:spacing w:before="360" w:line="276" w:lineRule="auto"/>
         <w:ind w:right="567"/>
-      </w:pPr>
-      <w:r>
-        <w:t xml:space="preserve">Click on the name of </w:t>
-      </w:r>
-      <w:r>
-        <w:rPr>
-          <w:i/>
-          <w:iCs/>
-        </w:rPr>
-        <w:t>documentation</w:t>
-      </w:r>
-      <w:r>
-        <w:t xml:space="preserve"> folder.</w:t>
+        <w:jc w:val="both"/>
+      </w:pPr>
+      <w:r>
+        <w:t xml:space="preserve">A GitHub repository will appear on your screen. </w:t>
+      </w:r>
+      <w:r>
+        <w:t>In the central frame</w:t>
+      </w:r>
+      <w:r>
+        <w:t>,</w:t>
+      </w:r>
+      <w:r>
+        <w:t xml:space="preserve"> you can access any file of the software. </w:t>
       </w:r>
     </w:p>
     <w:p>
@@ -1394,13 +1144,14 @@
         <w:pStyle w:val="Normalbutlarger"/>
         <w:numPr>
           <w:ilvl w:val="0"/>
-          <w:numId w:val="2"/>
+          <w:numId w:val="3"/>
         </w:numPr>
         <w:spacing w:before="360" w:line="276" w:lineRule="auto"/>
         <w:ind w:right="567"/>
-      </w:pPr>
-      <w:r>
-        <w:t>Click on the folder named after your software version.</w:t>
+        <w:jc w:val="both"/>
+      </w:pPr>
+      <w:r>
+        <w:t>In the central frame, locate the documentation folder which contains sub-folders for each major software version.</w:t>
       </w:r>
     </w:p>
     <w:p>
@@ -1408,20 +1159,33 @@
         <w:pStyle w:val="Normalbutlarger"/>
         <w:numPr>
           <w:ilvl w:val="0"/>
-          <w:numId w:val="2"/>
+          <w:numId w:val="3"/>
         </w:numPr>
         <w:spacing w:before="360" w:line="276" w:lineRule="auto"/>
         <w:ind w:right="567"/>
-      </w:pPr>
-      <w:r>
-        <w:t xml:space="preserve">Choose files you are interested in and click on the </w:t>
-      </w:r>
-      <w:r>
-        <w:rPr>
-          <w:noProof/>
-        </w:rPr>
+        <w:jc w:val="both"/>
+      </w:pPr>
+      <w:r>
+        <w:t>Click on the documentation folder and select the sub-folder that corresponds to your software version.</w:t>
+      </w:r>
+    </w:p>
+    <w:p>
+      <w:pPr>
+        <w:pStyle w:val="Normalbutlarger"/>
+        <w:numPr>
+          <w:ilvl w:val="0"/>
+          <w:numId w:val="3"/>
+        </w:numPr>
+        <w:spacing w:before="360" w:line="276" w:lineRule="auto"/>
+        <w:ind w:right="567"/>
+        <w:jc w:val="both"/>
+      </w:pPr>
+      <w:r>
+        <w:t xml:space="preserve">Choose the files that you require and click on the </w:t>
+      </w:r>
+      <w:r>
         <w:drawing>
-          <wp:inline distT="0" distB="0" distL="0" distR="0" wp14:anchorId="0A67B854" wp14:editId="616067C4">
+          <wp:inline distT="0" distB="0" distL="0" distR="0" wp14:anchorId="642948E3" wp14:editId="1EDE155E">
             <wp:extent cx="629957" cy="216000"/>
             <wp:effectExtent l="0" t="0" r="0" b="0"/>
             <wp:docPr id="3" name="Picture 3"/>
@@ -1438,7 +1202,7 @@
                     </pic:cNvPicPr>
                   </pic:nvPicPr>
                   <pic:blipFill>
-                    <a:blip r:embed="rId11">
+                    <a:blip r:embed="rId10">
                       <a:extLst>
                         <a:ext uri="{28A0092B-C50C-407E-A947-70E740481C1C}">
                           <a14:useLocalDpi xmlns:a14="http://schemas.microsoft.com/office/drawing/2010/main" val="0"/>
@@ -1470,7 +1234,10 @@
         </w:drawing>
       </w:r>
       <w:r>
-        <w:t xml:space="preserve"> button.</w:t>
+        <w:t xml:space="preserve"> </w:t>
+      </w:r>
+      <w:r>
+        <w:t>button.</w:t>
       </w:r>
     </w:p>
     <w:p>
@@ -1499,7 +1266,7 @@
     </w:p>
     <w:p>
       <w:pPr>
-        <w:pStyle w:val="Heading1"/>
+        <w:pStyle w:val="Nagwek1"/>
         <w:spacing w:line="276" w:lineRule="auto"/>
         <w:rPr>
           <w:i/>
@@ -1582,19 +1349,7 @@
         <w:t xml:space="preserve"> </w:t>
       </w:r>
       <w:r>
-        <w:t>D</w:t>
-      </w:r>
-      <w:r>
-        <w:t>ue to expectation of our</w:t>
-      </w:r>
-      <w:r>
-        <w:t xml:space="preserve"> c</w:t>
-      </w:r>
-      <w:r>
-        <w:t>ustomers</w:t>
-      </w:r>
-      <w:r>
-        <w:t xml:space="preserve"> the </w:t>
+        <w:t xml:space="preserve">The </w:t>
       </w:r>
       <w:r>
         <w:rPr>
@@ -1617,19 +1372,25 @@
         <w:t xml:space="preserve">format </w:t>
       </w:r>
       <w:r>
-        <w:t>was created.</w:t>
+        <w:t>was created</w:t>
+      </w:r>
+      <w:r>
+        <w:t xml:space="preserve"> to standardize input data files</w:t>
+      </w:r>
+      <w:r>
+        <w:t>.</w:t>
       </w:r>
       <w:r>
         <w:t xml:space="preserve"> It is composed of one header row, two columns containing date and time, one column made of optimal values for the given input values</w:t>
       </w:r>
       <w:r>
-        <w:t>,</w:t>
+        <w:t xml:space="preserve"> and</w:t>
       </w:r>
       <w:r>
         <w:t xml:space="preserve"> five columns made with input values</w:t>
       </w:r>
       <w:r>
-        <w:t xml:space="preserve"> and the last one with comments not interpreted by the software.</w:t>
+        <w:t>.</w:t>
       </w:r>
     </w:p>
     <w:p>
@@ -1661,7 +1422,7 @@
         <w:pStyle w:val="Normalbutlarger"/>
         <w:numPr>
           <w:ilvl w:val="0"/>
-          <w:numId w:val="3"/>
+          <w:numId w:val="4"/>
         </w:numPr>
         <w:spacing w:before="360" w:line="276" w:lineRule="auto"/>
         <w:ind w:right="567"/>
@@ -1688,7 +1449,7 @@
         <w:pStyle w:val="Normalbutlarger"/>
         <w:numPr>
           <w:ilvl w:val="0"/>
-          <w:numId w:val="3"/>
+          <w:numId w:val="4"/>
         </w:numPr>
         <w:spacing w:before="360" w:line="276" w:lineRule="auto"/>
         <w:ind w:right="567"/>
@@ -1701,7 +1462,13 @@
         <w:t>,</w:t>
       </w:r>
       <w:r>
-        <w:t xml:space="preserve"> insert header names.</w:t>
+        <w:t xml:space="preserve"> </w:t>
+      </w:r>
+      <w:r>
+        <w:t>enter the</w:t>
+      </w:r>
+      <w:r>
+        <w:t xml:space="preserve"> header names.</w:t>
       </w:r>
     </w:p>
     <w:p>
@@ -1709,26 +1476,41 @@
         <w:pStyle w:val="Normalbutlarger"/>
         <w:numPr>
           <w:ilvl w:val="0"/>
-          <w:numId w:val="3"/>
+          <w:numId w:val="4"/>
         </w:numPr>
         <w:spacing w:before="360" w:line="276" w:lineRule="auto"/>
         <w:ind w:right="567"/>
         <w:jc w:val="both"/>
       </w:pPr>
       <w:r>
-        <w:t>In first two columns</w:t>
+        <w:t xml:space="preserve">In </w:t>
+      </w:r>
+      <w:r>
+        <w:t xml:space="preserve">the </w:t>
+      </w:r>
+      <w:r>
+        <w:t>first two columns</w:t>
       </w:r>
       <w:r>
         <w:t>,</w:t>
       </w:r>
       <w:r>
-        <w:t xml:space="preserve"> insert</w:t>
+        <w:t xml:space="preserve"> </w:t>
+      </w:r>
+      <w:r>
+        <w:t>enter</w:t>
       </w:r>
       <w:r>
         <w:t xml:space="preserve"> the</w:t>
       </w:r>
       <w:r>
-        <w:t xml:space="preserve"> date and time.</w:t>
+        <w:t xml:space="preserve"> da</w:t>
+      </w:r>
+      <w:r>
+        <w:t>y</w:t>
+      </w:r>
+      <w:r>
+        <w:t xml:space="preserve"> and time.</w:t>
       </w:r>
     </w:p>
     <w:p>
@@ -1736,7 +1518,7 @@
         <w:pStyle w:val="Normalbutlarger"/>
         <w:numPr>
           <w:ilvl w:val="0"/>
-          <w:numId w:val="3"/>
+          <w:numId w:val="4"/>
         </w:numPr>
         <w:spacing w:before="360" w:line="276" w:lineRule="auto"/>
         <w:ind w:right="567"/>
@@ -1749,7 +1531,13 @@
         <w:t>,</w:t>
       </w:r>
       <w:r>
-        <w:t xml:space="preserve"> insert optimal value.</w:t>
+        <w:t xml:space="preserve"> </w:t>
+      </w:r>
+      <w:r>
+        <w:t>enter the</w:t>
+      </w:r>
+      <w:r>
+        <w:t xml:space="preserve"> optimal value.</w:t>
       </w:r>
     </w:p>
     <w:p>
@@ -1757,7 +1545,7 @@
         <w:pStyle w:val="Normalbutlarger"/>
         <w:numPr>
           <w:ilvl w:val="0"/>
-          <w:numId w:val="3"/>
+          <w:numId w:val="4"/>
         </w:numPr>
         <w:spacing w:before="360" w:line="276" w:lineRule="auto"/>
         <w:ind w:right="567"/>
@@ -1770,7 +1558,74 @@
         <w:t>,</w:t>
       </w:r>
       <w:r>
-        <w:t xml:space="preserve"> insert input values.</w:t>
+        <w:t xml:space="preserve"> </w:t>
+      </w:r>
+      <w:r>
+        <w:t>enter the</w:t>
+      </w:r>
+      <w:r>
+        <w:t xml:space="preserve"> input values.</w:t>
+      </w:r>
+    </w:p>
+    <w:p>
+      <w:pPr>
+        <w:pStyle w:val="Normalbutlarger"/>
+        <w:numPr>
+          <w:ilvl w:val="0"/>
+          <w:numId w:val="4"/>
+        </w:numPr>
+        <w:spacing w:before="360" w:line="276" w:lineRule="auto"/>
+        <w:ind w:right="567"/>
+        <w:jc w:val="both"/>
+      </w:pPr>
+      <w:r>
+        <w:t>Repeat</w:t>
+      </w:r>
+      <w:r>
+        <w:t xml:space="preserve"> steps 3 - </w:t>
+      </w:r>
+      <w:r>
+        <w:t>5</w:t>
+      </w:r>
+      <w:r>
+        <w:t xml:space="preserve"> until you have inserted all your data.</w:t>
+      </w:r>
+    </w:p>
+    <w:p>
+      <w:pPr>
+        <w:pStyle w:val="Normalbutlarger"/>
+        <w:numPr>
+          <w:ilvl w:val="0"/>
+          <w:numId w:val="4"/>
+        </w:numPr>
+        <w:spacing w:before="360" w:line="276" w:lineRule="auto"/>
+        <w:ind w:right="567"/>
+        <w:jc w:val="both"/>
+      </w:pPr>
+      <w:r>
+        <w:t xml:space="preserve">Save your file with </w:t>
+      </w:r>
+      <w:r>
+        <w:t>the</w:t>
+      </w:r>
+      <w:r>
+        <w:t xml:space="preserve"> </w:t>
+      </w:r>
+      <w:r>
+        <w:rPr>
+          <w:b/>
+          <w:bCs/>
+        </w:rPr>
+        <w:t>.xlsx</w:t>
+      </w:r>
+      <w:r>
+        <w:t xml:space="preserve"> </w:t>
+      </w:r>
+      <w:r>
+        <w:t xml:space="preserve">file </w:t>
+      </w:r>
+      <w:r>
+        <w:t>extension.</w:t>
       </w:r>
     </w:p>
     <w:p>
@@ -1780,29 +1635,78 @@
         <w:ind w:left="927" w:right="567"/>
         <w:jc w:val="both"/>
       </w:pPr>
-      <w:r>
-        <w:t>In case you want to enter less than five input values, leave the redundant cells with zeroes.</w:t>
-      </w:r>
-    </w:p>
-    <w:p>
-      <w:pPr>
-        <w:pStyle w:val="Normalbutlarger"/>
-        <w:numPr>
-          <w:ilvl w:val="0"/>
-          <w:numId w:val="3"/>
-        </w:numPr>
-        <w:spacing w:before="360" w:line="276" w:lineRule="auto"/>
-        <w:ind w:right="567"/>
-        <w:jc w:val="both"/>
-      </w:pPr>
-      <w:r>
-        <w:t>In the last column</w:t>
-      </w:r>
-      <w:r>
-        <w:t>,</w:t>
-      </w:r>
-      <w:r>
-        <w:t xml:space="preserve"> insert additional comments.</w:t>
+    </w:p>
+    <w:tbl>
+      <w:tblPr>
+        <w:tblStyle w:val="Tabela-Siatka"/>
+        <w:tblW w:w="0" w:type="auto"/>
+        <w:tblInd w:w="108" w:type="dxa"/>
+        <w:tblBorders>
+          <w:left w:val="none" w:sz="0" w:space="0" w:color="auto"/>
+          <w:right w:val="none" w:sz="0" w:space="0" w:color="auto"/>
+        </w:tblBorders>
+        <w:tblLook w:val="04A0" w:firstRow="1" w:lastRow="0" w:firstColumn="1" w:lastColumn="0" w:noHBand="0" w:noVBand="1"/>
+      </w:tblPr>
+      <w:tblGrid>
+        <w:gridCol w:w="10312"/>
+      </w:tblGrid>
+      <w:tr>
+        <w:tc>
+          <w:tcPr>
+            <w:tcW w:w="10312" w:type="dxa"/>
+          </w:tcPr>
+          <w:p>
+            <w:pPr>
+              <w:pStyle w:val="Normalbutlarger"/>
+              <w:spacing w:before="120" w:after="120" w:line="276" w:lineRule="auto"/>
+              <w:rPr>
+                <w:rFonts w:asciiTheme="majorHAnsi" w:hAnsiTheme="majorHAnsi"/>
+                <w:i/>
+                <w:iCs/>
+              </w:rPr>
+            </w:pPr>
+            <w:r>
+              <w:rPr>
+                <w:rFonts w:asciiTheme="majorHAnsi" w:hAnsiTheme="majorHAnsi"/>
+                <w:i/>
+                <w:iCs/>
+              </w:rPr>
+              <w:t>NOTE</w:t>
+            </w:r>
+          </w:p>
+        </w:tc>
+      </w:tr>
+      <w:tr>
+        <w:tc>
+          <w:tcPr>
+            <w:tcW w:w="10312" w:type="dxa"/>
+          </w:tcPr>
+          <w:p>
+            <w:pPr>
+              <w:pStyle w:val="Normalbutlarger"/>
+              <w:spacing w:before="240" w:after="240" w:line="276" w:lineRule="auto"/>
+              <w:ind w:left="567" w:right="567"/>
+              <w:jc w:val="both"/>
+            </w:pPr>
+            <w:r>
+              <w:t>In case you want to enter less than five input values, leave the redundant cells with zeroes.</w:t>
+            </w:r>
+          </w:p>
+        </w:tc>
+      </w:tr>
+    </w:tbl>
+    <w:p>
+      <w:pPr>
+        <w:rPr>
+          <w:sz w:val="24"/>
+          <w:lang w:val="en-US"/>
+        </w:rPr>
+      </w:pPr>
+      <w:r>
+        <w:rPr>
+          <w:lang w:val="en-US"/>
+        </w:rPr>
+        <w:br w:type="page"/>
       </w:r>
     </w:p>
     <w:p>
@@ -1812,62 +1716,6 @@
         <w:ind w:left="927" w:right="567"/>
         <w:jc w:val="both"/>
       </w:pPr>
-      <w:r>
-        <w:t>Repeat</w:t>
-      </w:r>
-      <w:r>
-        <w:t xml:space="preserve"> steps 3 - 6 until you have inserted all your data.</w:t>
-      </w:r>
-    </w:p>
-    <w:p>
-      <w:pPr>
-        <w:pStyle w:val="Normalbutlarger"/>
-        <w:numPr>
-          <w:ilvl w:val="0"/>
-          <w:numId w:val="3"/>
-        </w:numPr>
-        <w:spacing w:before="360" w:line="276" w:lineRule="auto"/>
-        <w:ind w:right="567"/>
-        <w:jc w:val="both"/>
-      </w:pPr>
-      <w:r>
-        <w:t xml:space="preserve">Save your file with </w:t>
-      </w:r>
-      <w:r>
-        <w:t xml:space="preserve">an </w:t>
-      </w:r>
-      <w:r>
-        <w:rPr>
-          <w:b/>
-          <w:bCs/>
-        </w:rPr>
-        <w:t>.xlsx</w:t>
-      </w:r>
-      <w:r>
-        <w:t xml:space="preserve"> extension.</w:t>
-      </w:r>
-    </w:p>
-    <w:p>
-      <w:pPr>
-        <w:rPr>
-          <w:sz w:val="24"/>
-          <w:lang w:val="en-US"/>
-        </w:rPr>
-      </w:pPr>
-      <w:r>
-        <w:rPr>
-          <w:lang w:val="en-US"/>
-        </w:rPr>
-        <w:br w:type="page"/>
-      </w:r>
-    </w:p>
-    <w:p>
-      <w:pPr>
-        <w:pStyle w:val="Normalbutlarger"/>
-        <w:spacing w:before="360" w:line="276" w:lineRule="auto"/>
-        <w:ind w:left="927" w:right="567"/>
-        <w:jc w:val="both"/>
-      </w:pPr>
     </w:p>
     <w:p>
       <w:pPr>
@@ -1922,24 +1770,26 @@
     </w:p>
     <w:tbl>
       <w:tblPr>
-        <w:tblStyle w:val="TableGrid"/>
-        <w:tblW w:w="4733" w:type="pct"/>
-        <w:tblInd w:w="341" w:type="dxa"/>
+        <w:tblStyle w:val="Tabela-Siatka"/>
+        <w:tblW w:w="3944" w:type="pct"/>
+        <w:jc w:val="center"/>
         <w:tblLayout w:type="fixed"/>
         <w:tblLook w:val="04A0" w:firstRow="1" w:lastRow="0" w:firstColumn="1" w:lastColumn="0" w:noHBand="0" w:noVBand="1"/>
       </w:tblPr>
       <w:tblGrid>
-        <w:gridCol w:w="1644"/>
-        <w:gridCol w:w="1644"/>
+        <w:gridCol w:w="1643"/>
         <w:gridCol w:w="1644"/>
         <w:gridCol w:w="1644"/>
         <w:gridCol w:w="1644"/>
         <w:gridCol w:w="1644"/>
       </w:tblGrid>
       <w:tr>
+        <w:trPr>
+          <w:jc w:val="center"/>
+        </w:trPr>
         <w:tc>
           <w:tcPr>
-            <w:tcW w:w="833" w:type="pct"/>
+            <w:tcW w:w="1000" w:type="pct"/>
             <w:shd w:val="clear" w:color="auto" w:fill="FF0000"/>
             <w:vAlign w:val="center"/>
           </w:tcPr>
@@ -1956,7 +1806,7 @@
         </w:tc>
         <w:tc>
           <w:tcPr>
-            <w:tcW w:w="833" w:type="pct"/>
+            <w:tcW w:w="1000" w:type="pct"/>
             <w:shd w:val="clear" w:color="auto" w:fill="FFC000"/>
             <w:vAlign w:val="center"/>
           </w:tcPr>
@@ -1973,7 +1823,7 @@
         </w:tc>
         <w:tc>
           <w:tcPr>
-            <w:tcW w:w="833" w:type="pct"/>
+            <w:tcW w:w="1000" w:type="pct"/>
             <w:shd w:val="clear" w:color="auto" w:fill="FFFF00"/>
             <w:vAlign w:val="center"/>
           </w:tcPr>
@@ -1990,7 +1840,7 @@
         </w:tc>
         <w:tc>
           <w:tcPr>
-            <w:tcW w:w="833" w:type="pct"/>
+            <w:tcW w:w="1000" w:type="pct"/>
             <w:shd w:val="clear" w:color="auto" w:fill="00B050"/>
             <w:vAlign w:val="center"/>
           </w:tcPr>
@@ -2007,7 +1857,7 @@
         </w:tc>
         <w:tc>
           <w:tcPr>
-            <w:tcW w:w="833" w:type="pct"/>
+            <w:tcW w:w="1000" w:type="pct"/>
             <w:shd w:val="clear" w:color="auto" w:fill="92D050"/>
             <w:vAlign w:val="center"/>
           </w:tcPr>
@@ -2022,10 +1872,14 @@
             </w:r>
           </w:p>
         </w:tc>
+      </w:tr>
+      <w:tr>
+        <w:trPr>
+          <w:jc w:val="center"/>
+        </w:trPr>
         <w:tc>
           <w:tcPr>
-            <w:tcW w:w="833" w:type="pct"/>
-            <w:shd w:val="clear" w:color="auto" w:fill="00B0F0"/>
+            <w:tcW w:w="1000" w:type="pct"/>
             <w:vAlign w:val="center"/>
           </w:tcPr>
           <w:p>
@@ -2035,15 +1889,13 @@
               <w:jc w:val="center"/>
             </w:pPr>
             <w:r>
-              <w:t>Blue</w:t>
+              <w:t>Header</w:t>
             </w:r>
           </w:p>
         </w:tc>
-      </w:tr>
-      <w:tr>
         <w:tc>
           <w:tcPr>
-            <w:tcW w:w="833" w:type="pct"/>
+            <w:tcW w:w="1000" w:type="pct"/>
             <w:vAlign w:val="center"/>
           </w:tcPr>
           <w:p>
@@ -2053,13 +1905,13 @@
               <w:jc w:val="center"/>
             </w:pPr>
             <w:r>
-              <w:t>Header</w:t>
+              <w:t>Date</w:t>
             </w:r>
           </w:p>
         </w:tc>
         <w:tc>
           <w:tcPr>
-            <w:tcW w:w="833" w:type="pct"/>
+            <w:tcW w:w="1000" w:type="pct"/>
             <w:vAlign w:val="center"/>
           </w:tcPr>
           <w:p>
@@ -2069,13 +1921,13 @@
               <w:jc w:val="center"/>
             </w:pPr>
             <w:r>
-              <w:t>Date</w:t>
+              <w:t>Time</w:t>
             </w:r>
           </w:p>
         </w:tc>
         <w:tc>
           <w:tcPr>
-            <w:tcW w:w="833" w:type="pct"/>
+            <w:tcW w:w="1000" w:type="pct"/>
             <w:vAlign w:val="center"/>
           </w:tcPr>
           <w:p>
@@ -2085,13 +1937,13 @@
               <w:jc w:val="center"/>
             </w:pPr>
             <w:r>
-              <w:t>Time</w:t>
+              <w:t>Optimal value</w:t>
             </w:r>
           </w:p>
         </w:tc>
         <w:tc>
           <w:tcPr>
-            <w:tcW w:w="833" w:type="pct"/>
+            <w:tcW w:w="1000" w:type="pct"/>
             <w:vAlign w:val="center"/>
           </w:tcPr>
           <w:p>
@@ -2101,39 +1953,7 @@
               <w:jc w:val="center"/>
             </w:pPr>
             <w:r>
-              <w:t>Optimal value</w:t>
-            </w:r>
-          </w:p>
-        </w:tc>
-        <w:tc>
-          <w:tcPr>
-            <w:tcW w:w="833" w:type="pct"/>
-            <w:vAlign w:val="center"/>
-          </w:tcPr>
-          <w:p>
-            <w:pPr>
-              <w:pStyle w:val="Normalbutlarger"/>
-              <w:spacing w:line="276" w:lineRule="auto"/>
-              <w:jc w:val="center"/>
-            </w:pPr>
-            <w:r>
               <w:t>Input value</w:t>
-            </w:r>
-          </w:p>
-        </w:tc>
-        <w:tc>
-          <w:tcPr>
-            <w:tcW w:w="833" w:type="pct"/>
-            <w:vAlign w:val="center"/>
-          </w:tcPr>
-          <w:p>
-            <w:pPr>
-              <w:pStyle w:val="Normalbutlarger"/>
-              <w:spacing w:line="276" w:lineRule="auto"/>
-              <w:jc w:val="center"/>
-            </w:pPr>
-            <w:r>
-              <w:t>Comments</w:t>
             </w:r>
           </w:p>
         </w:tc>
@@ -2159,10 +1979,10 @@
           <w:noProof/>
         </w:rPr>
         <w:drawing>
-          <wp:inline distT="0" distB="0" distL="0" distR="0" wp14:anchorId="76CF14DF" wp14:editId="25DA39C9">
-            <wp:extent cx="5760000" cy="5760000"/>
+          <wp:inline distT="0" distB="0" distL="0" distR="0" wp14:anchorId="046F9A40" wp14:editId="2BA91EC9">
+            <wp:extent cx="5124450" cy="5715000"/>
             <wp:effectExtent l="0" t="0" r="0" b="0"/>
-            <wp:docPr id="1" name="Picture 1"/>
+            <wp:docPr id="1399398905" name="Obraz 1"/>
             <wp:cNvGraphicFramePr>
               <a:graphicFrameLocks xmlns:a="http://schemas.openxmlformats.org/drawingml/2006/main" noChangeAspect="1"/>
             </wp:cNvGraphicFramePr>
@@ -2176,7 +1996,7 @@
                     </pic:cNvPicPr>
                   </pic:nvPicPr>
                   <pic:blipFill>
-                    <a:blip r:embed="rId12">
+                    <a:blip r:embed="rId11">
                       <a:extLst>
                         <a:ext uri="{28A0092B-C50C-407E-A947-70E740481C1C}">
                           <a14:useLocalDpi xmlns:a14="http://schemas.microsoft.com/office/drawing/2010/main" val="0"/>
@@ -2191,7 +2011,7 @@
                   <pic:spPr bwMode="auto">
                     <a:xfrm>
                       <a:off x="0" y="0"/>
-                      <a:ext cx="5760000" cy="5760000"/>
+                      <a:ext cx="5124450" cy="5715000"/>
                     </a:xfrm>
                     <a:prstGeom prst="rect">
                       <a:avLst/>
@@ -2260,7 +2080,7 @@
     </w:p>
     <w:p>
       <w:pPr>
-        <w:pStyle w:val="Heading1"/>
+        <w:pStyle w:val="Nagwek1"/>
         <w:spacing w:line="276" w:lineRule="auto"/>
         <w:rPr>
           <w:lang w:val="en-US"/>
@@ -2342,7 +2162,7 @@
     </w:p>
     <w:tbl>
       <w:tblPr>
-        <w:tblStyle w:val="TableGrid"/>
+        <w:tblStyle w:val="Tabela-Siatka"/>
         <w:tblW w:w="9355" w:type="dxa"/>
         <w:tblInd w:w="534" w:type="dxa"/>
         <w:tblBorders>
@@ -2398,22 +2218,10 @@
               <w:jc w:val="both"/>
             </w:pPr>
             <w:r>
-              <w:t xml:space="preserve">The first row of Excel is reserved for column names. Column names are called by the software to </w:t>
-            </w:r>
-            <w:r>
-              <w:t>ask</w:t>
-            </w:r>
-            <w:r>
-              <w:t xml:space="preserve"> the user to enter input values.</w:t>
-            </w:r>
-            <w:r>
-              <w:t xml:space="preserve"> </w:t>
-            </w:r>
-            <w:r>
-              <w:t>The headings are not mandatory to enter, but their comprehensive description makes everything much clearer.</w:t>
-            </w:r>
-            <w:r>
-              <w:t xml:space="preserve"> Empty header cell called by </w:t>
+              <w:t xml:space="preserve">The first row of Excel is reserved for column names. Column names are </w:t>
+            </w:r>
+            <w:r>
+              <w:t xml:space="preserve">used by the software to prompt the user to enter input values. While it is not mandatory to provide column names, doing so can help to provide a clear and comprehensive description of the data. If a header cell is left empty, the </w:t>
             </w:r>
             <w:r>
               <w:rPr>
@@ -2423,60 +2231,8 @@
               <w:t>ICE</w:t>
             </w:r>
             <w:r>
-              <w:t xml:space="preserve"> is automatically named as “Untitled”.</w:t>
-            </w:r>
-            <w:r>
-              <w:t xml:space="preserve"> </w:t>
-            </w:r>
-            <w:r>
-              <w:t xml:space="preserve">Example header names </w:t>
-            </w:r>
-            <w:r>
-              <w:t>are</w:t>
-            </w:r>
-            <w:r>
-              <w:t xml:space="preserve"> d</w:t>
-            </w:r>
-            <w:r>
-              <w:t>ay</w:t>
-            </w:r>
-            <w:r>
-              <w:t>, h</w:t>
-            </w:r>
-            <w:r>
-              <w:t>our</w:t>
-            </w:r>
-            <w:r>
-              <w:t>, o</w:t>
-            </w:r>
-            <w:r>
-              <w:t>ptimal</w:t>
-            </w:r>
-            <w:r>
-              <w:t xml:space="preserve"> value, i</w:t>
-            </w:r>
-            <w:r>
-              <w:t>nput</w:t>
-            </w:r>
-            <w:r>
-              <w:t xml:space="preserve"> values</w:t>
-            </w:r>
-            <w:r>
-              <w:t xml:space="preserve"> </w:t>
-            </w:r>
-            <w:r>
-              <w:t>(5 columns) and comments.</w:t>
-            </w:r>
-            <w:r>
-              <w:t xml:space="preserve"> </w:t>
-            </w:r>
-          </w:p>
-          <w:p>
-            <w:pPr>
-              <w:pStyle w:val="Normalbutlarger"/>
-              <w:spacing w:after="120" w:line="276" w:lineRule="auto"/>
-              <w:jc w:val="both"/>
-            </w:pPr>
+              <w:t xml:space="preserve"> software will automatically assign it the name "Untitled". </w:t>
+            </w:r>
           </w:p>
         </w:tc>
       </w:tr>
@@ -2527,20 +2283,11 @@
           <w:p>
             <w:pPr>
               <w:pStyle w:val="Normalbutlarger"/>
-              <w:spacing w:line="276" w:lineRule="auto"/>
+              <w:spacing w:after="120" w:line="276" w:lineRule="auto"/>
               <w:jc w:val="both"/>
             </w:pPr>
             <w:r>
-              <w:t xml:space="preserve">Each row </w:t>
-            </w:r>
-            <w:r>
-              <w:t xml:space="preserve">after the header </w:t>
-            </w:r>
-            <w:r>
-              <w:t>contains values</w:t>
-            </w:r>
-            <w:r>
-              <w:t xml:space="preserve"> interpreted by </w:t>
+              <w:t xml:space="preserve">After the header row, each subsequent row in the worksheet contains values that are used by the </w:t>
             </w:r>
             <w:r>
               <w:rPr>
@@ -2550,19 +2297,7 @@
               <w:t>ICE</w:t>
             </w:r>
             <w:r>
-              <w:t xml:space="preserve"> to build the mathematical model. </w:t>
-            </w:r>
-            <w:r>
-              <w:t xml:space="preserve">The cells in these rows contain data depending on which column </w:t>
-            </w:r>
-            <w:r>
-              <w:t>they are</w:t>
-            </w:r>
-            <w:r>
-              <w:t xml:space="preserve"> in. </w:t>
-            </w:r>
-            <w:r>
-              <w:t xml:space="preserve">The </w:t>
+              <w:t xml:space="preserve"> software to construct the mathematical model. The data in each cell of these rows is associated with the column in which it is located. The </w:t>
             </w:r>
             <w:r>
               <w:rPr>
@@ -2572,29 +2307,8 @@
               <w:t>ICE</w:t>
             </w:r>
             <w:r>
-              <w:t xml:space="preserve"> software does not specify a maximum number of rows</w:t>
-            </w:r>
-            <w:r>
-              <w:t>.</w:t>
-            </w:r>
-            <w:r>
-              <w:t xml:space="preserve"> </w:t>
-            </w:r>
-            <w:r>
-              <w:t>I</w:t>
-            </w:r>
-            <w:r>
-              <w:t>t will build a model using each row</w:t>
-            </w:r>
-            <w:r>
-              <w:t xml:space="preserve"> until it will reach end of data in the file.</w:t>
-            </w:r>
-          </w:p>
-          <w:p>
-            <w:pPr>
-              <w:pStyle w:val="Normalbutlarger"/>
-              <w:spacing w:line="276" w:lineRule="auto"/>
-            </w:pPr>
+              <w:t xml:space="preserve"> software does not impose any specific limit on the number of rows that can be used to build the model. It will continue to use each row in the file until the end of the data is reached.</w:t>
+            </w:r>
           </w:p>
         </w:tc>
       </w:tr>
@@ -2608,71 +2322,6 @@
         <w:jc w:val="both"/>
       </w:pPr>
     </w:p>
-    <w:tbl>
-      <w:tblPr>
-        <w:tblStyle w:val="TableGrid"/>
-        <w:tblW w:w="0" w:type="auto"/>
-        <w:tblInd w:w="108" w:type="dxa"/>
-        <w:tblBorders>
-          <w:left w:val="none" w:sz="0" w:space="0" w:color="auto"/>
-          <w:right w:val="none" w:sz="0" w:space="0" w:color="auto"/>
-        </w:tblBorders>
-        <w:tblLook w:val="04A0" w:firstRow="1" w:lastRow="0" w:firstColumn="1" w:lastColumn="0" w:noHBand="0" w:noVBand="1"/>
-      </w:tblPr>
-      <w:tblGrid>
-        <w:gridCol w:w="10312"/>
-      </w:tblGrid>
-      <w:tr>
-        <w:tc>
-          <w:tcPr>
-            <w:tcW w:w="10312" w:type="dxa"/>
-          </w:tcPr>
-          <w:p>
-            <w:pPr>
-              <w:pStyle w:val="Normalbutlarger"/>
-              <w:spacing w:before="120" w:after="120" w:line="276" w:lineRule="auto"/>
-              <w:rPr>
-                <w:rFonts w:asciiTheme="majorHAnsi" w:hAnsiTheme="majorHAnsi"/>
-                <w:i/>
-                <w:iCs/>
-              </w:rPr>
-            </w:pPr>
-            <w:r>
-              <w:rPr>
-                <w:rFonts w:asciiTheme="majorHAnsi" w:hAnsiTheme="majorHAnsi"/>
-                <w:i/>
-                <w:iCs/>
-              </w:rPr>
-              <w:t>NOTE</w:t>
-            </w:r>
-          </w:p>
-        </w:tc>
-      </w:tr>
-      <w:tr>
-        <w:tc>
-          <w:tcPr>
-            <w:tcW w:w="10312" w:type="dxa"/>
-          </w:tcPr>
-          <w:p>
-            <w:pPr>
-              <w:pStyle w:val="Normalbutlarger"/>
-              <w:spacing w:before="240" w:after="240" w:line="276" w:lineRule="auto"/>
-              <w:ind w:left="567" w:right="567"/>
-              <w:jc w:val="both"/>
-            </w:pPr>
-            <w:r>
-              <w:t>Th</w:t>
-            </w:r>
-            <w:r>
-              <w:t xml:space="preserve">e latest software version does not allow importing files with incomplete data. In case there is empty row, it should be removed from the file. </w:t>
-            </w:r>
-            <w:r>
-              <w:t>This may be changed in future versions.</w:t>
-            </w:r>
-          </w:p>
-        </w:tc>
-      </w:tr>
-    </w:tbl>
     <w:p>
       <w:pPr>
         <w:pStyle w:val="Normalbutlarger"/>
@@ -2706,7 +2355,7 @@
     </w:p>
     <w:p>
       <w:pPr>
-        <w:pStyle w:val="Heading1"/>
+        <w:pStyle w:val="Nagwek1"/>
         <w:spacing w:before="360" w:line="276" w:lineRule="auto"/>
         <w:rPr>
           <w:lang w:val="en-US"/>
@@ -2746,39 +2395,17 @@
         <w:ind w:left="567" w:right="567"/>
       </w:pPr>
       <w:r>
-        <w:t xml:space="preserve">In the </w:t>
+        <w:t xml:space="preserve">The </w:t>
       </w:r>
       <w:r>
         <w:rPr>
           <w:i/>
           <w:iCs/>
         </w:rPr>
-        <w:t>S</w:t>
-      </w:r>
-      <w:r>
-        <w:rPr>
-          <w:i/>
-          <w:iCs/>
-        </w:rPr>
-        <w:t>EF</w:t>
-      </w:r>
-      <w:r>
-        <w:t xml:space="preserve"> format we can distinguish</w:t>
-      </w:r>
-      <w:r>
-        <w:t xml:space="preserve"> </w:t>
-      </w:r>
-      <w:r>
-        <w:t>five types of columns.</w:t>
-      </w:r>
-      <w:r>
-        <w:t xml:space="preserve"> Only two </w:t>
-      </w:r>
-      <w:r>
-        <w:t>of them</w:t>
-      </w:r>
-      <w:r>
-        <w:t xml:space="preserve"> are used to create mathematical model.</w:t>
+        <w:t>SEF</w:t>
+      </w:r>
+      <w:r>
+        <w:t xml:space="preserve"> format has four types of columns, but only two of them are used to create the mathematical model. Here is an overview of each column type:</w:t>
       </w:r>
     </w:p>
     <w:p>
@@ -2790,7 +2417,7 @@
     </w:p>
     <w:tbl>
       <w:tblPr>
-        <w:tblStyle w:val="TableGrid"/>
+        <w:tblStyle w:val="Tabela-Siatka"/>
         <w:tblW w:w="9355" w:type="dxa"/>
         <w:tblInd w:w="534" w:type="dxa"/>
         <w:tblBorders>
@@ -2845,29 +2472,135 @@
               <w:jc w:val="both"/>
             </w:pPr>
             <w:r>
-              <w:t>The column named Date can contain days</w:t>
-            </w:r>
-            <w:r>
-              <w:t xml:space="preserve"> of week</w:t>
-            </w:r>
-            <w:r>
-              <w:t xml:space="preserve"> </w:t>
-            </w:r>
-            <w:r>
-              <w:t>or</w:t>
-            </w:r>
-            <w:r>
-              <w:t xml:space="preserve"> dates in the Long Date format of an Excel cell. At the moment, this column is not interpreted by the </w:t>
+              <w:t xml:space="preserve">This column should contain days of the week. The "Day based" estimation option is performed based on the contents of this column. To take full advantage of this feature, the contents of this column should be created with patterns that will occur repeatedly. For more information about the estimation options, refer to the </w:t>
             </w:r>
             <w:r>
               <w:rPr>
                 <w:i/>
                 <w:iCs/>
               </w:rPr>
+              <w:t>Help</w:t>
+            </w:r>
+            <w:r>
+              <w:t xml:space="preserve"> documentation.</w:t>
+            </w:r>
+          </w:p>
+        </w:tc>
+      </w:tr>
+      <w:tr>
+        <w:trPr>
+          <w:trHeight w:val="567"/>
+        </w:trPr>
+        <w:tc>
+          <w:tcPr>
+            <w:tcW w:w="2835" w:type="dxa"/>
+          </w:tcPr>
+          <w:p>
+            <w:pPr>
+              <w:pStyle w:val="Normalbutlarger"/>
+              <w:spacing w:line="276" w:lineRule="auto"/>
+              <w:rPr>
+                <w:b/>
+                <w:bCs/>
+              </w:rPr>
+            </w:pPr>
+            <w:r>
+              <w:rPr>
+                <w:b/>
+                <w:bCs/>
+                <w:highlight w:val="yellow"/>
+              </w:rPr>
+              <w:t>Time</w:t>
+            </w:r>
+            <w:r>
+              <w:rPr>
+                <w:b/>
+                <w:bCs/>
+              </w:rPr>
+              <w:t xml:space="preserve"> </w:t>
+            </w:r>
+          </w:p>
+        </w:tc>
+        <w:tc>
+          <w:tcPr>
+            <w:tcW w:w="6520" w:type="dxa"/>
+          </w:tcPr>
+          <w:p>
+            <w:pPr>
+              <w:pStyle w:val="Normalbutlarger"/>
+              <w:spacing w:after="120" w:line="276" w:lineRule="auto"/>
+              <w:jc w:val="both"/>
+            </w:pPr>
+            <w:r>
+              <w:t xml:space="preserve">This column should contain hours formatted according to the Excel hour format. The "Time based" estimation option is performed based on the contents of this column. To take full advantage of this feature, the contents of this column should be created with patterns that will occur repeatedly. For more information about the estimation options, refer to the </w:t>
+            </w:r>
+            <w:r>
+              <w:rPr>
+                <w:i/>
+                <w:iCs/>
+              </w:rPr>
+              <w:t>Help</w:t>
+            </w:r>
+            <w:r>
+              <w:t xml:space="preserve"> documentation.</w:t>
+            </w:r>
+          </w:p>
+        </w:tc>
+      </w:tr>
+      <w:tr>
+        <w:trPr>
+          <w:trHeight w:val="567"/>
+        </w:trPr>
+        <w:tc>
+          <w:tcPr>
+            <w:tcW w:w="2835" w:type="dxa"/>
+          </w:tcPr>
+          <w:p>
+            <w:pPr>
+              <w:pStyle w:val="Normalbutlarger"/>
+              <w:spacing w:line="276" w:lineRule="auto"/>
+              <w:rPr>
+                <w:b/>
+                <w:bCs/>
+                <w:highlight w:val="darkGreen"/>
+              </w:rPr>
+            </w:pPr>
+            <w:r>
+              <w:rPr>
+                <w:b/>
+                <w:bCs/>
+                <w:highlight w:val="darkGreen"/>
+              </w:rPr>
+              <w:t xml:space="preserve">Optimal value </w:t>
+            </w:r>
+          </w:p>
+        </w:tc>
+        <w:tc>
+          <w:tcPr>
+            <w:tcW w:w="6520" w:type="dxa"/>
+          </w:tcPr>
+          <w:p>
+            <w:pPr>
+              <w:pStyle w:val="Normalbutlarger"/>
+              <w:spacing w:after="120" w:line="276" w:lineRule="auto"/>
+              <w:jc w:val="both"/>
+              <w:rPr>
+                <w:i/>
+                <w:iCs/>
+              </w:rPr>
+            </w:pPr>
+            <w:r>
+              <w:t xml:space="preserve">This column is reserved for values that are assumed to be the ideal output values for the given input values. Accurately assuming the optimal value is crucial to obtaining the most accurate final values from </w:t>
+            </w:r>
+            <w:r>
+              <w:rPr>
+                <w:i/>
+                <w:iCs/>
+              </w:rPr>
               <w:t>ICE</w:t>
             </w:r>
             <w:r>
-              <w:t xml:space="preserve"> software. This functionality will appear in a future version.</w:t>
+              <w:t>. The values in this column are essential to the proper operation of the software.</w:t>
             </w:r>
           </w:p>
           <w:p>
@@ -2894,22 +2627,16 @@
               <w:rPr>
                 <w:b/>
                 <w:bCs/>
+                <w:highlight w:val="darkGreen"/>
               </w:rPr>
             </w:pPr>
             <w:r>
               <w:rPr>
                 <w:b/>
                 <w:bCs/>
-                <w:highlight w:val="yellow"/>
-              </w:rPr>
-              <w:t>Time</w:t>
-            </w:r>
-            <w:r>
-              <w:rPr>
-                <w:b/>
-                <w:bCs/>
-              </w:rPr>
-              <w:t xml:space="preserve"> </w:t>
+                <w:highlight w:val="green"/>
+              </w:rPr>
+              <w:t xml:space="preserve">Input values </w:t>
             </w:r>
           </w:p>
         </w:tc>
@@ -2924,20 +2651,23 @@
               <w:jc w:val="both"/>
             </w:pPr>
             <w:r>
-              <w:t xml:space="preserve">The Time column indicates exact time when the data was collected. Those cells are in Excel Time format. </w:t>
-            </w:r>
-            <w:r>
-              <w:t xml:space="preserve">At the moment, this column is not interpreted by the </w:t>
+              <w:t xml:space="preserve">The </w:t>
             </w:r>
             <w:r>
               <w:rPr>
                 <w:i/>
                 <w:iCs/>
               </w:rPr>
-              <w:t>ICE</w:t>
-            </w:r>
-            <w:r>
-              <w:t xml:space="preserve"> software. This functionality will appear in a future version.</w:t>
+              <w:t>SEF</w:t>
+            </w:r>
+            <w:r>
+              <w:t xml:space="preserve"> format has five columns reserved for input values. While it's not necessary to fill in </w:t>
+            </w:r>
+            <w:r>
+              <w:t>all</w:t>
+            </w:r>
+            <w:r>
+              <w:t xml:space="preserve"> these columns, empty columns must be filled with zeros for the software to work correctly. The software calls the names of the columns containing input values to request that the user enter those values.</w:t>
             </w:r>
           </w:p>
           <w:p>
@@ -2948,270 +2678,6 @@
           </w:p>
         </w:tc>
       </w:tr>
-      <w:tr>
-        <w:trPr>
-          <w:trHeight w:val="567"/>
-        </w:trPr>
-        <w:tc>
-          <w:tcPr>
-            <w:tcW w:w="2835" w:type="dxa"/>
-          </w:tcPr>
-          <w:p>
-            <w:pPr>
-              <w:pStyle w:val="Normalbutlarger"/>
-              <w:spacing w:line="276" w:lineRule="auto"/>
-              <w:rPr>
-                <w:b/>
-                <w:bCs/>
-                <w:highlight w:val="darkGreen"/>
-              </w:rPr>
-            </w:pPr>
-            <w:r>
-              <w:rPr>
-                <w:b/>
-                <w:bCs/>
-                <w:highlight w:val="darkGreen"/>
-              </w:rPr>
-              <w:t xml:space="preserve">Optimal value </w:t>
-            </w:r>
-          </w:p>
-        </w:tc>
-        <w:tc>
-          <w:tcPr>
-            <w:tcW w:w="6520" w:type="dxa"/>
-          </w:tcPr>
-          <w:p>
-            <w:pPr>
-              <w:pStyle w:val="Normalbutlarger"/>
-              <w:spacing w:after="120" w:line="276" w:lineRule="auto"/>
-              <w:jc w:val="both"/>
-              <w:rPr>
-                <w:i/>
-                <w:iCs/>
-              </w:rPr>
-            </w:pPr>
-            <w:r>
-              <w:t xml:space="preserve">The </w:t>
-            </w:r>
-            <w:r>
-              <w:t>Optimal value</w:t>
-            </w:r>
-            <w:r>
-              <w:t xml:space="preserve"> column is reserved for values that are assumed to be the ideal output values for given input values. Correctly assuming the optimal value is </w:t>
-            </w:r>
-            <w:r>
-              <w:t>the</w:t>
-            </w:r>
-            <w:r>
-              <w:t xml:space="preserve"> key to </w:t>
-            </w:r>
-            <w:r>
-              <w:t xml:space="preserve">getting the </w:t>
-            </w:r>
-            <w:r>
-              <w:t>most accurate final values from</w:t>
-            </w:r>
-            <w:r>
-              <w:t xml:space="preserve"> </w:t>
-            </w:r>
-            <w:r>
-              <w:rPr>
-                <w:i/>
-                <w:iCs/>
-              </w:rPr>
-              <w:t>ICE</w:t>
-            </w:r>
-            <w:r>
-              <w:t>.</w:t>
-            </w:r>
-            <w:r>
-              <w:t xml:space="preserve"> The values in this column are crucial to the proper operation of the software.</w:t>
-            </w:r>
-          </w:p>
-          <w:p>
-            <w:pPr>
-              <w:pStyle w:val="Normalbutlarger"/>
-              <w:spacing w:after="120" w:line="276" w:lineRule="auto"/>
-              <w:jc w:val="both"/>
-            </w:pPr>
-          </w:p>
-        </w:tc>
-      </w:tr>
-      <w:tr>
-        <w:trPr>
-          <w:trHeight w:val="567"/>
-        </w:trPr>
-        <w:tc>
-          <w:tcPr>
-            <w:tcW w:w="2835" w:type="dxa"/>
-          </w:tcPr>
-          <w:p>
-            <w:pPr>
-              <w:pStyle w:val="Normalbutlarger"/>
-              <w:spacing w:line="276" w:lineRule="auto"/>
-              <w:rPr>
-                <w:b/>
-                <w:bCs/>
-                <w:highlight w:val="darkGreen"/>
-              </w:rPr>
-            </w:pPr>
-            <w:r>
-              <w:rPr>
-                <w:b/>
-                <w:bCs/>
-                <w:highlight w:val="green"/>
-              </w:rPr>
-              <w:t>Input values</w:t>
-            </w:r>
-            <w:r>
-              <w:rPr>
-                <w:b/>
-                <w:bCs/>
-                <w:highlight w:val="green"/>
-              </w:rPr>
-              <w:t xml:space="preserve"> </w:t>
-            </w:r>
-          </w:p>
-        </w:tc>
-        <w:tc>
-          <w:tcPr>
-            <w:tcW w:w="6520" w:type="dxa"/>
-          </w:tcPr>
-          <w:p>
-            <w:pPr>
-              <w:pStyle w:val="Normalbutlarger"/>
-              <w:spacing w:line="276" w:lineRule="auto"/>
-              <w:jc w:val="both"/>
-            </w:pPr>
-            <w:r>
-              <w:t xml:space="preserve">In the </w:t>
-            </w:r>
-            <w:r>
-              <w:rPr>
-                <w:i/>
-                <w:iCs/>
-              </w:rPr>
-              <w:t>S</w:t>
-            </w:r>
-            <w:r>
-              <w:rPr>
-                <w:i/>
-                <w:iCs/>
-              </w:rPr>
-              <w:t>EF</w:t>
-            </w:r>
-            <w:r>
-              <w:t xml:space="preserve"> there are five columns reserved for input values. </w:t>
-            </w:r>
-            <w:r>
-              <w:t xml:space="preserve">They are not required to be filled in all, but </w:t>
-            </w:r>
-            <w:r>
-              <w:t>empty columns</w:t>
-            </w:r>
-            <w:r>
-              <w:t xml:space="preserve"> must be filled with zeros for the program to work properly.</w:t>
-            </w:r>
-            <w:r>
-              <w:t xml:space="preserve"> The n</w:t>
-            </w:r>
-            <w:r>
-              <w:t>ames of columns</w:t>
-            </w:r>
-            <w:r>
-              <w:t xml:space="preserve"> containing input values</w:t>
-            </w:r>
-            <w:r>
-              <w:t xml:space="preserve"> are </w:t>
-            </w:r>
-            <w:r>
-              <w:t xml:space="preserve">called by the software to request the user to enter </w:t>
-            </w:r>
-            <w:r>
-              <w:t>those</w:t>
-            </w:r>
-            <w:r>
-              <w:t xml:space="preserve"> values.</w:t>
-            </w:r>
-          </w:p>
-          <w:p>
-            <w:pPr>
-              <w:pStyle w:val="Normalbutlarger"/>
-              <w:spacing w:line="276" w:lineRule="auto"/>
-            </w:pPr>
-          </w:p>
-        </w:tc>
-      </w:tr>
-      <w:tr>
-        <w:trPr>
-          <w:trHeight w:val="567"/>
-        </w:trPr>
-        <w:tc>
-          <w:tcPr>
-            <w:tcW w:w="2835" w:type="dxa"/>
-          </w:tcPr>
-          <w:p>
-            <w:pPr>
-              <w:pStyle w:val="Normalbutlarger"/>
-              <w:spacing w:line="276" w:lineRule="auto"/>
-              <w:rPr>
-                <w:b/>
-                <w:bCs/>
-              </w:rPr>
-            </w:pPr>
-            <w:r>
-              <w:rPr>
-                <w:b/>
-                <w:bCs/>
-                <w:highlight w:val="cyan"/>
-              </w:rPr>
-              <w:t>Comments</w:t>
-            </w:r>
-            <w:r>
-              <w:rPr>
-                <w:b/>
-                <w:bCs/>
-              </w:rPr>
-              <w:t xml:space="preserve"> </w:t>
-            </w:r>
-          </w:p>
-        </w:tc>
-        <w:tc>
-          <w:tcPr>
-            <w:tcW w:w="6520" w:type="dxa"/>
-          </w:tcPr>
-          <w:p>
-            <w:pPr>
-              <w:pStyle w:val="Normalbutlarger"/>
-              <w:spacing w:after="120" w:line="276" w:lineRule="auto"/>
-              <w:jc w:val="both"/>
-            </w:pPr>
-            <w:r>
-              <w:t xml:space="preserve">This column will never be interpreted by </w:t>
-            </w:r>
-            <w:r>
-              <w:rPr>
-                <w:i/>
-                <w:iCs/>
-              </w:rPr>
-              <w:t>ICE</w:t>
-            </w:r>
-            <w:r>
-              <w:t xml:space="preserve"> software. I</w:t>
-            </w:r>
-            <w:r>
-              <w:t>ts purpose is to contain explanation of any unexpected occurrence in data.</w:t>
-            </w:r>
-          </w:p>
-          <w:p>
-            <w:pPr>
-              <w:pStyle w:val="Normalbutlarger"/>
-              <w:spacing w:after="120" w:line="276" w:lineRule="auto"/>
-              <w:jc w:val="both"/>
-            </w:pPr>
-          </w:p>
-        </w:tc>
-      </w:tr>
     </w:tbl>
     <w:p>
       <w:pPr>
@@ -3237,7 +2703,7 @@
     </w:p>
     <w:p>
       <w:pPr>
-        <w:pStyle w:val="Heading1"/>
+        <w:pStyle w:val="Nagwek1"/>
         <w:spacing w:line="276" w:lineRule="auto"/>
         <w:rPr>
           <w:lang w:val="en-US"/>
@@ -3246,7 +2712,7 @@
     </w:p>
     <w:p>
       <w:pPr>
-        <w:pStyle w:val="Heading1"/>
+        <w:pStyle w:val="Nagwek1"/>
         <w:spacing w:line="276" w:lineRule="auto"/>
         <w:rPr>
           <w:i/>
@@ -3283,19 +2749,7 @@
         <w:jc w:val="both"/>
       </w:pPr>
       <w:r>
-        <w:t>Once you have configured your file, you can compare it with the sample file shown below</w:t>
-      </w:r>
-      <w:r>
-        <w:t>.</w:t>
-      </w:r>
-      <w:r>
-        <w:t xml:space="preserve"> If everything looks </w:t>
-      </w:r>
-      <w:r>
-        <w:t>similar</w:t>
-      </w:r>
-      <w:r>
-        <w:t xml:space="preserve">, you can run </w:t>
+        <w:t xml:space="preserve">After configuring your file, you can compare it with the provided sample file displayed below. If they have a similar format, you can proceed to run the </w:t>
       </w:r>
       <w:r>
         <w:rPr>
@@ -3305,7 +2759,7 @@
         <w:t>ICE</w:t>
       </w:r>
       <w:r>
-        <w:t xml:space="preserve"> software and apply your file. For additional information please reach out to the </w:t>
+        <w:t xml:space="preserve"> software and apply your file. For further guidance, please refer to the </w:t>
       </w:r>
       <w:r>
         <w:rPr>
@@ -3323,16 +2777,17 @@
         <w:pStyle w:val="Normalbutlarger"/>
         <w:spacing w:before="360" w:line="276" w:lineRule="auto"/>
         <w:ind w:left="567" w:right="567"/>
+        <w:jc w:val="center"/>
       </w:pPr>
       <w:r>
         <w:rPr>
           <w:noProof/>
         </w:rPr>
         <w:drawing>
-          <wp:inline distT="0" distB="0" distL="0" distR="0" wp14:anchorId="52862699" wp14:editId="184191AA">
-            <wp:extent cx="5720080" cy="5720080"/>
+          <wp:inline distT="0" distB="0" distL="0" distR="0" wp14:anchorId="2EBCFF53" wp14:editId="2807BEC3">
+            <wp:extent cx="5124450" cy="5715000"/>
             <wp:effectExtent l="0" t="0" r="0" b="0"/>
-            <wp:docPr id="2" name="Picture 2"/>
+            <wp:docPr id="1630952144" name="Obraz 2"/>
             <wp:cNvGraphicFramePr>
               <a:graphicFrameLocks xmlns:a="http://schemas.openxmlformats.org/drawingml/2006/main" noChangeAspect="1"/>
             </wp:cNvGraphicFramePr>
@@ -3346,7 +2801,7 @@
                     </pic:cNvPicPr>
                   </pic:nvPicPr>
                   <pic:blipFill>
-                    <a:blip r:embed="rId13">
+                    <a:blip r:embed="rId12">
                       <a:extLst>
                         <a:ext uri="{28A0092B-C50C-407E-A947-70E740481C1C}">
                           <a14:useLocalDpi xmlns:a14="http://schemas.microsoft.com/office/drawing/2010/main" val="0"/>
@@ -3361,7 +2816,7 @@
                   <pic:spPr bwMode="auto">
                     <a:xfrm>
                       <a:off x="0" y="0"/>
-                      <a:ext cx="5720080" cy="5720080"/>
+                      <a:ext cx="5124450" cy="5715000"/>
                     </a:xfrm>
                     <a:prstGeom prst="rect">
                       <a:avLst/>
@@ -3408,7 +2863,7 @@
 </file>
 
 <file path=word/endnotes.xml><?xml version="1.0" encoding="utf-8"?>
-<w:endnotes xmlns:wpc="http://schemas.microsoft.com/office/word/2010/wordprocessingCanvas" xmlns:cx="http://schemas.microsoft.com/office/drawing/2014/chartex" xmlns:cx1="http://schemas.microsoft.com/office/drawing/2015/9/8/chartex" xmlns:cx2="http://schemas.microsoft.com/office/drawing/2015/10/21/chartex" xmlns:cx3="http://schemas.microsoft.com/office/drawing/2016/5/9/chartex" xmlns:cx4="http://schemas.microsoft.com/office/drawing/2016/5/10/chartex" xmlns:cx5="http://schemas.microsoft.com/office/drawing/2016/5/11/chartex" xmlns:cx6="http://schemas.microsoft.com/office/drawing/2016/5/12/chartex" xmlns:cx7="http://schemas.microsoft.com/office/drawing/2016/5/13/chartex" xmlns:cx8="http://schemas.microsoft.com/office/drawing/2016/5/14/chartex" xmlns:mc="http://schemas.openxmlformats.org/markup-compatibility/2006" xmlns:aink="http://schemas.microsoft.com/office/drawing/2016/ink" xmlns:am3d="http://schemas.microsoft.com/office/drawing/2017/model3d" xmlns:o="urn:schemas-microsoft-com:office:office" xmlns:oel="http://schemas.microsoft.com/office/2019/extlst" xmlns:r="http://schemas.openxmlformats.org/officeDocument/2006/relationships" xmlns:m="http://schemas.openxmlformats.org/officeDocument/2006/math" xmlns:v="urn:schemas-microsoft-com:vml" xmlns:wp14="http://schemas.microsoft.com/office/word/2010/wordprocessingDrawing" xmlns:wp="http://schemas.openxmlformats.org/drawingml/2006/wordprocessingDrawing" xmlns:w10="urn:schemas-microsoft-com:office:word" xmlns:w="http://schemas.openxmlformats.org/wordprocessingml/2006/main" xmlns:w14="http://schemas.microsoft.com/office/word/2010/wordml" xmlns:w15="http://schemas.microsoft.com/office/word/2012/wordml" xmlns:w16cex="http://schemas.microsoft.com/office/word/2018/wordml/cex" xmlns:w16cid="http://schemas.microsoft.com/office/word/2016/wordml/cid" xmlns:w16="http://schemas.microsoft.com/office/word/2018/wordml" xmlns:w16sdtdh="http://schemas.microsoft.com/office/word/2020/wordml/sdtdatahash" xmlns:w16se="http://schemas.microsoft.com/office/word/2015/wordml/symex" xmlns:wpg="http://schemas.microsoft.com/office/word/2010/wordprocessingGroup" xmlns:wpi="http://schemas.microsoft.com/office/word/2010/wordprocessingInk" xmlns:wne="http://schemas.microsoft.com/office/word/2006/wordml" xmlns:wps="http://schemas.microsoft.com/office/word/2010/wordprocessingShape" mc:Ignorable="w14 w15 w16se w16cid w16 w16cex w16sdtdh wp14">
+<w:endnotes xmlns:wpc="http://schemas.microsoft.com/office/word/2010/wordprocessingCanvas" xmlns:cx="http://schemas.microsoft.com/office/drawing/2014/chartex" xmlns:cx1="http://schemas.microsoft.com/office/drawing/2015/9/8/chartex" xmlns:cx2="http://schemas.microsoft.com/office/drawing/2015/10/21/chartex" xmlns:cx3="http://schemas.microsoft.com/office/drawing/2016/5/9/chartex" xmlns:cx4="http://schemas.microsoft.com/office/drawing/2016/5/10/chartex" xmlns:cx5="http://schemas.microsoft.com/office/drawing/2016/5/11/chartex" xmlns:cx6="http://schemas.microsoft.com/office/drawing/2016/5/12/chartex" xmlns:cx7="http://schemas.microsoft.com/office/drawing/2016/5/13/chartex" xmlns:cx8="http://schemas.microsoft.com/office/drawing/2016/5/14/chartex" xmlns:mc="http://schemas.openxmlformats.org/markup-compatibility/2006" xmlns:aink="http://schemas.microsoft.com/office/drawing/2016/ink" xmlns:am3d="http://schemas.microsoft.com/office/drawing/2017/model3d" xmlns:o="urn:schemas-microsoft-com:office:office" xmlns:oel="http://schemas.microsoft.com/office/2019/extlst" xmlns:r="http://schemas.openxmlformats.org/officeDocument/2006/relationships" xmlns:m="http://schemas.openxmlformats.org/officeDocument/2006/math" xmlns:v="urn:schemas-microsoft-com:vml" xmlns:wp14="http://schemas.microsoft.com/office/word/2010/wordprocessingDrawing" xmlns:wp="http://schemas.openxmlformats.org/drawingml/2006/wordprocessingDrawing" xmlns:w10="urn:schemas-microsoft-com:office:word" xmlns:w="http://schemas.openxmlformats.org/wordprocessingml/2006/main" xmlns:w14="http://schemas.microsoft.com/office/word/2010/wordml" xmlns:w15="http://schemas.microsoft.com/office/word/2012/wordml" xmlns:w16cex="http://schemas.microsoft.com/office/word/2018/wordml/cex" xmlns:w16cid="http://schemas.microsoft.com/office/word/2016/wordml/cid" xmlns:w16="http://schemas.microsoft.com/office/word/2018/wordml" xmlns:w16du="http://schemas.microsoft.com/office/word/2023/wordml/word16du" xmlns:w16sdtdh="http://schemas.microsoft.com/office/word/2020/wordml/sdtdatahash" xmlns:w16se="http://schemas.microsoft.com/office/word/2015/wordml/symex" xmlns:wpg="http://schemas.microsoft.com/office/word/2010/wordprocessingGroup" xmlns:wpi="http://schemas.microsoft.com/office/word/2010/wordprocessingInk" xmlns:wne="http://schemas.microsoft.com/office/word/2006/wordml" xmlns:wps="http://schemas.microsoft.com/office/word/2010/wordprocessingShape" mc:Ignorable="w14 w15 w16se w16cid w16 w16cex w16sdtdh wp14">
   <w:endnote w:type="separator" w:id="-1">
     <w:p>
       <w:pPr>
@@ -3433,7 +2888,7 @@
 </file>
 
 <file path=word/footer1.xml><?xml version="1.0" encoding="utf-8"?>
-<w:ftr xmlns:wpc="http://schemas.microsoft.com/office/word/2010/wordprocessingCanvas" xmlns:cx="http://schemas.microsoft.com/office/drawing/2014/chartex" xmlns:cx1="http://schemas.microsoft.com/office/drawing/2015/9/8/chartex" xmlns:cx2="http://schemas.microsoft.com/office/drawing/2015/10/21/chartex" xmlns:cx3="http://schemas.microsoft.com/office/drawing/2016/5/9/chartex" xmlns:cx4="http://schemas.microsoft.com/office/drawing/2016/5/10/chartex" xmlns:cx5="http://schemas.microsoft.com/office/drawing/2016/5/11/chartex" xmlns:cx6="http://schemas.microsoft.com/office/drawing/2016/5/12/chartex" xmlns:cx7="http://schemas.microsoft.com/office/drawing/2016/5/13/chartex" xmlns:cx8="http://schemas.microsoft.com/office/drawing/2016/5/14/chartex" xmlns:mc="http://schemas.openxmlformats.org/markup-compatibility/2006" xmlns:aink="http://schemas.microsoft.com/office/drawing/2016/ink" xmlns:am3d="http://schemas.microsoft.com/office/drawing/2017/model3d" xmlns:o="urn:schemas-microsoft-com:office:office" xmlns:oel="http://schemas.microsoft.com/office/2019/extlst" xmlns:r="http://schemas.openxmlformats.org/officeDocument/2006/relationships" xmlns:m="http://schemas.openxmlformats.org/officeDocument/2006/math" xmlns:v="urn:schemas-microsoft-com:vml" xmlns:wp14="http://schemas.microsoft.com/office/word/2010/wordprocessingDrawing" xmlns:wp="http://schemas.openxmlformats.org/drawingml/2006/wordprocessingDrawing" xmlns:w10="urn:schemas-microsoft-com:office:word" xmlns:w="http://schemas.openxmlformats.org/wordprocessingml/2006/main" xmlns:w14="http://schemas.microsoft.com/office/word/2010/wordml" xmlns:w15="http://schemas.microsoft.com/office/word/2012/wordml" xmlns:w16cex="http://schemas.microsoft.com/office/word/2018/wordml/cex" xmlns:w16cid="http://schemas.microsoft.com/office/word/2016/wordml/cid" xmlns:w16="http://schemas.microsoft.com/office/word/2018/wordml" xmlns:w16sdtdh="http://schemas.microsoft.com/office/word/2020/wordml/sdtdatahash" xmlns:w16se="http://schemas.microsoft.com/office/word/2015/wordml/symex" xmlns:wpg="http://schemas.microsoft.com/office/word/2010/wordprocessingGroup" xmlns:wpi="http://schemas.microsoft.com/office/word/2010/wordprocessingInk" xmlns:wne="http://schemas.microsoft.com/office/word/2006/wordml" xmlns:wps="http://schemas.microsoft.com/office/word/2010/wordprocessingShape" mc:Ignorable="w14 w15 w16se w16cid w16 w16cex w16sdtdh wp14">
+<w:ftr xmlns:wpc="http://schemas.microsoft.com/office/word/2010/wordprocessingCanvas" xmlns:cx="http://schemas.microsoft.com/office/drawing/2014/chartex" xmlns:cx1="http://schemas.microsoft.com/office/drawing/2015/9/8/chartex" xmlns:cx2="http://schemas.microsoft.com/office/drawing/2015/10/21/chartex" xmlns:cx3="http://schemas.microsoft.com/office/drawing/2016/5/9/chartex" xmlns:cx4="http://schemas.microsoft.com/office/drawing/2016/5/10/chartex" xmlns:cx5="http://schemas.microsoft.com/office/drawing/2016/5/11/chartex" xmlns:cx6="http://schemas.microsoft.com/office/drawing/2016/5/12/chartex" xmlns:cx7="http://schemas.microsoft.com/office/drawing/2016/5/13/chartex" xmlns:cx8="http://schemas.microsoft.com/office/drawing/2016/5/14/chartex" xmlns:mc="http://schemas.openxmlformats.org/markup-compatibility/2006" xmlns:aink="http://schemas.microsoft.com/office/drawing/2016/ink" xmlns:am3d="http://schemas.microsoft.com/office/drawing/2017/model3d" xmlns:o="urn:schemas-microsoft-com:office:office" xmlns:oel="http://schemas.microsoft.com/office/2019/extlst" xmlns:r="http://schemas.openxmlformats.org/officeDocument/2006/relationships" xmlns:m="http://schemas.openxmlformats.org/officeDocument/2006/math" xmlns:v="urn:schemas-microsoft-com:vml" xmlns:wp14="http://schemas.microsoft.com/office/word/2010/wordprocessingDrawing" xmlns:wp="http://schemas.openxmlformats.org/drawingml/2006/wordprocessingDrawing" xmlns:w10="urn:schemas-microsoft-com:office:word" xmlns:w="http://schemas.openxmlformats.org/wordprocessingml/2006/main" xmlns:w14="http://schemas.microsoft.com/office/word/2010/wordml" xmlns:w15="http://schemas.microsoft.com/office/word/2012/wordml" xmlns:w16cex="http://schemas.microsoft.com/office/word/2018/wordml/cex" xmlns:w16cid="http://schemas.microsoft.com/office/word/2016/wordml/cid" xmlns:w16="http://schemas.microsoft.com/office/word/2018/wordml" xmlns:w16du="http://schemas.microsoft.com/office/word/2023/wordml/word16du" xmlns:w16sdtdh="http://schemas.microsoft.com/office/word/2020/wordml/sdtdatahash" xmlns:w16se="http://schemas.microsoft.com/office/word/2015/wordml/symex" xmlns:wpg="http://schemas.microsoft.com/office/word/2010/wordprocessingGroup" xmlns:wpi="http://schemas.microsoft.com/office/word/2010/wordprocessingInk" xmlns:wne="http://schemas.microsoft.com/office/word/2006/wordml" xmlns:wps="http://schemas.microsoft.com/office/word/2010/wordprocessingShape" mc:Ignorable="w14 w15 w16se w16cid w16 w16cex w16sdtdh wp14">
   <w:tbl>
     <w:tblPr>
       <w:tblW w:w="5000" w:type="pct"/>
@@ -3464,7 +2919,7 @@
         </w:tcPr>
         <w:p>
           <w:pPr>
-            <w:pStyle w:val="Header"/>
+            <w:pStyle w:val="Nagwek"/>
             <w:jc w:val="right"/>
             <w:rPr>
               <w:rFonts w:ascii="Franklin Gothic Heavy" w:hAnsi="Franklin Gothic Heavy"/>
@@ -3485,7 +2940,7 @@
         </w:tcPr>
         <w:p>
           <w:pPr>
-            <w:pStyle w:val="Header"/>
+            <w:pStyle w:val="Nagwek"/>
             <w:tabs>
               <w:tab w:val="left" w:pos="337"/>
             </w:tabs>
@@ -3523,7 +2978,7 @@
         </w:tcPr>
         <w:p>
           <w:pPr>
-            <w:pStyle w:val="Footer"/>
+            <w:pStyle w:val="Stopka"/>
             <w:rPr>
               <w:rFonts w:ascii="Franklin Gothic Heavy" w:hAnsi="Franklin Gothic Heavy"/>
               <w:caps/>
@@ -3552,7 +3007,7 @@
         </w:tcPr>
         <w:p>
           <w:pPr>
-            <w:pStyle w:val="Footer"/>
+            <w:pStyle w:val="Stopka"/>
             <w:jc w:val="right"/>
             <w:rPr>
               <w:rFonts w:ascii="Franklin Gothic Heavy" w:hAnsi="Franklin Gothic Heavy"/>
@@ -3620,7 +3075,7 @@
   </w:tbl>
   <w:p>
     <w:pPr>
-      <w:pStyle w:val="Footer"/>
+      <w:pStyle w:val="Stopka"/>
       <w:rPr>
         <w:rFonts w:ascii="Franklin Gothic Heavy" w:hAnsi="Franklin Gothic Heavy"/>
       </w:rPr>
@@ -3630,7 +3085,7 @@
 </file>
 
 <file path=word/footnotes.xml><?xml version="1.0" encoding="utf-8"?>
-<w:footnotes xmlns:wpc="http://schemas.microsoft.com/office/word/2010/wordprocessingCanvas" xmlns:cx="http://schemas.microsoft.com/office/drawing/2014/chartex" xmlns:cx1="http://schemas.microsoft.com/office/drawing/2015/9/8/chartex" xmlns:cx2="http://schemas.microsoft.com/office/drawing/2015/10/21/chartex" xmlns:cx3="http://schemas.microsoft.com/office/drawing/2016/5/9/chartex" xmlns:cx4="http://schemas.microsoft.com/office/drawing/2016/5/10/chartex" xmlns:cx5="http://schemas.microsoft.com/office/drawing/2016/5/11/chartex" xmlns:cx6="http://schemas.microsoft.com/office/drawing/2016/5/12/chartex" xmlns:cx7="http://schemas.microsoft.com/office/drawing/2016/5/13/chartex" xmlns:cx8="http://schemas.microsoft.com/office/drawing/2016/5/14/chartex" xmlns:mc="http://schemas.openxmlformats.org/markup-compatibility/2006" xmlns:aink="http://schemas.microsoft.com/office/drawing/2016/ink" xmlns:am3d="http://schemas.microsoft.com/office/drawing/2017/model3d" xmlns:o="urn:schemas-microsoft-com:office:office" xmlns:oel="http://schemas.microsoft.com/office/2019/extlst" xmlns:r="http://schemas.openxmlformats.org/officeDocument/2006/relationships" xmlns:m="http://schemas.openxmlformats.org/officeDocument/2006/math" xmlns:v="urn:schemas-microsoft-com:vml" xmlns:wp14="http://schemas.microsoft.com/office/word/2010/wordprocessingDrawing" xmlns:wp="http://schemas.openxmlformats.org/drawingml/2006/wordprocessingDrawing" xmlns:w10="urn:schemas-microsoft-com:office:word" xmlns:w="http://schemas.openxmlformats.org/wordprocessingml/2006/main" xmlns:w14="http://schemas.microsoft.com/office/word/2010/wordml" xmlns:w15="http://schemas.microsoft.com/office/word/2012/wordml" xmlns:w16cex="http://schemas.microsoft.com/office/word/2018/wordml/cex" xmlns:w16cid="http://schemas.microsoft.com/office/word/2016/wordml/cid" xmlns:w16="http://schemas.microsoft.com/office/word/2018/wordml" xmlns:w16sdtdh="http://schemas.microsoft.com/office/word/2020/wordml/sdtdatahash" xmlns:w16se="http://schemas.microsoft.com/office/word/2015/wordml/symex" xmlns:wpg="http://schemas.microsoft.com/office/word/2010/wordprocessingGroup" xmlns:wpi="http://schemas.microsoft.com/office/word/2010/wordprocessingInk" xmlns:wne="http://schemas.microsoft.com/office/word/2006/wordml" xmlns:wps="http://schemas.microsoft.com/office/word/2010/wordprocessingShape" mc:Ignorable="w14 w15 w16se w16cid w16 w16cex w16sdtdh wp14">
+<w:footnotes xmlns:wpc="http://schemas.microsoft.com/office/word/2010/wordprocessingCanvas" xmlns:cx="http://schemas.microsoft.com/office/drawing/2014/chartex" xmlns:cx1="http://schemas.microsoft.com/office/drawing/2015/9/8/chartex" xmlns:cx2="http://schemas.microsoft.com/office/drawing/2015/10/21/chartex" xmlns:cx3="http://schemas.microsoft.com/office/drawing/2016/5/9/chartex" xmlns:cx4="http://schemas.microsoft.com/office/drawing/2016/5/10/chartex" xmlns:cx5="http://schemas.microsoft.com/office/drawing/2016/5/11/chartex" xmlns:cx6="http://schemas.microsoft.com/office/drawing/2016/5/12/chartex" xmlns:cx7="http://schemas.microsoft.com/office/drawing/2016/5/13/chartex" xmlns:cx8="http://schemas.microsoft.com/office/drawing/2016/5/14/chartex" xmlns:mc="http://schemas.openxmlformats.org/markup-compatibility/2006" xmlns:aink="http://schemas.microsoft.com/office/drawing/2016/ink" xmlns:am3d="http://schemas.microsoft.com/office/drawing/2017/model3d" xmlns:o="urn:schemas-microsoft-com:office:office" xmlns:oel="http://schemas.microsoft.com/office/2019/extlst" xmlns:r="http://schemas.openxmlformats.org/officeDocument/2006/relationships" xmlns:m="http://schemas.openxmlformats.org/officeDocument/2006/math" xmlns:v="urn:schemas-microsoft-com:vml" xmlns:wp14="http://schemas.microsoft.com/office/word/2010/wordprocessingDrawing" xmlns:wp="http://schemas.openxmlformats.org/drawingml/2006/wordprocessingDrawing" xmlns:w10="urn:schemas-microsoft-com:office:word" xmlns:w="http://schemas.openxmlformats.org/wordprocessingml/2006/main" xmlns:w14="http://schemas.microsoft.com/office/word/2010/wordml" xmlns:w15="http://schemas.microsoft.com/office/word/2012/wordml" xmlns:w16cex="http://schemas.microsoft.com/office/word/2018/wordml/cex" xmlns:w16cid="http://schemas.microsoft.com/office/word/2016/wordml/cid" xmlns:w16="http://schemas.microsoft.com/office/word/2018/wordml" xmlns:w16du="http://schemas.microsoft.com/office/word/2023/wordml/word16du" xmlns:w16sdtdh="http://schemas.microsoft.com/office/word/2020/wordml/sdtdatahash" xmlns:w16se="http://schemas.microsoft.com/office/word/2015/wordml/symex" xmlns:wpg="http://schemas.microsoft.com/office/word/2010/wordprocessingGroup" xmlns:wpi="http://schemas.microsoft.com/office/word/2010/wordprocessingInk" xmlns:wne="http://schemas.microsoft.com/office/word/2006/wordml" xmlns:wps="http://schemas.microsoft.com/office/word/2010/wordprocessingShape" mc:Ignorable="w14 w15 w16se w16cid w16 w16cex w16sdtdh wp14">
   <w:footnote w:type="separator" w:id="-1">
     <w:p>
       <w:pPr>
@@ -3655,7 +3110,7 @@
 </file>
 
 <file path=word/header1.xml><?xml version="1.0" encoding="utf-8"?>
-<w:hdr xmlns:wpc="http://schemas.microsoft.com/office/word/2010/wordprocessingCanvas" xmlns:cx="http://schemas.microsoft.com/office/drawing/2014/chartex" xmlns:cx1="http://schemas.microsoft.com/office/drawing/2015/9/8/chartex" xmlns:cx2="http://schemas.microsoft.com/office/drawing/2015/10/21/chartex" xmlns:cx3="http://schemas.microsoft.com/office/drawing/2016/5/9/chartex" xmlns:cx4="http://schemas.microsoft.com/office/drawing/2016/5/10/chartex" xmlns:cx5="http://schemas.microsoft.com/office/drawing/2016/5/11/chartex" xmlns:cx6="http://schemas.microsoft.com/office/drawing/2016/5/12/chartex" xmlns:cx7="http://schemas.microsoft.com/office/drawing/2016/5/13/chartex" xmlns:cx8="http://schemas.microsoft.com/office/drawing/2016/5/14/chartex" xmlns:mc="http://schemas.openxmlformats.org/markup-compatibility/2006" xmlns:aink="http://schemas.microsoft.com/office/drawing/2016/ink" xmlns:am3d="http://schemas.microsoft.com/office/drawing/2017/model3d" xmlns:o="urn:schemas-microsoft-com:office:office" xmlns:oel="http://schemas.microsoft.com/office/2019/extlst" xmlns:r="http://schemas.openxmlformats.org/officeDocument/2006/relationships" xmlns:m="http://schemas.openxmlformats.org/officeDocument/2006/math" xmlns:v="urn:schemas-microsoft-com:vml" xmlns:wp14="http://schemas.microsoft.com/office/word/2010/wordprocessingDrawing" xmlns:wp="http://schemas.openxmlformats.org/drawingml/2006/wordprocessingDrawing" xmlns:w10="urn:schemas-microsoft-com:office:word" xmlns:w="http://schemas.openxmlformats.org/wordprocessingml/2006/main" xmlns:w14="http://schemas.microsoft.com/office/word/2010/wordml" xmlns:w15="http://schemas.microsoft.com/office/word/2012/wordml" xmlns:w16cex="http://schemas.microsoft.com/office/word/2018/wordml/cex" xmlns:w16cid="http://schemas.microsoft.com/office/word/2016/wordml/cid" xmlns:w16="http://schemas.microsoft.com/office/word/2018/wordml" xmlns:w16sdtdh="http://schemas.microsoft.com/office/word/2020/wordml/sdtdatahash" xmlns:w16se="http://schemas.microsoft.com/office/word/2015/wordml/symex" xmlns:wpg="http://schemas.microsoft.com/office/word/2010/wordprocessingGroup" xmlns:wpi="http://schemas.microsoft.com/office/word/2010/wordprocessingInk" xmlns:wne="http://schemas.microsoft.com/office/word/2006/wordml" xmlns:wps="http://schemas.microsoft.com/office/word/2010/wordprocessingShape" mc:Ignorable="w14 w15 w16se w16cid w16 w16cex w16sdtdh wp14">
+<w:hdr xmlns:wpc="http://schemas.microsoft.com/office/word/2010/wordprocessingCanvas" xmlns:cx="http://schemas.microsoft.com/office/drawing/2014/chartex" xmlns:cx1="http://schemas.microsoft.com/office/drawing/2015/9/8/chartex" xmlns:cx2="http://schemas.microsoft.com/office/drawing/2015/10/21/chartex" xmlns:cx3="http://schemas.microsoft.com/office/drawing/2016/5/9/chartex" xmlns:cx4="http://schemas.microsoft.com/office/drawing/2016/5/10/chartex" xmlns:cx5="http://schemas.microsoft.com/office/drawing/2016/5/11/chartex" xmlns:cx6="http://schemas.microsoft.com/office/drawing/2016/5/12/chartex" xmlns:cx7="http://schemas.microsoft.com/office/drawing/2016/5/13/chartex" xmlns:cx8="http://schemas.microsoft.com/office/drawing/2016/5/14/chartex" xmlns:mc="http://schemas.openxmlformats.org/markup-compatibility/2006" xmlns:aink="http://schemas.microsoft.com/office/drawing/2016/ink" xmlns:am3d="http://schemas.microsoft.com/office/drawing/2017/model3d" xmlns:o="urn:schemas-microsoft-com:office:office" xmlns:oel="http://schemas.microsoft.com/office/2019/extlst" xmlns:r="http://schemas.openxmlformats.org/officeDocument/2006/relationships" xmlns:m="http://schemas.openxmlformats.org/officeDocument/2006/math" xmlns:v="urn:schemas-microsoft-com:vml" xmlns:wp14="http://schemas.microsoft.com/office/word/2010/wordprocessingDrawing" xmlns:wp="http://schemas.openxmlformats.org/drawingml/2006/wordprocessingDrawing" xmlns:w10="urn:schemas-microsoft-com:office:word" xmlns:w="http://schemas.openxmlformats.org/wordprocessingml/2006/main" xmlns:w14="http://schemas.microsoft.com/office/word/2010/wordml" xmlns:w15="http://schemas.microsoft.com/office/word/2012/wordml" xmlns:w16cex="http://schemas.microsoft.com/office/word/2018/wordml/cex" xmlns:w16cid="http://schemas.microsoft.com/office/word/2016/wordml/cid" xmlns:w16="http://schemas.microsoft.com/office/word/2018/wordml" xmlns:w16du="http://schemas.microsoft.com/office/word/2023/wordml/word16du" xmlns:w16sdtdh="http://schemas.microsoft.com/office/word/2020/wordml/sdtdatahash" xmlns:w16se="http://schemas.microsoft.com/office/word/2015/wordml/symex" xmlns:wpg="http://schemas.microsoft.com/office/word/2010/wordprocessingGroup" xmlns:wpi="http://schemas.microsoft.com/office/word/2010/wordprocessingInk" xmlns:wne="http://schemas.microsoft.com/office/word/2006/wordml" xmlns:wps="http://schemas.microsoft.com/office/word/2010/wordprocessingShape" mc:Ignorable="w14 w15 w16se w16cid w16 w16cex w16sdtdh wp14">
   <w:tbl>
     <w:tblPr>
       <w:tblW w:w="5000" w:type="pct"/>
@@ -3687,7 +3142,7 @@
         </w:tcPr>
         <w:p>
           <w:pPr>
-            <w:pStyle w:val="Header"/>
+            <w:pStyle w:val="Nagwek"/>
             <w:rPr>
               <w:rFonts w:ascii="Franklin Gothic Heavy" w:hAnsi="Franklin Gothic Heavy"/>
               <w:caps/>
@@ -3705,7 +3160,7 @@
         </w:p>
         <w:p>
           <w:pPr>
-            <w:pStyle w:val="Header"/>
+            <w:pStyle w:val="Nagwek"/>
             <w:rPr>
               <w:rFonts w:ascii="Franklin Gothic Medium" w:hAnsi="Franklin Gothic Medium"/>
               <w:i/>
@@ -3733,7 +3188,7 @@
         </w:tcPr>
         <w:p>
           <w:pPr>
-            <w:pStyle w:val="Header"/>
+            <w:pStyle w:val="Nagwek"/>
             <w:jc w:val="right"/>
             <w:rPr>
               <w:rFonts w:ascii="Franklin Gothic Heavy" w:hAnsi="Franklin Gothic Heavy"/>
@@ -3752,7 +3207,7 @@
         </w:p>
         <w:p>
           <w:pPr>
-            <w:pStyle w:val="Header"/>
+            <w:pStyle w:val="Nagwek"/>
             <w:jc w:val="right"/>
             <w:rPr>
               <w:rFonts w:ascii="Franklin Gothic Heavy" w:hAnsi="Franklin Gothic Heavy"/>
@@ -3770,7 +3225,7 @@
         </w:tcPr>
         <w:p>
           <w:pPr>
-            <w:pStyle w:val="Header"/>
+            <w:pStyle w:val="Nagwek"/>
             <w:jc w:val="right"/>
             <w:rPr>
               <w:caps/>
@@ -3821,7 +3276,7 @@
   </w:tbl>
   <w:p>
     <w:pPr>
-      <w:pStyle w:val="Header"/>
+      <w:pStyle w:val="Nagwek"/>
       <w:rPr>
         <w:rFonts w:ascii="Franklin Gothic Medium" w:hAnsi="Franklin Gothic Medium"/>
       </w:rPr>
@@ -3831,8 +3286,97 @@
 </file>
 
 <file path=word/numbering.xml><?xml version="1.0" encoding="utf-8"?>
-<w:numbering xmlns:wpc="http://schemas.microsoft.com/office/word/2010/wordprocessingCanvas" xmlns:cx="http://schemas.microsoft.com/office/drawing/2014/chartex" xmlns:cx1="http://schemas.microsoft.com/office/drawing/2015/9/8/chartex" xmlns:cx2="http://schemas.microsoft.com/office/drawing/2015/10/21/chartex" xmlns:cx3="http://schemas.microsoft.com/office/drawing/2016/5/9/chartex" xmlns:cx4="http://schemas.microsoft.com/office/drawing/2016/5/10/chartex" xmlns:cx5="http://schemas.microsoft.com/office/drawing/2016/5/11/chartex" xmlns:cx6="http://schemas.microsoft.com/office/drawing/2016/5/12/chartex" xmlns:cx7="http://schemas.microsoft.com/office/drawing/2016/5/13/chartex" xmlns:cx8="http://schemas.microsoft.com/office/drawing/2016/5/14/chartex" xmlns:mc="http://schemas.openxmlformats.org/markup-compatibility/2006" xmlns:aink="http://schemas.microsoft.com/office/drawing/2016/ink" xmlns:am3d="http://schemas.microsoft.com/office/drawing/2017/model3d" xmlns:o="urn:schemas-microsoft-com:office:office" xmlns:oel="http://schemas.microsoft.com/office/2019/extlst" xmlns:r="http://schemas.openxmlformats.org/officeDocument/2006/relationships" xmlns:m="http://schemas.openxmlformats.org/officeDocument/2006/math" xmlns:v="urn:schemas-microsoft-com:vml" xmlns:wp14="http://schemas.microsoft.com/office/word/2010/wordprocessingDrawing" xmlns:wp="http://schemas.openxmlformats.org/drawingml/2006/wordprocessingDrawing" xmlns:w10="urn:schemas-microsoft-com:office:word" xmlns:w="http://schemas.openxmlformats.org/wordprocessingml/2006/main" xmlns:w14="http://schemas.microsoft.com/office/word/2010/wordml" xmlns:w15="http://schemas.microsoft.com/office/word/2012/wordml" xmlns:w16cex="http://schemas.microsoft.com/office/word/2018/wordml/cex" xmlns:w16cid="http://schemas.microsoft.com/office/word/2016/wordml/cid" xmlns:w16="http://schemas.microsoft.com/office/word/2018/wordml" xmlns:w16sdtdh="http://schemas.microsoft.com/office/word/2020/wordml/sdtdatahash" xmlns:w16se="http://schemas.microsoft.com/office/word/2015/wordml/symex" xmlns:wpg="http://schemas.microsoft.com/office/word/2010/wordprocessingGroup" xmlns:wpi="http://schemas.microsoft.com/office/word/2010/wordprocessingInk" xmlns:wne="http://schemas.microsoft.com/office/word/2006/wordml" xmlns:wps="http://schemas.microsoft.com/office/word/2010/wordprocessingShape" mc:Ignorable="w14 w15 w16se w16cid w16 w16cex w16sdtdh wp14">
+<w:numbering xmlns:wpc="http://schemas.microsoft.com/office/word/2010/wordprocessingCanvas" xmlns:cx="http://schemas.microsoft.com/office/drawing/2014/chartex" xmlns:cx1="http://schemas.microsoft.com/office/drawing/2015/9/8/chartex" xmlns:cx2="http://schemas.microsoft.com/office/drawing/2015/10/21/chartex" xmlns:cx3="http://schemas.microsoft.com/office/drawing/2016/5/9/chartex" xmlns:cx4="http://schemas.microsoft.com/office/drawing/2016/5/10/chartex" xmlns:cx5="http://schemas.microsoft.com/office/drawing/2016/5/11/chartex" xmlns:cx6="http://schemas.microsoft.com/office/drawing/2016/5/12/chartex" xmlns:cx7="http://schemas.microsoft.com/office/drawing/2016/5/13/chartex" xmlns:cx8="http://schemas.microsoft.com/office/drawing/2016/5/14/chartex" xmlns:mc="http://schemas.openxmlformats.org/markup-compatibility/2006" xmlns:aink="http://schemas.microsoft.com/office/drawing/2016/ink" xmlns:am3d="http://schemas.microsoft.com/office/drawing/2017/model3d" xmlns:o="urn:schemas-microsoft-com:office:office" xmlns:oel="http://schemas.microsoft.com/office/2019/extlst" xmlns:r="http://schemas.openxmlformats.org/officeDocument/2006/relationships" xmlns:m="http://schemas.openxmlformats.org/officeDocument/2006/math" xmlns:v="urn:schemas-microsoft-com:vml" xmlns:wp14="http://schemas.microsoft.com/office/word/2010/wordprocessingDrawing" xmlns:wp="http://schemas.openxmlformats.org/drawingml/2006/wordprocessingDrawing" xmlns:w10="urn:schemas-microsoft-com:office:word" xmlns:w="http://schemas.openxmlformats.org/wordprocessingml/2006/main" xmlns:w14="http://schemas.microsoft.com/office/word/2010/wordml" xmlns:w15="http://schemas.microsoft.com/office/word/2012/wordml" xmlns:w16cex="http://schemas.microsoft.com/office/word/2018/wordml/cex" xmlns:w16cid="http://schemas.microsoft.com/office/word/2016/wordml/cid" xmlns:w16="http://schemas.microsoft.com/office/word/2018/wordml" xmlns:w16du="http://schemas.microsoft.com/office/word/2023/wordml/word16du" xmlns:w16sdtdh="http://schemas.microsoft.com/office/word/2020/wordml/sdtdatahash" xmlns:w16se="http://schemas.microsoft.com/office/word/2015/wordml/symex" xmlns:wpg="http://schemas.microsoft.com/office/word/2010/wordprocessingGroup" xmlns:wpi="http://schemas.microsoft.com/office/word/2010/wordprocessingInk" xmlns:wne="http://schemas.microsoft.com/office/word/2006/wordml" xmlns:wps="http://schemas.microsoft.com/office/word/2010/wordprocessingShape" mc:Ignorable="w14 w15 w16se w16cid w16 w16cex w16sdtdh wp14">
   <w:abstractNum w:abstractNumId="0" w15:restartNumberingAfterBreak="0">
+    <w:nsid w:val="0E1B6245"/>
+    <w:multiLevelType w:val="hybridMultilevel"/>
+    <w:tmpl w:val="7988BD6E"/>
+    <w:lvl w:ilvl="0" w:tplc="FFFFFFFF">
+      <w:start w:val="1"/>
+      <w:numFmt w:val="decimal"/>
+      <w:lvlText w:val="%1."/>
+      <w:lvlJc w:val="left"/>
+      <w:pPr>
+        <w:ind w:left="927" w:hanging="360"/>
+      </w:pPr>
+      <w:rPr>
+        <w:rFonts w:hint="default"/>
+      </w:rPr>
+    </w:lvl>
+    <w:lvl w:ilvl="1" w:tplc="FFFFFFFF" w:tentative="1">
+      <w:start w:val="1"/>
+      <w:numFmt w:val="lowerLetter"/>
+      <w:lvlText w:val="%2."/>
+      <w:lvlJc w:val="left"/>
+      <w:pPr>
+        <w:ind w:left="1647" w:hanging="360"/>
+      </w:pPr>
+    </w:lvl>
+    <w:lvl w:ilvl="2" w:tplc="FFFFFFFF" w:tentative="1">
+      <w:start w:val="1"/>
+      <w:numFmt w:val="lowerRoman"/>
+      <w:lvlText w:val="%3."/>
+      <w:lvlJc w:val="right"/>
+      <w:pPr>
+        <w:ind w:left="2367" w:hanging="180"/>
+      </w:pPr>
+    </w:lvl>
+    <w:lvl w:ilvl="3" w:tplc="FFFFFFFF" w:tentative="1">
+      <w:start w:val="1"/>
+      <w:numFmt w:val="decimal"/>
+      <w:lvlText w:val="%4."/>
+      <w:lvlJc w:val="left"/>
+      <w:pPr>
+        <w:ind w:left="3087" w:hanging="360"/>
+      </w:pPr>
+    </w:lvl>
+    <w:lvl w:ilvl="4" w:tplc="FFFFFFFF" w:tentative="1">
+      <w:start w:val="1"/>
+      <w:numFmt w:val="lowerLetter"/>
+      <w:lvlText w:val="%5."/>
+      <w:lvlJc w:val="left"/>
+      <w:pPr>
+        <w:ind w:left="3807" w:hanging="360"/>
+      </w:pPr>
+    </w:lvl>
+    <w:lvl w:ilvl="5" w:tplc="FFFFFFFF" w:tentative="1">
+      <w:start w:val="1"/>
+      <w:numFmt w:val="lowerRoman"/>
+      <w:lvlText w:val="%6."/>
+      <w:lvlJc w:val="right"/>
+      <w:pPr>
+        <w:ind w:left="4527" w:hanging="180"/>
+      </w:pPr>
+    </w:lvl>
+    <w:lvl w:ilvl="6" w:tplc="FFFFFFFF" w:tentative="1">
+      <w:start w:val="1"/>
+      <w:numFmt w:val="decimal"/>
+      <w:lvlText w:val="%7."/>
+      <w:lvlJc w:val="left"/>
+      <w:pPr>
+        <w:ind w:left="5247" w:hanging="360"/>
+      </w:pPr>
+    </w:lvl>
+    <w:lvl w:ilvl="7" w:tplc="FFFFFFFF" w:tentative="1">
+      <w:start w:val="1"/>
+      <w:numFmt w:val="lowerLetter"/>
+      <w:lvlText w:val="%8."/>
+      <w:lvlJc w:val="left"/>
+      <w:pPr>
+        <w:ind w:left="5967" w:hanging="360"/>
+      </w:pPr>
+    </w:lvl>
+    <w:lvl w:ilvl="8" w:tplc="FFFFFFFF" w:tentative="1">
+      <w:start w:val="1"/>
+      <w:numFmt w:val="lowerRoman"/>
+      <w:lvlText w:val="%9."/>
+      <w:lvlJc w:val="right"/>
+      <w:pPr>
+        <w:ind w:left="6687" w:hanging="180"/>
+      </w:pPr>
+    </w:lvl>
+  </w:abstractNum>
+  <w:abstractNum w:abstractNumId="1" w15:restartNumberingAfterBreak="0">
     <w:nsid w:val="15603CD4"/>
     <w:multiLevelType w:val="hybridMultilevel"/>
     <w:tmpl w:val="6966E2CE"/>
@@ -3921,7 +3465,7 @@
       </w:pPr>
     </w:lvl>
   </w:abstractNum>
-  <w:abstractNum w:abstractNumId="1" w15:restartNumberingAfterBreak="0">
+  <w:abstractNum w:abstractNumId="2" w15:restartNumberingAfterBreak="0">
     <w:nsid w:val="1E0A2F0E"/>
     <w:multiLevelType w:val="hybridMultilevel"/>
     <w:tmpl w:val="75302D34"/>
@@ -4010,7 +3554,7 @@
       </w:pPr>
     </w:lvl>
   </w:abstractNum>
-  <w:abstractNum w:abstractNumId="2" w15:restartNumberingAfterBreak="0">
+  <w:abstractNum w:abstractNumId="3" w15:restartNumberingAfterBreak="0">
     <w:nsid w:val="6A4B0ED2"/>
     <w:multiLevelType w:val="hybridMultilevel"/>
     <w:tmpl w:val="DAC43240"/>
@@ -4100,13 +3644,16 @@
     </w:lvl>
   </w:abstractNum>
   <w:num w:numId="1" w16cid:durableId="268052762">
+    <w:abstractNumId w:val="3"/>
+  </w:num>
+  <w:num w:numId="2" w16cid:durableId="1048142587">
+    <w:abstractNumId w:val="1"/>
+  </w:num>
+  <w:num w:numId="3" w16cid:durableId="1332487908">
     <w:abstractNumId w:val="2"/>
   </w:num>
-  <w:num w:numId="2" w16cid:durableId="1048142587">
+  <w:num w:numId="4" w16cid:durableId="898978386">
     <w:abstractNumId w:val="0"/>
-  </w:num>
-  <w:num w:numId="3" w16cid:durableId="1332487908">
-    <w:abstractNumId w:val="1"/>
   </w:num>
 </w:numbering>
 </file>
@@ -4506,16 +4053,16 @@
     <w:lsdException w:name="Unresolved Mention" w:semiHidden="1" w:unhideWhenUsed="1"/>
     <w:lsdException w:name="Smart Link" w:semiHidden="1" w:unhideWhenUsed="1"/>
   </w:latentStyles>
-  <w:style w:type="paragraph" w:default="1" w:styleId="Normal">
+  <w:style w:type="paragraph" w:default="1" w:styleId="Normalny">
     <w:name w:val="Normal"/>
     <w:qFormat/>
     <w:rsid w:val="002A316E"/>
   </w:style>
-  <w:style w:type="paragraph" w:styleId="Heading1">
+  <w:style w:type="paragraph" w:styleId="Nagwek1">
     <w:name w:val="heading 1"/>
-    <w:basedOn w:val="Normal"/>
-    <w:next w:val="Normal"/>
-    <w:link w:val="Heading1Char"/>
+    <w:basedOn w:val="Normalny"/>
+    <w:next w:val="Normalny"/>
+    <w:link w:val="Nagwek1Znak"/>
     <w:uiPriority w:val="9"/>
     <w:qFormat/>
     <w:rsid w:val="00520597"/>
@@ -4532,11 +4079,11 @@
       <w:szCs w:val="32"/>
     </w:rPr>
   </w:style>
-  <w:style w:type="paragraph" w:styleId="Heading2">
+  <w:style w:type="paragraph" w:styleId="Nagwek2">
     <w:name w:val="heading 2"/>
-    <w:basedOn w:val="Normal"/>
-    <w:next w:val="Normal"/>
-    <w:link w:val="Heading2Char"/>
+    <w:basedOn w:val="Normalny"/>
+    <w:next w:val="Normalny"/>
+    <w:link w:val="Nagwek2Znak"/>
     <w:uiPriority w:val="9"/>
     <w:unhideWhenUsed/>
     <w:qFormat/>
@@ -4554,13 +4101,13 @@
       <w:szCs w:val="26"/>
     </w:rPr>
   </w:style>
-  <w:style w:type="character" w:default="1" w:styleId="DefaultParagraphFont">
+  <w:style w:type="character" w:default="1" w:styleId="Domylnaczcionkaakapitu">
     <w:name w:val="Default Paragraph Font"/>
     <w:uiPriority w:val="1"/>
     <w:semiHidden/>
     <w:unhideWhenUsed/>
   </w:style>
-  <w:style w:type="table" w:default="1" w:styleId="TableNormal">
+  <w:style w:type="table" w:default="1" w:styleId="Standardowy">
     <w:name w:val="Normal Table"/>
     <w:uiPriority w:val="99"/>
     <w:semiHidden/>
@@ -4575,16 +4122,16 @@
       </w:tblCellMar>
     </w:tblPr>
   </w:style>
-  <w:style w:type="numbering" w:default="1" w:styleId="NoList">
+  <w:style w:type="numbering" w:default="1" w:styleId="Bezlisty">
     <w:name w:val="No List"/>
     <w:uiPriority w:val="99"/>
     <w:semiHidden/>
     <w:unhideWhenUsed/>
   </w:style>
-  <w:style w:type="paragraph" w:styleId="Header">
+  <w:style w:type="paragraph" w:styleId="Nagwek">
     <w:name w:val="header"/>
-    <w:basedOn w:val="Normal"/>
-    <w:link w:val="HeaderChar"/>
+    <w:basedOn w:val="Normalny"/>
+    <w:link w:val="NagwekZnak"/>
     <w:uiPriority w:val="99"/>
     <w:unhideWhenUsed/>
     <w:rsid w:val="00182630"/>
@@ -4596,17 +4143,17 @@
       <w:spacing w:after="0" w:line="240" w:lineRule="auto"/>
     </w:pPr>
   </w:style>
-  <w:style w:type="character" w:customStyle="1" w:styleId="HeaderChar">
-    <w:name w:val="Header Char"/>
-    <w:basedOn w:val="DefaultParagraphFont"/>
-    <w:link w:val="Header"/>
+  <w:style w:type="character" w:customStyle="1" w:styleId="NagwekZnak">
+    <w:name w:val="Nagłówek Znak"/>
+    <w:basedOn w:val="Domylnaczcionkaakapitu"/>
+    <w:link w:val="Nagwek"/>
     <w:uiPriority w:val="99"/>
     <w:rsid w:val="00182630"/>
   </w:style>
-  <w:style w:type="paragraph" w:styleId="Footer">
+  <w:style w:type="paragraph" w:styleId="Stopka">
     <w:name w:val="footer"/>
-    <w:basedOn w:val="Normal"/>
-    <w:link w:val="FooterChar"/>
+    <w:basedOn w:val="Normalny"/>
+    <w:link w:val="StopkaZnak"/>
     <w:uiPriority w:val="99"/>
     <w:unhideWhenUsed/>
     <w:rsid w:val="00182630"/>
@@ -4618,16 +4165,16 @@
       <w:spacing w:after="0" w:line="240" w:lineRule="auto"/>
     </w:pPr>
   </w:style>
-  <w:style w:type="character" w:customStyle="1" w:styleId="FooterChar">
-    <w:name w:val="Footer Char"/>
-    <w:basedOn w:val="DefaultParagraphFont"/>
-    <w:link w:val="Footer"/>
+  <w:style w:type="character" w:customStyle="1" w:styleId="StopkaZnak">
+    <w:name w:val="Stopka Znak"/>
+    <w:basedOn w:val="Domylnaczcionkaakapitu"/>
+    <w:link w:val="Stopka"/>
     <w:uiPriority w:val="99"/>
     <w:rsid w:val="00182630"/>
   </w:style>
-  <w:style w:type="paragraph" w:styleId="NoSpacing">
+  <w:style w:type="paragraph" w:styleId="Bezodstpw">
     <w:name w:val="No Spacing"/>
-    <w:link w:val="NoSpacingChar"/>
+    <w:link w:val="BezodstpwZnak"/>
     <w:uiPriority w:val="1"/>
     <w:qFormat/>
     <w:rsid w:val="00C775F8"/>
@@ -4639,10 +4186,10 @@
       <w:lang w:val="en-US"/>
     </w:rPr>
   </w:style>
-  <w:style w:type="character" w:customStyle="1" w:styleId="NoSpacingChar">
-    <w:name w:val="No Spacing Char"/>
-    <w:basedOn w:val="DefaultParagraphFont"/>
-    <w:link w:val="NoSpacing"/>
+  <w:style w:type="character" w:customStyle="1" w:styleId="BezodstpwZnak">
+    <w:name w:val="Bez odstępów Znak"/>
+    <w:basedOn w:val="Domylnaczcionkaakapitu"/>
+    <w:link w:val="Bezodstpw"/>
     <w:uiPriority w:val="1"/>
     <w:rsid w:val="00C775F8"/>
     <w:rPr>
@@ -4650,10 +4197,10 @@
       <w:lang w:val="en-US"/>
     </w:rPr>
   </w:style>
-  <w:style w:type="character" w:customStyle="1" w:styleId="Heading1Char">
-    <w:name w:val="Heading 1 Char"/>
-    <w:basedOn w:val="DefaultParagraphFont"/>
-    <w:link w:val="Heading1"/>
+  <w:style w:type="character" w:customStyle="1" w:styleId="Nagwek1Znak">
+    <w:name w:val="Nagłówek 1 Znak"/>
+    <w:basedOn w:val="Domylnaczcionkaakapitu"/>
+    <w:link w:val="Nagwek1"/>
     <w:uiPriority w:val="9"/>
     <w:rsid w:val="00520597"/>
     <w:rPr>
@@ -4663,10 +4210,10 @@
       <w:szCs w:val="32"/>
     </w:rPr>
   </w:style>
-  <w:style w:type="paragraph" w:styleId="TOCHeading">
+  <w:style w:type="paragraph" w:styleId="Nagwekspisutreci">
     <w:name w:val="TOC Heading"/>
-    <w:basedOn w:val="Heading1"/>
-    <w:next w:val="Normal"/>
+    <w:basedOn w:val="Nagwek1"/>
+    <w:next w:val="Normalny"/>
     <w:uiPriority w:val="39"/>
     <w:unhideWhenUsed/>
     <w:qFormat/>
@@ -4680,7 +4227,7 @@
   </w:style>
   <w:style w:type="paragraph" w:customStyle="1" w:styleId="Normalbutlarger">
     <w:name w:val="Normal but larger"/>
-    <w:basedOn w:val="Normal"/>
+    <w:basedOn w:val="Normalny"/>
     <w:qFormat/>
     <w:rsid w:val="005D6688"/>
     <w:rPr>
@@ -4706,17 +4253,17 @@
       <w:lang w:val="en-US"/>
     </w:rPr>
   </w:style>
-  <w:style w:type="character" w:styleId="LineNumber">
+  <w:style w:type="character" w:styleId="Numerwiersza">
     <w:name w:val="line number"/>
-    <w:basedOn w:val="DefaultParagraphFont"/>
+    <w:basedOn w:val="Domylnaczcionkaakapitu"/>
     <w:uiPriority w:val="99"/>
     <w:semiHidden/>
     <w:unhideWhenUsed/>
     <w:rsid w:val="009A5120"/>
   </w:style>
-  <w:style w:type="table" w:styleId="TableGrid">
+  <w:style w:type="table" w:styleId="Tabela-Siatka">
     <w:name w:val="Table Grid"/>
-    <w:basedOn w:val="TableNormal"/>
+    <w:basedOn w:val="Standardowy"/>
     <w:uiPriority w:val="39"/>
     <w:rsid w:val="00DC05D3"/>
     <w:pPr>
@@ -4733,9 +4280,9 @@
       </w:tblBorders>
     </w:tblPr>
   </w:style>
-  <w:style w:type="character" w:styleId="Hyperlink">
+  <w:style w:type="character" w:styleId="Hipercze">
     <w:name w:val="Hyperlink"/>
-    <w:basedOn w:val="DefaultParagraphFont"/>
+    <w:basedOn w:val="Domylnaczcionkaakapitu"/>
     <w:uiPriority w:val="99"/>
     <w:unhideWhenUsed/>
     <w:rsid w:val="004C187C"/>
@@ -4744,9 +4291,9 @@
       <w:u w:val="single"/>
     </w:rPr>
   </w:style>
-  <w:style w:type="character" w:styleId="CommentReference">
+  <w:style w:type="character" w:styleId="Odwoaniedokomentarza">
     <w:name w:val="annotation reference"/>
-    <w:basedOn w:val="DefaultParagraphFont"/>
+    <w:basedOn w:val="Domylnaczcionkaakapitu"/>
     <w:uiPriority w:val="99"/>
     <w:semiHidden/>
     <w:unhideWhenUsed/>
@@ -4756,10 +4303,10 @@
       <w:szCs w:val="16"/>
     </w:rPr>
   </w:style>
-  <w:style w:type="paragraph" w:styleId="CommentText">
+  <w:style w:type="paragraph" w:styleId="Tekstkomentarza">
     <w:name w:val="annotation text"/>
-    <w:basedOn w:val="Normal"/>
-    <w:link w:val="CommentTextChar"/>
+    <w:basedOn w:val="Normalny"/>
+    <w:link w:val="TekstkomentarzaZnak"/>
     <w:uiPriority w:val="99"/>
     <w:unhideWhenUsed/>
     <w:rsid w:val="005378A1"/>
@@ -4771,10 +4318,10 @@
       <w:szCs w:val="20"/>
     </w:rPr>
   </w:style>
-  <w:style w:type="character" w:customStyle="1" w:styleId="CommentTextChar">
-    <w:name w:val="Comment Text Char"/>
-    <w:basedOn w:val="DefaultParagraphFont"/>
-    <w:link w:val="CommentText"/>
+  <w:style w:type="character" w:customStyle="1" w:styleId="TekstkomentarzaZnak">
+    <w:name w:val="Tekst komentarza Znak"/>
+    <w:basedOn w:val="Domylnaczcionkaakapitu"/>
+    <w:link w:val="Tekstkomentarza"/>
     <w:uiPriority w:val="99"/>
     <w:rsid w:val="005378A1"/>
     <w:rPr>
@@ -4782,11 +4329,11 @@
       <w:szCs w:val="20"/>
     </w:rPr>
   </w:style>
-  <w:style w:type="paragraph" w:styleId="CommentSubject">
+  <w:style w:type="paragraph" w:styleId="Tematkomentarza">
     <w:name w:val="annotation subject"/>
-    <w:basedOn w:val="CommentText"/>
-    <w:next w:val="CommentText"/>
-    <w:link w:val="CommentSubjectChar"/>
+    <w:basedOn w:val="Tekstkomentarza"/>
+    <w:next w:val="Tekstkomentarza"/>
+    <w:link w:val="TematkomentarzaZnak"/>
     <w:uiPriority w:val="99"/>
     <w:semiHidden/>
     <w:unhideWhenUsed/>
@@ -4796,10 +4343,10 @@
       <w:bCs/>
     </w:rPr>
   </w:style>
-  <w:style w:type="character" w:customStyle="1" w:styleId="CommentSubjectChar">
-    <w:name w:val="Comment Subject Char"/>
-    <w:basedOn w:val="CommentTextChar"/>
-    <w:link w:val="CommentSubject"/>
+  <w:style w:type="character" w:customStyle="1" w:styleId="TematkomentarzaZnak">
+    <w:name w:val="Temat komentarza Znak"/>
+    <w:basedOn w:val="TekstkomentarzaZnak"/>
+    <w:link w:val="Tematkomentarza"/>
     <w:uiPriority w:val="99"/>
     <w:semiHidden/>
     <w:rsid w:val="005378A1"/>
@@ -4810,10 +4357,10 @@
       <w:szCs w:val="20"/>
     </w:rPr>
   </w:style>
-  <w:style w:type="character" w:customStyle="1" w:styleId="Heading2Char">
-    <w:name w:val="Heading 2 Char"/>
-    <w:basedOn w:val="DefaultParagraphFont"/>
-    <w:link w:val="Heading2"/>
+  <w:style w:type="character" w:customStyle="1" w:styleId="Nagwek2Znak">
+    <w:name w:val="Nagłówek 2 Znak"/>
+    <w:basedOn w:val="Domylnaczcionkaakapitu"/>
+    <w:link w:val="Nagwek2"/>
     <w:uiPriority w:val="9"/>
     <w:rsid w:val="00B20398"/>
     <w:rPr>
@@ -4823,10 +4370,10 @@
       <w:szCs w:val="26"/>
     </w:rPr>
   </w:style>
-  <w:style w:type="paragraph" w:styleId="TOC1">
+  <w:style w:type="paragraph" w:styleId="Spistreci1">
     <w:name w:val="toc 1"/>
-    <w:basedOn w:val="Normal"/>
-    <w:next w:val="Normal"/>
+    <w:basedOn w:val="Normalny"/>
+    <w:next w:val="Normalny"/>
     <w:autoRedefine/>
     <w:uiPriority w:val="39"/>
     <w:unhideWhenUsed/>
@@ -4835,11 +4382,56 @@
       <w:spacing w:after="100"/>
     </w:pPr>
   </w:style>
+  <w:style w:type="paragraph" w:styleId="Akapitzlist">
+    <w:name w:val="List Paragraph"/>
+    <w:basedOn w:val="Normalny"/>
+    <w:uiPriority w:val="34"/>
+    <w:qFormat/>
+    <w:rsid w:val="00DE0704"/>
+    <w:pPr>
+      <w:ind w:left="720"/>
+      <w:contextualSpacing/>
+    </w:pPr>
+  </w:style>
+  <w:style w:type="paragraph" w:styleId="Spistreci2">
+    <w:name w:val="toc 2"/>
+    <w:basedOn w:val="Normalny"/>
+    <w:next w:val="Normalny"/>
+    <w:autoRedefine/>
+    <w:uiPriority w:val="39"/>
+    <w:unhideWhenUsed/>
+    <w:rsid w:val="00EA5A0D"/>
+    <w:pPr>
+      <w:spacing w:after="100"/>
+      <w:ind w:left="220"/>
+    </w:pPr>
+    <w:rPr>
+      <w:rFonts w:eastAsiaTheme="minorEastAsia" w:cs="Times New Roman"/>
+      <w:lang w:eastAsia="pl-PL"/>
+    </w:rPr>
+  </w:style>
+  <w:style w:type="paragraph" w:styleId="Spistreci3">
+    <w:name w:val="toc 3"/>
+    <w:basedOn w:val="Normalny"/>
+    <w:next w:val="Normalny"/>
+    <w:autoRedefine/>
+    <w:uiPriority w:val="39"/>
+    <w:unhideWhenUsed/>
+    <w:rsid w:val="00EA5A0D"/>
+    <w:pPr>
+      <w:spacing w:after="100"/>
+      <w:ind w:left="440"/>
+    </w:pPr>
+    <w:rPr>
+      <w:rFonts w:eastAsiaTheme="minorEastAsia" w:cs="Times New Roman"/>
+      <w:lang w:eastAsia="pl-PL"/>
+    </w:rPr>
+  </w:style>
 </w:styles>
 </file>
 
 <file path=word/glossary/document.xml><?xml version="1.0" encoding="utf-8"?>
-<w:glossaryDocument xmlns:wpc="http://schemas.microsoft.com/office/word/2010/wordprocessingCanvas" xmlns:cx="http://schemas.microsoft.com/office/drawing/2014/chartex" xmlns:cx1="http://schemas.microsoft.com/office/drawing/2015/9/8/chartex" xmlns:cx2="http://schemas.microsoft.com/office/drawing/2015/10/21/chartex" xmlns:cx3="http://schemas.microsoft.com/office/drawing/2016/5/9/chartex" xmlns:cx4="http://schemas.microsoft.com/office/drawing/2016/5/10/chartex" xmlns:cx5="http://schemas.microsoft.com/office/drawing/2016/5/11/chartex" xmlns:cx6="http://schemas.microsoft.com/office/drawing/2016/5/12/chartex" xmlns:cx7="http://schemas.microsoft.com/office/drawing/2016/5/13/chartex" xmlns:cx8="http://schemas.microsoft.com/office/drawing/2016/5/14/chartex" xmlns:mc="http://schemas.openxmlformats.org/markup-compatibility/2006" xmlns:aink="http://schemas.microsoft.com/office/drawing/2016/ink" xmlns:am3d="http://schemas.microsoft.com/office/drawing/2017/model3d" xmlns:o="urn:schemas-microsoft-com:office:office" xmlns:oel="http://schemas.microsoft.com/office/2019/extlst" xmlns:r="http://schemas.openxmlformats.org/officeDocument/2006/relationships" xmlns:m="http://schemas.openxmlformats.org/officeDocument/2006/math" xmlns:v="urn:schemas-microsoft-com:vml" xmlns:wp14="http://schemas.microsoft.com/office/word/2010/wordprocessingDrawing" xmlns:wp="http://schemas.openxmlformats.org/drawingml/2006/wordprocessingDrawing" xmlns:w10="urn:schemas-microsoft-com:office:word" xmlns:w="http://schemas.openxmlformats.org/wordprocessingml/2006/main" xmlns:w14="http://schemas.microsoft.com/office/word/2010/wordml" xmlns:w15="http://schemas.microsoft.com/office/word/2012/wordml" xmlns:w16cex="http://schemas.microsoft.com/office/word/2018/wordml/cex" xmlns:w16cid="http://schemas.microsoft.com/office/word/2016/wordml/cid" xmlns:w16="http://schemas.microsoft.com/office/word/2018/wordml" xmlns:w16sdtdh="http://schemas.microsoft.com/office/word/2020/wordml/sdtdatahash" xmlns:w16se="http://schemas.microsoft.com/office/word/2015/wordml/symex" xmlns:wpg="http://schemas.microsoft.com/office/word/2010/wordprocessingGroup" xmlns:wpi="http://schemas.microsoft.com/office/word/2010/wordprocessingInk" xmlns:wne="http://schemas.microsoft.com/office/word/2006/wordml" xmlns:wps="http://schemas.microsoft.com/office/word/2010/wordprocessingShape" mc:Ignorable="w14 w15 w16se w16cid w16 w16cex w16sdtdh wp14">
+<w:glossaryDocument xmlns:wpc="http://schemas.microsoft.com/office/word/2010/wordprocessingCanvas" xmlns:cx="http://schemas.microsoft.com/office/drawing/2014/chartex" xmlns:cx1="http://schemas.microsoft.com/office/drawing/2015/9/8/chartex" xmlns:cx2="http://schemas.microsoft.com/office/drawing/2015/10/21/chartex" xmlns:cx3="http://schemas.microsoft.com/office/drawing/2016/5/9/chartex" xmlns:cx4="http://schemas.microsoft.com/office/drawing/2016/5/10/chartex" xmlns:cx5="http://schemas.microsoft.com/office/drawing/2016/5/11/chartex" xmlns:cx6="http://schemas.microsoft.com/office/drawing/2016/5/12/chartex" xmlns:cx7="http://schemas.microsoft.com/office/drawing/2016/5/13/chartex" xmlns:cx8="http://schemas.microsoft.com/office/drawing/2016/5/14/chartex" xmlns:mc="http://schemas.openxmlformats.org/markup-compatibility/2006" xmlns:aink="http://schemas.microsoft.com/office/drawing/2016/ink" xmlns:am3d="http://schemas.microsoft.com/office/drawing/2017/model3d" xmlns:o="urn:schemas-microsoft-com:office:office" xmlns:oel="http://schemas.microsoft.com/office/2019/extlst" xmlns:r="http://schemas.openxmlformats.org/officeDocument/2006/relationships" xmlns:m="http://schemas.openxmlformats.org/officeDocument/2006/math" xmlns:v="urn:schemas-microsoft-com:vml" xmlns:wp14="http://schemas.microsoft.com/office/word/2010/wordprocessingDrawing" xmlns:wp="http://schemas.openxmlformats.org/drawingml/2006/wordprocessingDrawing" xmlns:w10="urn:schemas-microsoft-com:office:word" xmlns:w="http://schemas.openxmlformats.org/wordprocessingml/2006/main" xmlns:w14="http://schemas.microsoft.com/office/word/2010/wordml" xmlns:w15="http://schemas.microsoft.com/office/word/2012/wordml" xmlns:w16cex="http://schemas.microsoft.com/office/word/2018/wordml/cex" xmlns:w16cid="http://schemas.microsoft.com/office/word/2016/wordml/cid" xmlns:w16="http://schemas.microsoft.com/office/word/2018/wordml" xmlns:w16du="http://schemas.microsoft.com/office/word/2023/wordml/word16du" xmlns:w16sdtdh="http://schemas.microsoft.com/office/word/2020/wordml/sdtdatahash" xmlns:w16se="http://schemas.microsoft.com/office/word/2015/wordml/symex" xmlns:wpg="http://schemas.microsoft.com/office/word/2010/wordprocessingGroup" xmlns:wpi="http://schemas.microsoft.com/office/word/2010/wordprocessingInk" xmlns:wne="http://schemas.microsoft.com/office/word/2006/wordml" xmlns:wps="http://schemas.microsoft.com/office/word/2010/wordprocessingShape" mc:Ignorable="w14 w15 w16se w16cid w16 w16cex w16sdtdh wp14">
   <w:docParts>
     <w:docPart>
       <w:docPartPr>
@@ -4960,12 +4552,14 @@
   </w:compat>
   <w:rsids>
     <w:rsidRoot w:val="00FB39BA"/>
+    <w:rsid w:val="00283992"/>
     <w:rsid w:val="003E545D"/>
     <w:rsid w:val="004606D3"/>
     <w:rsid w:val="007D3944"/>
     <w:rsid w:val="008F4DA9"/>
     <w:rsid w:val="00921E6D"/>
     <w:rsid w:val="009530F3"/>
+    <w:rsid w:val="009A7D6B"/>
     <w:rsid w:val="00A2370F"/>
     <w:rsid w:val="00B81484"/>
     <w:rsid w:val="00E844E0"/>
@@ -5389,17 +4983,17 @@
     <w:lsdException w:name="Unresolved Mention" w:semiHidden="1" w:unhideWhenUsed="1"/>
     <w:lsdException w:name="Smart Link" w:semiHidden="1" w:unhideWhenUsed="1"/>
   </w:latentStyles>
-  <w:style w:type="paragraph" w:default="1" w:styleId="Normal">
+  <w:style w:type="paragraph" w:default="1" w:styleId="Normalny">
     <w:name w:val="Normal"/>
     <w:qFormat/>
   </w:style>
-  <w:style w:type="character" w:default="1" w:styleId="DefaultParagraphFont">
+  <w:style w:type="character" w:default="1" w:styleId="Domylnaczcionkaakapitu">
     <w:name w:val="Default Paragraph Font"/>
     <w:uiPriority w:val="1"/>
     <w:semiHidden/>
     <w:unhideWhenUsed/>
   </w:style>
-  <w:style w:type="table" w:default="1" w:styleId="TableNormal">
+  <w:style w:type="table" w:default="1" w:styleId="Standardowy">
     <w:name w:val="Normal Table"/>
     <w:uiPriority w:val="99"/>
     <w:semiHidden/>
@@ -5414,15 +5008,15 @@
       </w:tblCellMar>
     </w:tblPr>
   </w:style>
-  <w:style w:type="numbering" w:default="1" w:styleId="NoList">
+  <w:style w:type="numbering" w:default="1" w:styleId="Bezlisty">
     <w:name w:val="No List"/>
     <w:uiPriority w:val="99"/>
     <w:semiHidden/>
     <w:unhideWhenUsed/>
   </w:style>
-  <w:style w:type="character" w:styleId="PlaceholderText">
+  <w:style w:type="character" w:styleId="Tekstzastpczy">
     <w:name w:val="Placeholder Text"/>
-    <w:basedOn w:val="DefaultParagraphFont"/>
+    <w:basedOn w:val="Domylnaczcionkaakapitu"/>
     <w:uiPriority w:val="99"/>
     <w:semiHidden/>
     <w:rsid w:val="00FB39BA"/>
@@ -5433,6 +5027,18 @@
   <w:style w:type="paragraph" w:customStyle="1" w:styleId="79BE1FC189B94AC480CF2A4A3CB73563">
     <w:name w:val="79BE1FC189B94AC480CF2A4A3CB73563"/>
     <w:rsid w:val="00FB39BA"/>
+  </w:style>
+  <w:style w:type="paragraph" w:customStyle="1" w:styleId="9915D2F4BAA54AFC8EBECE25A6D49A9E">
+    <w:name w:val="9915D2F4BAA54AFC8EBECE25A6D49A9E"/>
+    <w:rsid w:val="009A7D6B"/>
+  </w:style>
+  <w:style w:type="paragraph" w:customStyle="1" w:styleId="6178A44ACF2E44208FC8BE733A001ADE">
+    <w:name w:val="6178A44ACF2E44208FC8BE733A001ADE"/>
+    <w:rsid w:val="009A7D6B"/>
+  </w:style>
+  <w:style w:type="paragraph" w:customStyle="1" w:styleId="939BE94CEBAF4FFFB78188B71186D815">
+    <w:name w:val="939BE94CEBAF4FFFB78188B71186D815"/>
+    <w:rsid w:val="009A7D6B"/>
   </w:style>
 </w:styles>
 </file>

</xml_diff>